<commit_message>
Some minor tweaks in getting started doc
</commit_message>
<xml_diff>
--- a/Docs/Getting Started with ExcelMVC.docx
+++ b/Docs/Getting Started with ExcelMVC.docx
@@ -153,14 +153,7 @@
           <w:sz w:val="24"/>
           <w:szCs w:val="24"/>
         </w:rPr>
-        <w:t xml:space="preserve">). Welcome to the world of developing Excel applications using the MVVM </w:t>
-      </w:r>
-      <w:r>
-        <w:rPr>
-          <w:sz w:val="24"/>
-          <w:szCs w:val="24"/>
-        </w:rPr>
-        <w:t>(</w:t>
+        <w:t>). Welcome to the world of developing Excel applications using the MVVM (</w:t>
       </w:r>
       <w:hyperlink r:id="rId6" w:history="1">
         <w:r>
@@ -177,14 +170,7 @@
           <w:sz w:val="24"/>
           <w:szCs w:val="24"/>
         </w:rPr>
-        <w:t>)</w:t>
-      </w:r>
-      <w:r>
-        <w:rPr>
-          <w:sz w:val="24"/>
-          <w:szCs w:val="24"/>
-        </w:rPr>
-        <w:t xml:space="preserve"> pattern</w:t>
+        <w:t>) pattern</w:t>
       </w:r>
       <w:r>
         <w:rPr>
@@ -241,7 +227,44 @@
           <w:sz w:val="24"/>
           <w:szCs w:val="24"/>
         </w:rPr>
-        <w:t xml:space="preserve"> Xmal with Silverlight or WPF) and bind their view models implemented in any .NET language.  Both your view models and your business </w:t>
+        <w:t xml:space="preserve"> </w:t>
+      </w:r>
+      <w:proofErr w:type="spellStart"/>
+      <w:r>
+        <w:rPr>
+          <w:sz w:val="24"/>
+          <w:szCs w:val="24"/>
+        </w:rPr>
+        <w:t>X</w:t>
+      </w:r>
+      <w:r>
+        <w:rPr>
+          <w:sz w:val="24"/>
+          <w:szCs w:val="24"/>
+        </w:rPr>
+        <w:t>a</w:t>
+      </w:r>
+      <w:r>
+        <w:rPr>
+          <w:sz w:val="24"/>
+          <w:szCs w:val="24"/>
+        </w:rPr>
+        <w:t>m</w:t>
+      </w:r>
+      <w:r>
+        <w:rPr>
+          <w:sz w:val="24"/>
+          <w:szCs w:val="24"/>
+        </w:rPr>
+        <w:t>l</w:t>
+      </w:r>
+      <w:proofErr w:type="spellEnd"/>
+      <w:r>
+        <w:rPr>
+          <w:sz w:val="24"/>
+          <w:szCs w:val="24"/>
+        </w:rPr>
+        <w:t xml:space="preserve"> with Silverlight or WPF) and bind their view models implemented in any .NET language.  Both your view models and your business </w:t>
       </w:r>
       <w:r>
         <w:rPr>
@@ -405,13 +428,6 @@
         </w:rPr>
         <w:t>.</w:t>
       </w:r>
-      <w:r>
-        <w:rPr>
-          <w:sz w:val="24"/>
-          <w:szCs w:val="24"/>
-        </w:rPr>
-        <w:t xml:space="preserve"> </w:t>
-      </w:r>
     </w:p>
     <w:p>
       <w:pPr>
@@ -474,14 +490,21 @@
           <w:sz w:val="24"/>
           <w:szCs w:val="24"/>
         </w:rPr>
-        <w:t>e.g. formatting, charting, printing</w:t>
-      </w:r>
-      <w:r>
-        <w:rPr>
-          <w:sz w:val="24"/>
-          <w:szCs w:val="24"/>
-        </w:rPr>
-        <w:t>, import /expor</w:t>
+        <w:t>e.g. formatting, charting, printing, import /</w:t>
+      </w:r>
+      <w:r>
+        <w:rPr>
+          <w:sz w:val="24"/>
+          <w:szCs w:val="24"/>
+        </w:rPr>
+        <w:t xml:space="preserve"> </w:t>
+      </w:r>
+      <w:r>
+        <w:rPr>
+          <w:sz w:val="24"/>
+          <w:szCs w:val="24"/>
+        </w:rPr>
+        <w:t>expor</w:t>
       </w:r>
       <w:r>
         <w:rPr>
@@ -907,14 +930,28 @@
           <w:sz w:val="24"/>
           <w:szCs w:val="24"/>
         </w:rPr>
-        <w:t>. Press Alt-F11 to see there is absolute no VB code behind</w:t>
+        <w:t xml:space="preserve">. Press Alt + </w:t>
+      </w:r>
+      <w:r>
+        <w:rPr>
+          <w:sz w:val="24"/>
+          <w:szCs w:val="24"/>
+        </w:rPr>
+        <w:t>F11 to see there is absolute no VB code behind</w:t>
+      </w:r>
+      <w:r>
+        <w:rPr>
+          <w:sz w:val="24"/>
+          <w:szCs w:val="24"/>
+        </w:rPr>
+        <w:t>.</w:t>
       </w:r>
     </w:p>
     <w:p>
       <w:r>
         <w:rPr>
           <w:noProof/>
-          <w:lang w:eastAsia="en-AU"/>
+          <w:lang w:val="en-US"/>
         </w:rPr>
         <w:drawing>
           <wp:inline distT="0" distB="0" distL="0" distR="0" wp14:anchorId="00C1F723" wp14:editId="55144213">
@@ -1265,7 +1302,7 @@
       <w:r>
         <w:rPr>
           <w:noProof/>
-          <w:lang w:eastAsia="en-AU"/>
+          <w:lang w:val="en-US"/>
         </w:rPr>
         <w:drawing>
           <wp:inline distT="0" distB="0" distL="0" distR="0" wp14:anchorId="52B46D49" wp14:editId="4674E3BB">
@@ -1405,21 +1442,7 @@
           <w:sz w:val="24"/>
           <w:szCs w:val="24"/>
         </w:rPr>
-        <w:t xml:space="preserve">A form facilitates the binding between the properties of an object and Excel cells, while a table </w:t>
-      </w:r>
-      <w:r>
-        <w:rPr>
-          <w:sz w:val="24"/>
-          <w:szCs w:val="24"/>
-        </w:rPr>
-        <w:t>facilitates</w:t>
-      </w:r>
-      <w:r>
-        <w:rPr>
-          <w:sz w:val="24"/>
-          <w:szCs w:val="24"/>
-        </w:rPr>
-        <w:t xml:space="preserve"> the binding between a collection of objects and Excel rows or columns.</w:t>
+        <w:t>A form facilitates the binding between the properties of an object and Excel cells, while a table facilitates the binding between a collection of objects and Excel rows or columns.</w:t>
       </w:r>
     </w:p>
     <w:p>
@@ -1541,21 +1564,21 @@
           <w:sz w:val="24"/>
           <w:szCs w:val="24"/>
         </w:rPr>
-        <w:t xml:space="preserve">X is the actual form name. The picture bellows the </w:t>
-      </w:r>
-      <w:r>
-        <w:rPr>
-          <w:sz w:val="24"/>
-          <w:szCs w:val="24"/>
-        </w:rPr>
-        <w:t xml:space="preserve">“Deal” </w:t>
-      </w:r>
-      <w:r>
-        <w:rPr>
-          <w:sz w:val="24"/>
-          <w:szCs w:val="24"/>
-        </w:rPr>
-        <w:t xml:space="preserve">form </w:t>
+        <w:t>X is the ac</w:t>
+      </w:r>
+      <w:r>
+        <w:rPr>
+          <w:sz w:val="24"/>
+          <w:szCs w:val="24"/>
+        </w:rPr>
+        <w:t>tual form name. The picture below shows</w:t>
+      </w:r>
+      <w:r>
+        <w:rPr>
+          <w:sz w:val="24"/>
+          <w:szCs w:val="24"/>
+        </w:rPr>
+        <w:t xml:space="preserve"> the “Deal” form </w:t>
       </w:r>
       <w:r>
         <w:rPr>
@@ -1569,14 +1592,7 @@
           <w:sz w:val="24"/>
           <w:szCs w:val="24"/>
         </w:rPr>
-        <w:t>in the FX spot trading</w:t>
-      </w:r>
-      <w:r>
-        <w:rPr>
-          <w:sz w:val="24"/>
-          <w:szCs w:val="24"/>
-        </w:rPr>
-        <w:t xml:space="preserve"> workbook.</w:t>
+        <w:t>in the FX spot trading workbook.</w:t>
       </w:r>
     </w:p>
     <w:p>
@@ -1589,7 +1605,7 @@
       <w:r>
         <w:rPr>
           <w:noProof/>
-          <w:lang w:eastAsia="en-AU"/>
+          <w:lang w:val="en-US"/>
         </w:rPr>
         <w:drawing>
           <wp:inline distT="0" distB="0" distL="0" distR="0" wp14:anchorId="4CCBBA8B" wp14:editId="60F10676">
@@ -1647,14 +1663,49 @@
           <w:sz w:val="24"/>
           <w:szCs w:val="24"/>
         </w:rPr>
-        <w:t>t</w:t>
-      </w:r>
-      <w:r>
-        <w:rPr>
-          <w:sz w:val="24"/>
-          <w:szCs w:val="24"/>
-        </w:rPr>
-        <w:t xml:space="preserve">he name for an ExcelMVC </w:t>
+        <w:t>the name for an ExcelMVC table</w:t>
+      </w:r>
+      <w:r>
+        <w:rPr>
+          <w:sz w:val="24"/>
+          <w:szCs w:val="24"/>
+        </w:rPr>
+        <w:t xml:space="preserve"> definition range</w:t>
+      </w:r>
+      <w:r>
+        <w:rPr>
+          <w:sz w:val="24"/>
+          <w:szCs w:val="24"/>
+        </w:rPr>
+        <w:t xml:space="preserve"> must be in the form of “ExcelMVC.Table.</w:t>
+      </w:r>
+      <w:r>
+        <w:rPr>
+          <w:sz w:val="24"/>
+          <w:szCs w:val="24"/>
+        </w:rPr>
+        <w:t>Y</w:t>
+      </w:r>
+      <w:r>
+        <w:rPr>
+          <w:sz w:val="24"/>
+          <w:szCs w:val="24"/>
+        </w:rPr>
+        <w:t xml:space="preserve">”, where </w:t>
+      </w:r>
+      <w:r>
+        <w:rPr>
+          <w:sz w:val="24"/>
+          <w:szCs w:val="24"/>
+        </w:rPr>
+        <w:t>Y</w:t>
+      </w:r>
+      <w:r>
+        <w:rPr>
+          <w:sz w:val="24"/>
+          <w:szCs w:val="24"/>
+        </w:rPr>
+        <w:t xml:space="preserve"> is the actual </w:t>
       </w:r>
       <w:r>
         <w:rPr>
@@ -1668,28 +1719,7 @@
           <w:sz w:val="24"/>
           <w:szCs w:val="24"/>
         </w:rPr>
-        <w:t xml:space="preserve"> definition range</w:t>
-      </w:r>
-      <w:r>
-        <w:rPr>
-          <w:sz w:val="24"/>
-          <w:szCs w:val="24"/>
-        </w:rPr>
-        <w:t xml:space="preserve"> must be in the form</w:t>
-      </w:r>
-      <w:r>
-        <w:rPr>
-          <w:sz w:val="24"/>
-          <w:szCs w:val="24"/>
-        </w:rPr>
-        <w:t xml:space="preserve"> of “ExcelMVC.</w:t>
-      </w:r>
-      <w:r>
-        <w:rPr>
-          <w:sz w:val="24"/>
-          <w:szCs w:val="24"/>
-        </w:rPr>
-        <w:t>Table</w:t>
+        <w:t xml:space="preserve"> name</w:t>
       </w:r>
       <w:r>
         <w:rPr>
@@ -1703,55 +1733,6 @@
           <w:sz w:val="24"/>
           <w:szCs w:val="24"/>
         </w:rPr>
-        <w:t>Y</w:t>
-      </w:r>
-      <w:r>
-        <w:rPr>
-          <w:sz w:val="24"/>
-          <w:szCs w:val="24"/>
-        </w:rPr>
-        <w:t xml:space="preserve">”, where </w:t>
-      </w:r>
-      <w:r>
-        <w:rPr>
-          <w:sz w:val="24"/>
-          <w:szCs w:val="24"/>
-        </w:rPr>
-        <w:t>Y</w:t>
-      </w:r>
-      <w:r>
-        <w:rPr>
-          <w:sz w:val="24"/>
-          <w:szCs w:val="24"/>
-        </w:rPr>
-        <w:t xml:space="preserve"> is the actual </w:t>
-      </w:r>
-      <w:r>
-        <w:rPr>
-          <w:sz w:val="24"/>
-          <w:szCs w:val="24"/>
-        </w:rPr>
-        <w:t>table</w:t>
-      </w:r>
-      <w:r>
-        <w:rPr>
-          <w:sz w:val="24"/>
-          <w:szCs w:val="24"/>
-        </w:rPr>
-        <w:t xml:space="preserve"> name</w:t>
-      </w:r>
-      <w:r>
-        <w:rPr>
-          <w:sz w:val="24"/>
-          <w:szCs w:val="24"/>
-        </w:rPr>
-        <w:t>.</w:t>
-      </w:r>
-      <w:r>
-        <w:rPr>
-          <w:sz w:val="24"/>
-          <w:szCs w:val="24"/>
-        </w:rPr>
         <w:t xml:space="preserve"> </w:t>
       </w:r>
       <w:r>
@@ -1759,35 +1740,14 @@
           <w:sz w:val="24"/>
           <w:szCs w:val="24"/>
         </w:rPr>
-        <w:t>The picture bellows the “</w:t>
-      </w:r>
-      <w:r>
-        <w:rPr>
-          <w:sz w:val="24"/>
-          <w:szCs w:val="24"/>
-        </w:rPr>
-        <w:t>Positions</w:t>
-      </w:r>
-      <w:r>
-        <w:rPr>
-          <w:sz w:val="24"/>
-          <w:szCs w:val="24"/>
-        </w:rPr>
-        <w:t xml:space="preserve">” </w:t>
-      </w:r>
-      <w:r>
-        <w:rPr>
-          <w:sz w:val="24"/>
-          <w:szCs w:val="24"/>
-        </w:rPr>
-        <w:t>table</w:t>
-      </w:r>
-      <w:r>
-        <w:rPr>
-          <w:sz w:val="24"/>
-          <w:szCs w:val="24"/>
-        </w:rPr>
-        <w:t xml:space="preserve"> definition in the FX spot trading workbook.</w:t>
+        <w:t>The picture below shows</w:t>
+      </w:r>
+      <w:r>
+        <w:rPr>
+          <w:sz w:val="24"/>
+          <w:szCs w:val="24"/>
+        </w:rPr>
+        <w:t xml:space="preserve"> the “Positions” table definition in the FX spot trading workbook.</w:t>
       </w:r>
     </w:p>
     <w:p>
@@ -1800,7 +1760,7 @@
       <w:r>
         <w:rPr>
           <w:noProof/>
-          <w:lang w:eastAsia="en-AU"/>
+          <w:lang w:val="en-US"/>
         </w:rPr>
         <w:drawing>
           <wp:inline distT="0" distB="0" distL="0" distR="0" wp14:anchorId="6F31884A" wp14:editId="2F112ED2">
@@ -1851,7 +1811,21 @@
           <w:sz w:val="24"/>
           <w:szCs w:val="24"/>
         </w:rPr>
-        <w:t>Each data row in a Form or Table definition range specifies a binding settings between a property of an object and an Excel cell.</w:t>
+        <w:t>Each data row in a Form or Table definition ra</w:t>
+      </w:r>
+      <w:r>
+        <w:rPr>
+          <w:sz w:val="24"/>
+          <w:szCs w:val="24"/>
+        </w:rPr>
+        <w:t>nge specifies a binding setting</w:t>
+      </w:r>
+      <w:r>
+        <w:rPr>
+          <w:sz w:val="24"/>
+          <w:szCs w:val="24"/>
+        </w:rPr>
+        <w:t xml:space="preserve"> between a property of an object and an Excel cell.</w:t>
       </w:r>
     </w:p>
     <w:p>
@@ -1866,21 +1840,21 @@
           <w:sz w:val="24"/>
           <w:szCs w:val="24"/>
         </w:rPr>
-        <w:t xml:space="preserve">The heading row in a </w:t>
-      </w:r>
-      <w:r>
-        <w:rPr>
-          <w:sz w:val="24"/>
-          <w:szCs w:val="24"/>
-        </w:rPr>
-        <w:t>definition</w:t>
-      </w:r>
-      <w:r>
-        <w:rPr>
-          <w:sz w:val="24"/>
-          <w:szCs w:val="24"/>
-        </w:rPr>
-        <w:t xml:space="preserve"> range is what ExcelMVC uses to parse binding settings. The ordering of the headings is insignificant, but the actual heading text is significant. The table lists headings required by ExcelMVC.</w:t>
+        <w:t xml:space="preserve">The heading row in a definition range is what ExcelMVC uses to parse binding settings. The ordering of the headings is insignificant, but the actual heading text is significant. The </w:t>
+      </w:r>
+      <w:r>
+        <w:rPr>
+          <w:sz w:val="24"/>
+          <w:szCs w:val="24"/>
+        </w:rPr>
+        <w:t xml:space="preserve">following </w:t>
+      </w:r>
+      <w:r>
+        <w:rPr>
+          <w:sz w:val="24"/>
+          <w:szCs w:val="24"/>
+        </w:rPr>
+        <w:t>table lists headings required by ExcelMVC.</w:t>
       </w:r>
     </w:p>
     <w:tbl>
@@ -2275,42 +2249,7 @@
                 <w:sz w:val="24"/>
                 <w:szCs w:val="24"/>
               </w:rPr>
-              <w:t xml:space="preserve">Values on a view are copied to the model to which the view is bound to. </w:t>
-            </w:r>
-            <w:r>
-              <w:rPr>
-                <w:sz w:val="24"/>
-                <w:szCs w:val="24"/>
-              </w:rPr>
-              <w:t xml:space="preserve">Changes made on a </w:t>
-            </w:r>
-            <w:r>
-              <w:rPr>
-                <w:sz w:val="24"/>
-                <w:szCs w:val="24"/>
-              </w:rPr>
-              <w:t>model</w:t>
-            </w:r>
-            <w:r>
-              <w:rPr>
-                <w:sz w:val="24"/>
-                <w:szCs w:val="24"/>
-              </w:rPr>
-              <w:t xml:space="preserve"> is not </w:t>
-            </w:r>
-            <w:r>
-              <w:rPr>
-                <w:sz w:val="24"/>
-                <w:szCs w:val="24"/>
-              </w:rPr>
-              <w:t>displayed on its view</w:t>
-            </w:r>
-            <w:r>
-              <w:rPr>
-                <w:sz w:val="24"/>
-                <w:szCs w:val="24"/>
-              </w:rPr>
-              <w:t>.</w:t>
+              <w:t>Values on a view are copied to the model to which the view is bound to. Changes made on a model is not displayed on its view.</w:t>
             </w:r>
             <w:r>
               <w:rPr>
@@ -2356,14 +2295,7 @@
                 <w:sz w:val="24"/>
                 <w:szCs w:val="24"/>
               </w:rPr>
-              <w:t xml:space="preserve"> –</w:t>
-            </w:r>
-            <w:r>
-              <w:rPr>
-                <w:sz w:val="24"/>
-                <w:szCs w:val="24"/>
-              </w:rPr>
-              <w:t xml:space="preserve"> Properties on a model and values on its view are exchanged in both direction</w:t>
+              <w:t xml:space="preserve"> – Properties on a model and values on its view are exchanged in both direction</w:t>
             </w:r>
             <w:r>
               <w:rPr>
@@ -2502,7 +2434,21 @@
                 <w:sz w:val="24"/>
                 <w:szCs w:val="24"/>
               </w:rPr>
-              <w:t>System.Wndows.Data.IValueConverter</w:t>
+              <w:t>System.W</w:t>
+            </w:r>
+            <w:r>
+              <w:rPr>
+                <w:sz w:val="24"/>
+                <w:szCs w:val="24"/>
+              </w:rPr>
+              <w:t>i</w:t>
+            </w:r>
+            <w:r>
+              <w:rPr>
+                <w:sz w:val="24"/>
+                <w:szCs w:val="24"/>
+              </w:rPr>
+              <w:t>ndows.Data.IValueConverter</w:t>
             </w:r>
             <w:proofErr w:type="spellEnd"/>
             <w:r>
@@ -2570,17 +2516,7 @@
                 <w:sz w:val="24"/>
                 <w:szCs w:val="24"/>
               </w:rPr>
-              <w:t>alidation (Option</w:t>
-            </w:r>
-            <w:bookmarkStart w:id="0" w:name="_GoBack"/>
-            <w:bookmarkEnd w:id="0"/>
-            <w:r>
-              <w:rPr>
-                <w:color w:val="2E74B5" w:themeColor="accent1" w:themeShade="BF"/>
-                <w:sz w:val="24"/>
-                <w:szCs w:val="24"/>
-              </w:rPr>
-              <w:t>al)</w:t>
+              <w:t>alidation (Optional)</w:t>
             </w:r>
           </w:p>
         </w:tc>
@@ -2625,6 +2561,8 @@
                 <w:szCs w:val="24"/>
               </w:rPr>
             </w:pPr>
+            <w:bookmarkStart w:id="0" w:name="_GoBack"/>
+            <w:bookmarkEnd w:id="0"/>
             <w:r>
               <w:rPr>
                 <w:sz w:val="24"/>
@@ -4294,7 +4232,7 @@
 </file>
 
 <file path=customXml/itemProps1.xml><?xml version="1.0" encoding="utf-8"?>
-<ds:datastoreItem xmlns:ds="http://schemas.openxmlformats.org/officeDocument/2006/customXml" ds:itemID="{61B2B55B-3314-402B-80AF-D77D52143CE5}">
+<ds:datastoreItem xmlns:ds="http://schemas.openxmlformats.org/officeDocument/2006/customXml" ds:itemID="{44532E01-C65A-44F3-B3CD-7D2553B619FF}">
   <ds:schemaRefs>
     <ds:schemaRef ds:uri="http://schemas.openxmlformats.org/officeDocument/2006/bibliography"/>
   </ds:schemaRefs>

</xml_diff>

<commit_message>
WIP: Updated Getting Started
</commit_message>
<xml_diff>
--- a/Docs/Getting Started with ExcelMVC.docx
+++ b/Docs/Getting Started with ExcelMVC.docx
@@ -227,7 +227,23 @@
           <w:sz w:val="24"/>
           <w:szCs w:val="24"/>
         </w:rPr>
-        <w:t xml:space="preserve"> Xmal with Silverlight or WPF) and bind their view models implemented in any .NET language.  Both your view models and your business </w:t>
+        <w:t xml:space="preserve"> </w:t>
+      </w:r>
+      <w:proofErr w:type="spellStart"/>
+      <w:r>
+        <w:rPr>
+          <w:sz w:val="24"/>
+          <w:szCs w:val="24"/>
+        </w:rPr>
+        <w:t>Xmal</w:t>
+      </w:r>
+      <w:proofErr w:type="spellEnd"/>
+      <w:r>
+        <w:rPr>
+          <w:sz w:val="24"/>
+          <w:szCs w:val="24"/>
+        </w:rPr>
+        <w:t xml:space="preserve"> with Silverlight or WPF) and bind their view models implemented in any .NET language.  Both your view models and your business </w:t>
       </w:r>
       <w:r>
         <w:rPr>
@@ -780,7 +796,55 @@
           <w:sz w:val="24"/>
           <w:szCs w:val="24"/>
         </w:rPr>
-        <w:t>” folder, unblock all executable files (*.dll, *.xll and *.cmd).</w:t>
+        <w:t>” folder, unblock all executable files (*.</w:t>
+      </w:r>
+      <w:proofErr w:type="spellStart"/>
+      <w:r>
+        <w:rPr>
+          <w:sz w:val="24"/>
+          <w:szCs w:val="24"/>
+        </w:rPr>
+        <w:t>dll</w:t>
+      </w:r>
+      <w:proofErr w:type="spellEnd"/>
+      <w:r>
+        <w:rPr>
+          <w:sz w:val="24"/>
+          <w:szCs w:val="24"/>
+        </w:rPr>
+        <w:t>, *.</w:t>
+      </w:r>
+      <w:proofErr w:type="spellStart"/>
+      <w:r>
+        <w:rPr>
+          <w:sz w:val="24"/>
+          <w:szCs w:val="24"/>
+        </w:rPr>
+        <w:t>xll</w:t>
+      </w:r>
+      <w:proofErr w:type="spellEnd"/>
+      <w:r>
+        <w:rPr>
+          <w:sz w:val="24"/>
+          <w:szCs w:val="24"/>
+        </w:rPr>
+        <w:t xml:space="preserve"> and *.</w:t>
+      </w:r>
+      <w:proofErr w:type="spellStart"/>
+      <w:r>
+        <w:rPr>
+          <w:sz w:val="24"/>
+          <w:szCs w:val="24"/>
+        </w:rPr>
+        <w:t>cmd</w:t>
+      </w:r>
+      <w:proofErr w:type="spellEnd"/>
+      <w:r>
+        <w:rPr>
+          <w:sz w:val="24"/>
+          <w:szCs w:val="24"/>
+        </w:rPr>
+        <w:t>).</w:t>
       </w:r>
       <w:r>
         <w:rPr>
@@ -1545,7 +1609,15 @@
           <w:sz w:val="24"/>
           <w:szCs w:val="24"/>
         </w:rPr>
-        <w:t xml:space="preserve"> of “ExcelMVC.Form.</w:t>
+        <w:t xml:space="preserve"> of “</w:t>
+      </w:r>
+      <w:proofErr w:type="spellStart"/>
+      <w:r>
+        <w:rPr>
+          <w:sz w:val="24"/>
+          <w:szCs w:val="24"/>
+        </w:rPr>
+        <w:t>ExcelMVC.Form.</w:t>
       </w:r>
       <w:r>
         <w:rPr>
@@ -1554,6 +1626,7 @@
         </w:rPr>
         <w:t>X</w:t>
       </w:r>
+      <w:proofErr w:type="spellEnd"/>
       <w:r>
         <w:rPr>
           <w:sz w:val="24"/>
@@ -1686,7 +1759,15 @@
           <w:sz w:val="24"/>
           <w:szCs w:val="24"/>
         </w:rPr>
-        <w:t xml:space="preserve"> must be in the form of “ExcelMVC.Table.</w:t>
+        <w:t xml:space="preserve"> must be in the form of “</w:t>
+      </w:r>
+      <w:proofErr w:type="spellStart"/>
+      <w:r>
+        <w:rPr>
+          <w:sz w:val="24"/>
+          <w:szCs w:val="24"/>
+        </w:rPr>
+        <w:t>ExcelMVC.Table.</w:t>
       </w:r>
       <w:r>
         <w:rPr>
@@ -1695,6 +1776,7 @@
         </w:rPr>
         <w:t>Y</w:t>
       </w:r>
+      <w:proofErr w:type="spellEnd"/>
       <w:r>
         <w:rPr>
           <w:sz w:val="24"/>
@@ -1988,7 +2070,23 @@
                 <w:sz w:val="24"/>
                 <w:szCs w:val="24"/>
               </w:rPr>
-              <w:t>=CELL("address", Trading!A10)</w:t>
+              <w:t>=</w:t>
+            </w:r>
+            <w:proofErr w:type="gramStart"/>
+            <w:r>
+              <w:rPr>
+                <w:sz w:val="24"/>
+                <w:szCs w:val="24"/>
+              </w:rPr>
+              <w:t>CELL(</w:t>
+            </w:r>
+            <w:proofErr w:type="gramEnd"/>
+            <w:r>
+              <w:rPr>
+                <w:sz w:val="24"/>
+                <w:szCs w:val="24"/>
+              </w:rPr>
+              <w:t>"address", Trading!A10)</w:t>
             </w:r>
             <w:r>
               <w:rPr>
@@ -2100,6 +2198,7 @@
                 <w:szCs w:val="24"/>
               </w:rPr>
             </w:pPr>
+            <w:proofErr w:type="spellStart"/>
             <w:r>
               <w:rPr>
                 <w:b/>
@@ -2108,6 +2207,7 @@
               </w:rPr>
               <w:t>OneWay</w:t>
             </w:r>
+            <w:proofErr w:type="spellEnd"/>
             <w:r>
               <w:rPr>
                 <w:sz w:val="24"/>
@@ -2187,6 +2287,7 @@
                 <w:szCs w:val="24"/>
               </w:rPr>
             </w:pPr>
+            <w:proofErr w:type="spellStart"/>
             <w:r>
               <w:rPr>
                 <w:b/>
@@ -2203,6 +2304,7 @@
               </w:rPr>
               <w:t>ToSource</w:t>
             </w:r>
+            <w:proofErr w:type="spellEnd"/>
             <w:r>
               <w:rPr>
                 <w:sz w:val="24"/>
@@ -2254,6 +2356,7 @@
                 <w:szCs w:val="24"/>
               </w:rPr>
             </w:pPr>
+            <w:proofErr w:type="spellStart"/>
             <w:r>
               <w:rPr>
                 <w:b/>
@@ -2270,6 +2373,7 @@
               </w:rPr>
               <w:t>Way</w:t>
             </w:r>
+            <w:proofErr w:type="spellEnd"/>
             <w:r>
               <w:rPr>
                 <w:sz w:val="24"/>
@@ -2415,12 +2519,21 @@
               </w:rPr>
               <w:t xml:space="preserve">a class derived from </w:t>
             </w:r>
-            <w:r>
-              <w:rPr>
-                <w:sz w:val="24"/>
-                <w:szCs w:val="24"/>
-              </w:rPr>
-              <w:t xml:space="preserve">System.Wndows.Data.IValueConverter).  The </w:t>
+            <w:proofErr w:type="spellStart"/>
+            <w:r>
+              <w:rPr>
+                <w:sz w:val="24"/>
+                <w:szCs w:val="24"/>
+              </w:rPr>
+              <w:t>System.Wndows.Data.IValueConverter</w:t>
+            </w:r>
+            <w:proofErr w:type="spellEnd"/>
+            <w:r>
+              <w:rPr>
+                <w:sz w:val="24"/>
+                <w:szCs w:val="24"/>
+              </w:rPr>
+              <w:t xml:space="preserve">).  The </w:t>
             </w:r>
             <w:r>
               <w:rPr>
@@ -2953,7 +3066,23 @@
           <w:sz w:val="24"/>
           <w:szCs w:val="24"/>
         </w:rPr>
-        <w:t>all you have to do is the name it in the form of “ExcelMVC.Commad.Z”, where Z is the actual command name. The picture below shows how the “Reset” button is named.</w:t>
+        <w:t>all you have to do is the name it in the form of “</w:t>
+      </w:r>
+      <w:proofErr w:type="spellStart"/>
+      <w:r>
+        <w:rPr>
+          <w:sz w:val="24"/>
+          <w:szCs w:val="24"/>
+        </w:rPr>
+        <w:t>ExcelMVC.Commad.Z</w:t>
+      </w:r>
+      <w:proofErr w:type="spellEnd"/>
+      <w:r>
+        <w:rPr>
+          <w:sz w:val="24"/>
+          <w:szCs w:val="24"/>
+        </w:rPr>
+        <w:t>”, where Z is the actual command name. The picture below shows how the “Reset” button is named.</w:t>
       </w:r>
     </w:p>
     <w:p>
@@ -3028,25 +3157,19 @@
         <w:rPr>
           <w:color w:val="2E74B5" w:themeColor="accent1" w:themeShade="BF"/>
         </w:rPr>
-        <w:t>Developing</w:t>
+        <w:t xml:space="preserve">Setting up </w:t>
       </w:r>
       <w:r>
         <w:rPr>
           <w:color w:val="2E74B5" w:themeColor="accent1" w:themeShade="BF"/>
         </w:rPr>
-        <w:t xml:space="preserve"> </w:t>
+        <w:t xml:space="preserve">ExcelMVC </w:t>
       </w:r>
       <w:r>
         <w:rPr>
           <w:color w:val="2E74B5" w:themeColor="accent1" w:themeShade="BF"/>
         </w:rPr>
-        <w:t xml:space="preserve">ExcelMVC .NET </w:t>
-      </w:r>
-      <w:r>
-        <w:rPr>
-          <w:color w:val="2E74B5" w:themeColor="accent1" w:themeShade="BF"/>
-        </w:rPr>
-        <w:t>Assemblies</w:t>
+        <w:t>.NET Solutions</w:t>
       </w:r>
     </w:p>
     <w:p/>
@@ -3084,7 +3207,14 @@
           <w:sz w:val="24"/>
           <w:szCs w:val="24"/>
         </w:rPr>
-        <w:t>Business model assemblies, which you will develop for any types of applications.</w:t>
+        <w:t xml:space="preserve">Business model assemblies, which </w:t>
+      </w:r>
+      <w:r>
+        <w:rPr>
+          <w:sz w:val="24"/>
+          <w:szCs w:val="24"/>
+        </w:rPr>
+        <w:t>contains classes free of UI or binding details.</w:t>
       </w:r>
     </w:p>
     <w:p>
@@ -3106,21 +3236,278 @@
           <w:sz w:val="24"/>
           <w:szCs w:val="24"/>
         </w:rPr>
-        <w:t xml:space="preserve">View model assemblies, which are used to bind your business objects to their </w:t>
-      </w:r>
-      <w:r>
-        <w:rPr>
-          <w:sz w:val="24"/>
-          <w:szCs w:val="24"/>
-        </w:rPr>
-        <w:t xml:space="preserve">views, </w:t>
-      </w:r>
-      <w:r>
-        <w:rPr>
-          <w:sz w:val="24"/>
-          <w:szCs w:val="24"/>
-        </w:rPr>
-        <w:t>e.g. Silverlight, WPF and indeed ExcelMVC.</w:t>
+        <w:t xml:space="preserve">View model assemblies, </w:t>
+      </w:r>
+      <w:r>
+        <w:rPr>
+          <w:sz w:val="24"/>
+          <w:szCs w:val="24"/>
+        </w:rPr>
+        <w:t xml:space="preserve">which contains classes derived from </w:t>
+      </w:r>
+      <w:r>
+        <w:rPr>
+          <w:rFonts w:ascii="Consolas" w:hAnsi="Consolas" w:cs="Consolas"/>
+          <w:color w:val="000000"/>
+          <w:sz w:val="19"/>
+          <w:szCs w:val="19"/>
+          <w:highlight w:val="white"/>
+        </w:rPr>
+        <w:t>System.ComponentModel.</w:t>
+      </w:r>
+      <w:r>
+        <w:rPr>
+          <w:rFonts w:ascii="Consolas" w:hAnsi="Consolas" w:cs="Consolas"/>
+          <w:color w:val="2B91AF"/>
+          <w:sz w:val="19"/>
+          <w:szCs w:val="19"/>
+          <w:highlight w:val="white"/>
+        </w:rPr>
+        <w:t>INotifyPropertyChanged</w:t>
+      </w:r>
+      <w:r>
+        <w:rPr>
+          <w:rFonts w:ascii="Consolas" w:hAnsi="Consolas" w:cs="Consolas"/>
+          <w:color w:val="2B91AF"/>
+          <w:sz w:val="19"/>
+          <w:szCs w:val="19"/>
+        </w:rPr>
+        <w:t xml:space="preserve"> </w:t>
+      </w:r>
+      <w:r>
+        <w:rPr>
+          <w:rFonts w:ascii="Consolas" w:hAnsi="Consolas" w:cs="Consolas"/>
+          <w:color w:val="000000"/>
+          <w:sz w:val="19"/>
+          <w:szCs w:val="19"/>
+          <w:highlight w:val="white"/>
+        </w:rPr>
+        <w:t>(</w:t>
+      </w:r>
+      <w:r>
+        <w:rPr>
+          <w:rFonts w:ascii="Consolas" w:hAnsi="Consolas" w:cs="Consolas"/>
+          <w:color w:val="000000"/>
+          <w:sz w:val="19"/>
+          <w:szCs w:val="19"/>
+          <w:highlight w:val="white"/>
+        </w:rPr>
+        <w:t xml:space="preserve">for </w:t>
+      </w:r>
+      <w:r>
+        <w:rPr>
+          <w:rFonts w:ascii="Consolas" w:hAnsi="Consolas" w:cs="Consolas"/>
+          <w:color w:val="000000"/>
+          <w:sz w:val="19"/>
+          <w:szCs w:val="19"/>
+          <w:highlight w:val="white"/>
+        </w:rPr>
+        <w:t>b</w:t>
+      </w:r>
+      <w:r>
+        <w:rPr>
+          <w:rFonts w:ascii="Consolas" w:hAnsi="Consolas" w:cs="Consolas"/>
+          <w:color w:val="000000"/>
+          <w:sz w:val="19"/>
+          <w:szCs w:val="19"/>
+          <w:highlight w:val="white"/>
+        </w:rPr>
+        <w:t>inding forms</w:t>
+      </w:r>
+      <w:r>
+        <w:rPr>
+          <w:rFonts w:ascii="Consolas" w:hAnsi="Consolas" w:cs="Consolas"/>
+          <w:color w:val="000000"/>
+          <w:sz w:val="19"/>
+          <w:szCs w:val="19"/>
+          <w:highlight w:val="white"/>
+        </w:rPr>
+        <w:t>)</w:t>
+      </w:r>
+      <w:r>
+        <w:rPr>
+          <w:rFonts w:ascii="Consolas" w:hAnsi="Consolas" w:cs="Consolas"/>
+          <w:color w:val="2B91AF"/>
+          <w:sz w:val="19"/>
+          <w:szCs w:val="19"/>
+        </w:rPr>
+        <w:t xml:space="preserve">, </w:t>
+      </w:r>
+      <w:proofErr w:type="spellStart"/>
+      <w:r>
+        <w:rPr>
+          <w:rFonts w:ascii="Consolas" w:hAnsi="Consolas" w:cs="Consolas"/>
+          <w:color w:val="000000"/>
+          <w:sz w:val="19"/>
+          <w:szCs w:val="19"/>
+          <w:highlight w:val="white"/>
+        </w:rPr>
+        <w:t>System.Collections.Specialized</w:t>
+      </w:r>
+      <w:r>
+        <w:rPr>
+          <w:rFonts w:ascii="Consolas" w:hAnsi="Consolas" w:cs="Consolas"/>
+          <w:color w:val="2B91AF"/>
+          <w:sz w:val="19"/>
+          <w:szCs w:val="19"/>
+          <w:highlight w:val="white"/>
+        </w:rPr>
+        <w:t>.</w:t>
+      </w:r>
+      <w:r>
+        <w:rPr>
+          <w:rFonts w:ascii="Consolas" w:hAnsi="Consolas" w:cs="Consolas"/>
+          <w:color w:val="2B91AF"/>
+          <w:sz w:val="19"/>
+          <w:szCs w:val="19"/>
+          <w:highlight w:val="white"/>
+        </w:rPr>
+        <w:t>INotifyCollectionChanged</w:t>
+      </w:r>
+      <w:proofErr w:type="spellEnd"/>
+      <w:r>
+        <w:rPr>
+          <w:rFonts w:ascii="Consolas" w:hAnsi="Consolas" w:cs="Consolas"/>
+          <w:color w:val="2B91AF"/>
+          <w:sz w:val="19"/>
+          <w:szCs w:val="19"/>
+        </w:rPr>
+        <w:t xml:space="preserve"> (</w:t>
+      </w:r>
+      <w:r>
+        <w:rPr>
+          <w:rFonts w:ascii="Consolas" w:hAnsi="Consolas" w:cs="Consolas"/>
+          <w:color w:val="000000"/>
+          <w:sz w:val="19"/>
+          <w:szCs w:val="19"/>
+          <w:highlight w:val="white"/>
+        </w:rPr>
+        <w:t xml:space="preserve">for binding </w:t>
+      </w:r>
+      <w:r>
+        <w:rPr>
+          <w:rFonts w:ascii="Consolas" w:hAnsi="Consolas" w:cs="Consolas"/>
+          <w:color w:val="000000"/>
+          <w:sz w:val="19"/>
+          <w:szCs w:val="19"/>
+          <w:highlight w:val="white"/>
+        </w:rPr>
+        <w:t>tables</w:t>
+      </w:r>
+      <w:r>
+        <w:rPr>
+          <w:rFonts w:ascii="Consolas" w:hAnsi="Consolas" w:cs="Consolas"/>
+          <w:color w:val="000000"/>
+          <w:sz w:val="19"/>
+          <w:szCs w:val="19"/>
+          <w:highlight w:val="white"/>
+        </w:rPr>
+        <w:t>)</w:t>
+      </w:r>
+      <w:r>
+        <w:rPr>
+          <w:rFonts w:ascii="Consolas" w:hAnsi="Consolas" w:cs="Consolas"/>
+          <w:color w:val="2B91AF"/>
+          <w:sz w:val="19"/>
+          <w:szCs w:val="19"/>
+        </w:rPr>
+        <w:t xml:space="preserve">, </w:t>
+      </w:r>
+      <w:r>
+        <w:rPr>
+          <w:sz w:val="24"/>
+          <w:szCs w:val="24"/>
+        </w:rPr>
+        <w:t xml:space="preserve">or </w:t>
+      </w:r>
+      <w:proofErr w:type="spellStart"/>
+      <w:r>
+        <w:rPr>
+          <w:rFonts w:ascii="Consolas" w:hAnsi="Consolas" w:cs="Consolas"/>
+          <w:color w:val="000000"/>
+          <w:sz w:val="19"/>
+          <w:szCs w:val="19"/>
+          <w:highlight w:val="white"/>
+        </w:rPr>
+        <w:t>System.Windows.Input</w:t>
+      </w:r>
+      <w:r>
+        <w:rPr>
+          <w:rFonts w:ascii="Consolas" w:hAnsi="Consolas" w:cs="Consolas"/>
+          <w:color w:val="000000"/>
+          <w:sz w:val="19"/>
+          <w:szCs w:val="19"/>
+        </w:rPr>
+        <w:t>.</w:t>
+      </w:r>
+      <w:r>
+        <w:rPr>
+          <w:rFonts w:ascii="Consolas" w:hAnsi="Consolas" w:cs="Consolas"/>
+          <w:color w:val="2B91AF"/>
+          <w:sz w:val="19"/>
+          <w:szCs w:val="19"/>
+          <w:highlight w:val="white"/>
+        </w:rPr>
+        <w:t>ICommand</w:t>
+      </w:r>
+      <w:proofErr w:type="spellEnd"/>
+      <w:r>
+        <w:rPr>
+          <w:rFonts w:ascii="Consolas" w:hAnsi="Consolas" w:cs="Consolas"/>
+          <w:color w:val="2B91AF"/>
+          <w:sz w:val="19"/>
+          <w:szCs w:val="19"/>
+        </w:rPr>
+        <w:t xml:space="preserve"> </w:t>
+      </w:r>
+      <w:r>
+        <w:rPr>
+          <w:rFonts w:ascii="Consolas" w:hAnsi="Consolas" w:cs="Consolas"/>
+          <w:color w:val="000000"/>
+          <w:sz w:val="19"/>
+          <w:szCs w:val="19"/>
+          <w:highlight w:val="white"/>
+        </w:rPr>
+        <w:t>(fo</w:t>
+      </w:r>
+      <w:r>
+        <w:rPr>
+          <w:rFonts w:ascii="Consolas" w:hAnsi="Consolas" w:cs="Consolas"/>
+          <w:color w:val="000000"/>
+          <w:sz w:val="19"/>
+          <w:szCs w:val="19"/>
+          <w:highlight w:val="white"/>
+        </w:rPr>
+        <w:t>r b</w:t>
+      </w:r>
+      <w:r>
+        <w:rPr>
+          <w:rFonts w:ascii="Consolas" w:hAnsi="Consolas" w:cs="Consolas"/>
+          <w:color w:val="000000"/>
+          <w:sz w:val="19"/>
+          <w:szCs w:val="19"/>
+          <w:highlight w:val="white"/>
+        </w:rPr>
+        <w:t>inding commands</w:t>
+      </w:r>
+      <w:r>
+        <w:rPr>
+          <w:rFonts w:ascii="Consolas" w:hAnsi="Consolas" w:cs="Consolas"/>
+          <w:color w:val="000000"/>
+          <w:sz w:val="19"/>
+          <w:szCs w:val="19"/>
+          <w:highlight w:val="white"/>
+        </w:rPr>
+        <w:t>)</w:t>
+      </w:r>
+      <w:r>
+        <w:rPr>
+          <w:rFonts w:ascii="Consolas" w:hAnsi="Consolas" w:cs="Consolas"/>
+          <w:color w:val="000000"/>
+          <w:sz w:val="19"/>
+          <w:szCs w:val="19"/>
+        </w:rPr>
+        <w:t>.</w:t>
       </w:r>
     </w:p>
     <w:p>
@@ -3142,7 +3529,21 @@
           <w:sz w:val="24"/>
           <w:szCs w:val="24"/>
         </w:rPr>
-        <w:t>An application assembly</w:t>
+        <w:t>An application</w:t>
+      </w:r>
+      <w:r>
+        <w:rPr>
+          <w:sz w:val="24"/>
+          <w:szCs w:val="24"/>
+        </w:rPr>
+        <w:t xml:space="preserve"> session</w:t>
+      </w:r>
+      <w:r>
+        <w:rPr>
+          <w:sz w:val="24"/>
+          <w:szCs w:val="24"/>
+        </w:rPr>
+        <w:t xml:space="preserve"> assembly</w:t>
       </w:r>
       <w:r>
         <w:rPr>
@@ -3156,57 +3557,201 @@
           <w:sz w:val="24"/>
           <w:szCs w:val="24"/>
         </w:rPr>
-        <w:t xml:space="preserve">, which glues </w:t>
-      </w:r>
-      <w:r>
-        <w:rPr>
-          <w:sz w:val="24"/>
-          <w:szCs w:val="24"/>
-        </w:rPr>
-        <w:t>an application’s view</w:t>
-      </w:r>
-      <w:r>
-        <w:rPr>
-          <w:sz w:val="24"/>
-          <w:szCs w:val="24"/>
-        </w:rPr>
-        <w:t xml:space="preserve"> models to </w:t>
-      </w:r>
-      <w:r>
-        <w:rPr>
-          <w:sz w:val="24"/>
-          <w:szCs w:val="24"/>
-        </w:rPr>
-        <w:t>their ExcelMVC views.</w:t>
-      </w:r>
-    </w:p>
-    <w:p>
-      <w:pPr>
-        <w:rPr>
-          <w:sz w:val="24"/>
-          <w:szCs w:val="24"/>
-        </w:rPr>
-      </w:pPr>
-      <w:r>
-        <w:rPr>
-          <w:sz w:val="24"/>
-          <w:szCs w:val="24"/>
-        </w:rPr>
-        <w:t>Below w</w:t>
-      </w:r>
-      <w:r>
-        <w:rPr>
-          <w:sz w:val="24"/>
-          <w:szCs w:val="24"/>
-        </w:rPr>
-        <w:t xml:space="preserve">e walk through the steps required for creating the </w:t>
-      </w:r>
-      <w:r>
-        <w:rPr>
-          <w:sz w:val="24"/>
-          <w:szCs w:val="24"/>
-        </w:rPr>
-        <w:t xml:space="preserve">FX spot trading .NET assemblies. But for simplicity, we will combine the three assemblies into one and use different namespaces to separate them. </w:t>
+        <w:t xml:space="preserve">, </w:t>
+      </w:r>
+      <w:r>
+        <w:rPr>
+          <w:sz w:val="24"/>
+          <w:szCs w:val="24"/>
+        </w:rPr>
+        <w:t xml:space="preserve">which contains classed derived from </w:t>
+      </w:r>
+      <w:proofErr w:type="spellStart"/>
+      <w:r>
+        <w:rPr>
+          <w:sz w:val="24"/>
+          <w:szCs w:val="24"/>
+        </w:rPr>
+        <w:t>ExcelMvc.Runtime.</w:t>
+      </w:r>
+      <w:r>
+        <w:rPr>
+          <w:rFonts w:ascii="Consolas" w:hAnsi="Consolas" w:cs="Consolas"/>
+          <w:color w:val="2B91AF"/>
+          <w:sz w:val="19"/>
+          <w:szCs w:val="19"/>
+          <w:highlight w:val="white"/>
+        </w:rPr>
+        <w:t>ISession</w:t>
+      </w:r>
+      <w:proofErr w:type="spellEnd"/>
+      <w:r>
+        <w:rPr>
+          <w:rFonts w:ascii="Consolas" w:hAnsi="Consolas" w:cs="Consolas"/>
+          <w:color w:val="2B91AF"/>
+          <w:sz w:val="19"/>
+          <w:szCs w:val="19"/>
+        </w:rPr>
+        <w:t xml:space="preserve"> </w:t>
+      </w:r>
+      <w:r>
+        <w:rPr>
+          <w:sz w:val="24"/>
+          <w:szCs w:val="24"/>
+        </w:rPr>
+        <w:t>(</w:t>
+      </w:r>
+      <w:r>
+        <w:rPr>
+          <w:sz w:val="24"/>
+          <w:szCs w:val="24"/>
+        </w:rPr>
+        <w:t>for binding ExcelMVC book views</w:t>
+      </w:r>
+      <w:r>
+        <w:rPr>
+          <w:sz w:val="24"/>
+          <w:szCs w:val="24"/>
+        </w:rPr>
+        <w:t>)</w:t>
+      </w:r>
+      <w:r>
+        <w:rPr>
+          <w:sz w:val="24"/>
+          <w:szCs w:val="24"/>
+        </w:rPr>
+        <w:t>.</w:t>
+      </w:r>
+    </w:p>
+    <w:p>
+      <w:pPr>
+        <w:rPr>
+          <w:sz w:val="24"/>
+          <w:szCs w:val="24"/>
+        </w:rPr>
+      </w:pPr>
+      <w:r>
+        <w:rPr>
+          <w:sz w:val="24"/>
+          <w:szCs w:val="24"/>
+        </w:rPr>
+        <w:t xml:space="preserve">The </w:t>
+      </w:r>
+      <w:r>
+        <w:rPr>
+          <w:sz w:val="24"/>
+          <w:szCs w:val="24"/>
+        </w:rPr>
+        <w:t xml:space="preserve">steps </w:t>
+      </w:r>
+      <w:r>
+        <w:rPr>
+          <w:sz w:val="24"/>
+          <w:szCs w:val="24"/>
+        </w:rPr>
+        <w:t xml:space="preserve">show how a </w:t>
+      </w:r>
+      <w:r>
+        <w:rPr>
+          <w:sz w:val="24"/>
+          <w:szCs w:val="24"/>
+        </w:rPr>
+        <w:t>typical ExcelMVC application</w:t>
+      </w:r>
+      <w:r>
+        <w:rPr>
+          <w:sz w:val="24"/>
+          <w:szCs w:val="24"/>
+        </w:rPr>
+        <w:t xml:space="preserve"> is created</w:t>
+      </w:r>
+      <w:r>
+        <w:rPr>
+          <w:sz w:val="24"/>
+          <w:szCs w:val="24"/>
+        </w:rPr>
+        <w:t xml:space="preserve">. Start Visual Studio 2013 now and </w:t>
+      </w:r>
+      <w:r>
+        <w:rPr>
+          <w:sz w:val="24"/>
+          <w:szCs w:val="24"/>
+        </w:rPr>
+        <w:t xml:space="preserve">open </w:t>
+      </w:r>
+      <w:r>
+        <w:rPr>
+          <w:sz w:val="24"/>
+          <w:szCs w:val="24"/>
+        </w:rPr>
+        <w:t>the FX spot trading solution (located under “samples\trading”</w:t>
+      </w:r>
+      <w:r>
+        <w:rPr>
+          <w:sz w:val="24"/>
+          <w:szCs w:val="24"/>
+        </w:rPr>
+        <w:t xml:space="preserve">) </w:t>
+      </w:r>
+      <w:r>
+        <w:rPr>
+          <w:sz w:val="24"/>
+          <w:szCs w:val="24"/>
+        </w:rPr>
+        <w:t xml:space="preserve">to verify the solution structure </w:t>
+      </w:r>
+      <w:r>
+        <w:rPr>
+          <w:sz w:val="24"/>
+          <w:szCs w:val="24"/>
+        </w:rPr>
+        <w:t>against the steps</w:t>
+      </w:r>
+      <w:r>
+        <w:rPr>
+          <w:sz w:val="24"/>
+          <w:szCs w:val="24"/>
+        </w:rPr>
+        <w:t xml:space="preserve"> listed</w:t>
+      </w:r>
+      <w:r>
+        <w:rPr>
+          <w:sz w:val="24"/>
+          <w:szCs w:val="24"/>
+        </w:rPr>
+        <w:t xml:space="preserve"> below. </w:t>
+      </w:r>
+      <w:r>
+        <w:rPr>
+          <w:sz w:val="24"/>
+          <w:szCs w:val="24"/>
+        </w:rPr>
+        <w:t>(</w:t>
+      </w:r>
+      <w:r>
+        <w:rPr>
+          <w:sz w:val="24"/>
+          <w:szCs w:val="24"/>
+        </w:rPr>
+        <w:t>Note f</w:t>
+      </w:r>
+      <w:r>
+        <w:t xml:space="preserve">or the sake of simplicity and brevity, we used different namespaces </w:t>
+      </w:r>
+      <w:r>
+        <w:t xml:space="preserve">instead </w:t>
+      </w:r>
+      <w:r>
+        <w:t xml:space="preserve">for each group of classes listed under from </w:t>
+      </w:r>
+      <w:r>
+        <w:t>1 to step 3</w:t>
+      </w:r>
+      <w:r>
+        <w:t>.</w:t>
+      </w:r>
+      <w:r>
+        <w:t>)</w:t>
       </w:r>
     </w:p>
     <w:p>
@@ -3220,13 +3765,13 @@
         <w:ind w:left="357" w:hanging="357"/>
       </w:pPr>
       <w:r>
-        <w:t>St</w:t>
-      </w:r>
-      <w:r>
-        <w:t>art Visual Studio 2013</w:t>
-      </w:r>
-      <w:r>
-        <w:t>.</w:t>
+        <w:t xml:space="preserve">Add the application’s business object classes to </w:t>
+      </w:r>
+      <w:r>
+        <w:t xml:space="preserve">a C# class library </w:t>
+      </w:r>
+      <w:r>
+        <w:t>project.</w:t>
       </w:r>
     </w:p>
     <w:p>
@@ -3240,10 +3785,7 @@
         <w:ind w:left="357" w:hanging="357"/>
       </w:pPr>
       <w:r>
-        <w:t xml:space="preserve">Create a C# class library </w:t>
-      </w:r>
-      <w:r>
-        <w:t>project. Here we use the FX spot trading project as a sample.</w:t>
+        <w:t>Add the application’s view model classes to a C# class library.</w:t>
       </w:r>
     </w:p>
     <w:p>
@@ -3257,6 +3799,42 @@
         <w:ind w:left="357" w:hanging="357"/>
       </w:pPr>
       <w:r>
+        <w:t xml:space="preserve">Add the application’s session classes to </w:t>
+      </w:r>
+      <w:r>
+        <w:t>a C# class library project. Add an App.config file</w:t>
+      </w:r>
+      <w:r>
+        <w:t xml:space="preserve"> to the project </w:t>
+      </w:r>
+      <w:r>
+        <w:t xml:space="preserve">if your application </w:t>
+      </w:r>
+      <w:r>
+        <w:t xml:space="preserve">reads </w:t>
+      </w:r>
+      <w:r>
+        <w:t xml:space="preserve">settings </w:t>
+      </w:r>
+      <w:r>
+        <w:t xml:space="preserve">from </w:t>
+      </w:r>
+      <w:r>
+        <w:t xml:space="preserve">the </w:t>
+      </w:r>
+      <w:r>
+        <w:t xml:space="preserve">.NET </w:t>
+      </w:r>
+      <w:r>
+        <w:t xml:space="preserve">application </w:t>
+      </w:r>
+      <w:r>
+        <w:t>configuration file.</w:t>
+      </w:r>
+      <w:r>
+        <w:t xml:space="preserve"> </w:t>
+      </w:r>
+      <w:r>
         <w:t>Add a</w:t>
       </w:r>
       <w:r>
@@ -3272,43 +3850,68 @@
         <w:t>reference to</w:t>
       </w:r>
       <w:r>
-        <w:t xml:space="preserve"> the spot trading project</w:t>
-      </w:r>
-      <w:r>
-        <w:t>. The easiest way is to use NuGet Package Manager to install and update ExcelMVC. You will need NuGet Package Manager for Visual Studio 2013 installed through “Tools | Extensions and Updates”.  Make sure you have “nuget.org” as one of the package sources (see Tools | NuGet Package Manager | Package Manager Settings).</w:t>
-      </w:r>
-      <w:r>
-        <w:t xml:space="preserve">  You can add the ExcelMVC.csproj under the source folder to your project as a referenced project.</w:t>
+        <w:t xml:space="preserve"> </w:t>
+      </w:r>
+      <w:r>
+        <w:t>your</w:t>
+      </w:r>
+      <w:r>
+        <w:t xml:space="preserve"> </w:t>
+      </w:r>
+      <w:r>
+        <w:t xml:space="preserve">application </w:t>
+      </w:r>
+      <w:r>
+        <w:t>project</w:t>
+      </w:r>
+      <w:r>
+        <w:t xml:space="preserve">. The easiest way is to use NuGet Package Manager to install and update ExcelMVC. You will need </w:t>
+      </w:r>
+      <w:r>
+        <w:t>“</w:t>
+      </w:r>
+      <w:r>
+        <w:t>NuGet Package Manager for Visual Studio 2013</w:t>
+      </w:r>
+      <w:r>
+        <w:t>”</w:t>
+      </w:r>
+      <w:r>
+        <w:t xml:space="preserve"> installed through “Tools | Extensions and Updates”.  Make sure you have “nuget.org” as one of the package sources (see Tools | NuGet Package Manager | Package Manager Settings).</w:t>
+      </w:r>
+      <w:r>
+        <w:t xml:space="preserve">  You can add the ExcelMVC.csproj </w:t>
+      </w:r>
+      <w:r>
+        <w:lastRenderedPageBreak/>
+        <w:t xml:space="preserve">under the source folder to your </w:t>
+      </w:r>
+      <w:r>
+        <w:t xml:space="preserve">application </w:t>
+      </w:r>
+      <w:r>
+        <w:t>project as a referenced project.</w:t>
+      </w:r>
+      <w:r>
+        <w:t xml:space="preserve"> The screenshot below shows the FX spot trading sample solution (you can find it under the samples folder within the ExcelMVC zip file). </w:t>
       </w:r>
     </w:p>
     <w:p>
       <w:pPr>
         <w:pStyle w:val="ListParagraph"/>
-        <w:numPr>
-          <w:ilvl w:val="0"/>
-          <w:numId w:val="14"/>
-        </w:numPr>
         <w:spacing w:line="360" w:lineRule="auto"/>
-        <w:ind w:left="357" w:hanging="357"/>
-      </w:pPr>
-      <w:r>
-        <w:t>To be continued…</w:t>
-      </w:r>
-      <w:bookmarkStart w:id="0" w:name="_GoBack"/>
-      <w:bookmarkEnd w:id="0"/>
-    </w:p>
-    <w:p>
+        <w:ind w:left="357"/>
+      </w:pPr>
       <w:r>
         <w:rPr>
           <w:noProof/>
           <w:lang w:eastAsia="en-AU"/>
         </w:rPr>
-        <w:lastRenderedPageBreak/>
         <w:drawing>
-          <wp:inline distT="0" distB="0" distL="0" distR="0" wp14:anchorId="5426B624" wp14:editId="13A754D2">
-            <wp:extent cx="5731510" cy="3334385"/>
-            <wp:effectExtent l="0" t="0" r="2540" b="0"/>
-            <wp:docPr id="7" name="Picture 7"/>
+          <wp:inline distT="0" distB="0" distL="0" distR="0" wp14:anchorId="35DE5484" wp14:editId="2D5D293E">
+            <wp:extent cx="5731510" cy="3725545"/>
+            <wp:effectExtent l="0" t="0" r="2540" b="8255"/>
+            <wp:docPr id="5" name="Picture 5"/>
             <wp:cNvGraphicFramePr>
               <a:graphicFrameLocks xmlns:a="http://schemas.openxmlformats.org/drawingml/2006/main" noChangeAspect="1"/>
             </wp:cNvGraphicFramePr>
@@ -3328,7 +3931,7 @@
                   <pic:spPr>
                     <a:xfrm>
                       <a:off x="0" y="0"/>
-                      <a:ext cx="5731510" cy="3334385"/>
+                      <a:ext cx="5731510" cy="3725545"/>
                     </a:xfrm>
                     <a:prstGeom prst="rect">
                       <a:avLst/>
@@ -3340,6 +3943,101 @@
           </wp:inline>
         </w:drawing>
       </w:r>
+    </w:p>
+    <w:p>
+      <w:pPr>
+        <w:pStyle w:val="ListParagraph"/>
+        <w:spacing w:line="360" w:lineRule="auto"/>
+        <w:ind w:left="357"/>
+      </w:pPr>
+    </w:p>
+    <w:p>
+      <w:pPr>
+        <w:pStyle w:val="ListParagraph"/>
+        <w:numPr>
+          <w:ilvl w:val="0"/>
+          <w:numId w:val="14"/>
+        </w:numPr>
+        <w:spacing w:line="360" w:lineRule="auto"/>
+        <w:ind w:left="357" w:hanging="357"/>
+      </w:pPr>
+      <w:r>
+        <w:t xml:space="preserve">Try to create your own ExcelMVC solution </w:t>
+      </w:r>
+      <w:r>
+        <w:t xml:space="preserve">now </w:t>
+      </w:r>
+      <w:r>
+        <w:t xml:space="preserve">by following </w:t>
+      </w:r>
+      <w:r>
+        <w:t>the above steps</w:t>
+      </w:r>
+      <w:r>
+        <w:t xml:space="preserve">. </w:t>
+      </w:r>
+      <w:r>
+        <w:t xml:space="preserve"> </w:t>
+      </w:r>
+      <w:r>
+        <w:t xml:space="preserve">Other than referencing </w:t>
+      </w:r>
+      <w:r>
+        <w:t xml:space="preserve">the </w:t>
+      </w:r>
+      <w:r>
+        <w:t xml:space="preserve">ExcelMVC </w:t>
+      </w:r>
+      <w:r>
+        <w:t xml:space="preserve">assembly </w:t>
+      </w:r>
+      <w:r>
+        <w:t xml:space="preserve">in your application’s session assembly, there is really </w:t>
+      </w:r>
+      <w:r>
+        <w:t xml:space="preserve">no </w:t>
+      </w:r>
+      <w:r>
+        <w:t xml:space="preserve">differences between </w:t>
+      </w:r>
+      <w:r>
+        <w:t xml:space="preserve">setting up an ordinary .NET </w:t>
+      </w:r>
+      <w:r>
+        <w:t>solution and an ExcelMVC solution.</w:t>
+      </w:r>
+    </w:p>
+    <w:p>
+      <w:pPr>
+        <w:pStyle w:val="Heading2"/>
+        <w:rPr>
+          <w:color w:val="2E74B5" w:themeColor="accent1" w:themeShade="BF"/>
+        </w:rPr>
+      </w:pPr>
+    </w:p>
+    <w:p>
+      <w:pPr>
+        <w:pStyle w:val="Heading2"/>
+        <w:rPr>
+          <w:color w:val="2E74B5" w:themeColor="accent1" w:themeShade="BF"/>
+        </w:rPr>
+      </w:pPr>
+      <w:r>
+        <w:rPr>
+          <w:color w:val="2E74B5" w:themeColor="accent1" w:themeShade="BF"/>
+        </w:rPr>
+        <w:t>Assigning View Models to ExcelMVC Views</w:t>
+      </w:r>
+    </w:p>
+    <w:p/>
+    <w:p>
+      <w:bookmarkStart w:id="0" w:name="_GoBack"/>
+      <w:bookmarkEnd w:id="0"/>
+    </w:p>
+    <w:p>
+      <w:pPr>
+        <w:spacing w:line="360" w:lineRule="auto"/>
+      </w:pPr>
     </w:p>
     <w:sectPr>
       <w:pgSz w:w="11906" w:h="16838"/>
@@ -3526,6 +4224,92 @@
     </w:lvl>
   </w:abstractNum>
   <w:abstractNum w:abstractNumId="2">
+    <w:nsid w:val="15952BBD"/>
+    <w:multiLevelType w:val="hybridMultilevel"/>
+    <w:tmpl w:val="6690FD46"/>
+    <w:lvl w:ilvl="0" w:tplc="0C09000F">
+      <w:start w:val="1"/>
+      <w:numFmt w:val="decimal"/>
+      <w:lvlText w:val="%1."/>
+      <w:lvlJc w:val="left"/>
+      <w:pPr>
+        <w:ind w:left="720" w:hanging="360"/>
+      </w:pPr>
+    </w:lvl>
+    <w:lvl w:ilvl="1" w:tplc="0C090019" w:tentative="1">
+      <w:start w:val="1"/>
+      <w:numFmt w:val="lowerLetter"/>
+      <w:lvlText w:val="%2."/>
+      <w:lvlJc w:val="left"/>
+      <w:pPr>
+        <w:ind w:left="1440" w:hanging="360"/>
+      </w:pPr>
+    </w:lvl>
+    <w:lvl w:ilvl="2" w:tplc="0C09001B" w:tentative="1">
+      <w:start w:val="1"/>
+      <w:numFmt w:val="lowerRoman"/>
+      <w:lvlText w:val="%3."/>
+      <w:lvlJc w:val="right"/>
+      <w:pPr>
+        <w:ind w:left="2160" w:hanging="180"/>
+      </w:pPr>
+    </w:lvl>
+    <w:lvl w:ilvl="3" w:tplc="0C09000F" w:tentative="1">
+      <w:start w:val="1"/>
+      <w:numFmt w:val="decimal"/>
+      <w:lvlText w:val="%4."/>
+      <w:lvlJc w:val="left"/>
+      <w:pPr>
+        <w:ind w:left="2880" w:hanging="360"/>
+      </w:pPr>
+    </w:lvl>
+    <w:lvl w:ilvl="4" w:tplc="0C090019" w:tentative="1">
+      <w:start w:val="1"/>
+      <w:numFmt w:val="lowerLetter"/>
+      <w:lvlText w:val="%5."/>
+      <w:lvlJc w:val="left"/>
+      <w:pPr>
+        <w:ind w:left="3600" w:hanging="360"/>
+      </w:pPr>
+    </w:lvl>
+    <w:lvl w:ilvl="5" w:tplc="0C09001B" w:tentative="1">
+      <w:start w:val="1"/>
+      <w:numFmt w:val="lowerRoman"/>
+      <w:lvlText w:val="%6."/>
+      <w:lvlJc w:val="right"/>
+      <w:pPr>
+        <w:ind w:left="4320" w:hanging="180"/>
+      </w:pPr>
+    </w:lvl>
+    <w:lvl w:ilvl="6" w:tplc="0C09000F" w:tentative="1">
+      <w:start w:val="1"/>
+      <w:numFmt w:val="decimal"/>
+      <w:lvlText w:val="%7."/>
+      <w:lvlJc w:val="left"/>
+      <w:pPr>
+        <w:ind w:left="5040" w:hanging="360"/>
+      </w:pPr>
+    </w:lvl>
+    <w:lvl w:ilvl="7" w:tplc="0C090019" w:tentative="1">
+      <w:start w:val="1"/>
+      <w:numFmt w:val="lowerLetter"/>
+      <w:lvlText w:val="%8."/>
+      <w:lvlJc w:val="left"/>
+      <w:pPr>
+        <w:ind w:left="5760" w:hanging="360"/>
+      </w:pPr>
+    </w:lvl>
+    <w:lvl w:ilvl="8" w:tplc="0C09001B" w:tentative="1">
+      <w:start w:val="1"/>
+      <w:numFmt w:val="lowerRoman"/>
+      <w:lvlText w:val="%9."/>
+      <w:lvlJc w:val="right"/>
+      <w:pPr>
+        <w:ind w:left="6480" w:hanging="180"/>
+      </w:pPr>
+    </w:lvl>
+  </w:abstractNum>
+  <w:abstractNum w:abstractNumId="3">
     <w:nsid w:val="257958CE"/>
     <w:multiLevelType w:val="hybridMultilevel"/>
     <w:tmpl w:val="2F589860"/>
@@ -3638,7 +4422,7 @@
       </w:rPr>
     </w:lvl>
   </w:abstractNum>
-  <w:abstractNum w:abstractNumId="3">
+  <w:abstractNum w:abstractNumId="4">
     <w:nsid w:val="67FB5998"/>
     <w:multiLevelType w:val="hybridMultilevel"/>
     <w:tmpl w:val="A9FA8126"/>
@@ -3724,7 +4508,7 @@
       </w:pPr>
     </w:lvl>
   </w:abstractNum>
-  <w:abstractNum w:abstractNumId="4">
+  <w:abstractNum w:abstractNumId="5">
     <w:nsid w:val="788274CE"/>
     <w:multiLevelType w:val="hybridMultilevel"/>
     <w:tmpl w:val="AC66337A"/>
@@ -3841,16 +4625,19 @@
     <w:abstractNumId w:val="1"/>
   </w:num>
   <w:num w:numId="11">
+    <w:abstractNumId w:val="4"/>
+  </w:num>
+  <w:num w:numId="12">
     <w:abstractNumId w:val="3"/>
   </w:num>
-  <w:num w:numId="12">
-    <w:abstractNumId w:val="2"/>
-  </w:num>
   <w:num w:numId="13">
-    <w:abstractNumId w:val="4"/>
+    <w:abstractNumId w:val="5"/>
   </w:num>
   <w:num w:numId="14">
     <w:abstractNumId w:val="0"/>
+  </w:num>
+  <w:num w:numId="15">
+    <w:abstractNumId w:val="2"/>
   </w:num>
 </w:numbering>
 </file>
@@ -5204,7 +5991,7 @@
 </file>
 
 <file path=customXml/itemProps1.xml><?xml version="1.0" encoding="utf-8"?>
-<ds:datastoreItem xmlns:ds="http://schemas.openxmlformats.org/officeDocument/2006/customXml" ds:itemID="{51660647-B472-409F-961A-6A3C0FEE153F}">
+<ds:datastoreItem xmlns:ds="http://schemas.openxmlformats.org/officeDocument/2006/customXml" ds:itemID="{B0C1F5C5-0938-481B-9218-F18EC6627C11}">
   <ds:schemaRefs>
     <ds:schemaRef ds:uri="http://schemas.openxmlformats.org/officeDocument/2006/bibliography"/>
   </ds:schemaRefs>

</xml_diff>

<commit_message>
Updated Gettting Started doc
</commit_message>
<xml_diff>
--- a/Docs/Getting Started with ExcelMVC.docx
+++ b/Docs/Getting Started with ExcelMVC.docx
@@ -842,7 +842,39 @@
           <w:sz w:val="24"/>
           <w:szCs w:val="24"/>
         </w:rPr>
-        <w:t>” folder, unblock all executable files (*.dll, *.xll and *.</w:t>
+        <w:t>” folder, unblock all executable files (*.</w:t>
+      </w:r>
+      <w:proofErr w:type="spellStart"/>
+      <w:r>
+        <w:rPr>
+          <w:sz w:val="24"/>
+          <w:szCs w:val="24"/>
+        </w:rPr>
+        <w:t>dll</w:t>
+      </w:r>
+      <w:proofErr w:type="spellEnd"/>
+      <w:r>
+        <w:rPr>
+          <w:sz w:val="24"/>
+          <w:szCs w:val="24"/>
+        </w:rPr>
+        <w:t>, *.</w:t>
+      </w:r>
+      <w:proofErr w:type="spellStart"/>
+      <w:r>
+        <w:rPr>
+          <w:sz w:val="24"/>
+          <w:szCs w:val="24"/>
+        </w:rPr>
+        <w:t>xll</w:t>
+      </w:r>
+      <w:proofErr w:type="spellEnd"/>
+      <w:r>
+        <w:rPr>
+          <w:sz w:val="24"/>
+          <w:szCs w:val="24"/>
+        </w:rPr>
+        <w:t xml:space="preserve"> and *.</w:t>
       </w:r>
       <w:proofErr w:type="spellStart"/>
       <w:r>
@@ -4061,23 +4093,7 @@
           <w:sz w:val="24"/>
           <w:szCs w:val="24"/>
         </w:rPr>
-        <w:t xml:space="preserve">View assemblies, with each containing Excel workbooks and any Window forms (WPF or </w:t>
-      </w:r>
-      <w:proofErr w:type="spellStart"/>
-      <w:r>
-        <w:rPr>
-          <w:sz w:val="24"/>
-          <w:szCs w:val="24"/>
-        </w:rPr>
-        <w:t>WinForm</w:t>
-      </w:r>
-      <w:proofErr w:type="spellEnd"/>
-      <w:r>
-        <w:rPr>
-          <w:sz w:val="24"/>
-          <w:szCs w:val="24"/>
-        </w:rPr>
-        <w:t>) required</w:t>
+        <w:t>View assemblies, with each containing Excel workbooks and any Window forms (WPF or WinForm) required</w:t>
       </w:r>
       <w:r>
         <w:rPr>
@@ -4735,6 +4751,19 @@
         <w:pStyle w:val="ListParagraph"/>
         <w:spacing w:line="360" w:lineRule="auto"/>
         <w:ind w:left="357"/>
+        <w:rPr>
+          <w:sz w:val="24"/>
+          <w:szCs w:val="24"/>
+        </w:rPr>
+      </w:pPr>
+      <w:bookmarkStart w:id="1" w:name="_GoBack"/>
+      <w:bookmarkEnd w:id="1"/>
+    </w:p>
+    <w:p>
+      <w:pPr>
+        <w:pStyle w:val="ListParagraph"/>
+        <w:spacing w:line="360" w:lineRule="auto"/>
+        <w:ind w:left="357"/>
       </w:pPr>
       <w:r>
         <w:rPr>
@@ -4742,10 +4771,10 @@
           <w:lang w:eastAsia="en-AU"/>
         </w:rPr>
         <w:drawing>
-          <wp:inline distT="0" distB="0" distL="0" distR="0" wp14:anchorId="35DE5484" wp14:editId="2D5D293E">
-            <wp:extent cx="5731510" cy="3725545"/>
-            <wp:effectExtent l="0" t="0" r="2540" b="8255"/>
-            <wp:docPr id="5" name="Picture 5"/>
+          <wp:inline distT="0" distB="0" distL="0" distR="0" wp14:anchorId="69BE9683" wp14:editId="120FC45B">
+            <wp:extent cx="5731510" cy="3762375"/>
+            <wp:effectExtent l="0" t="0" r="2540" b="9525"/>
+            <wp:docPr id="7" name="Picture 7"/>
             <wp:cNvGraphicFramePr>
               <a:graphicFrameLocks xmlns:a="http://schemas.openxmlformats.org/drawingml/2006/main" noChangeAspect="1"/>
             </wp:cNvGraphicFramePr>
@@ -4765,7 +4794,7 @@
                   <pic:spPr>
                     <a:xfrm>
                       <a:off x="0" y="0"/>
-                      <a:ext cx="5731510" cy="3725545"/>
+                      <a:ext cx="5731510" cy="3762375"/>
                     </a:xfrm>
                     <a:prstGeom prst="rect">
                       <a:avLst/>
@@ -5064,7 +5093,15 @@
           <w:sz w:val="24"/>
           <w:szCs w:val="24"/>
         </w:rPr>
-        <w:t>created by ExcelMVC automatically when the application is star</w:t>
+        <w:t xml:space="preserve">created by </w:t>
+      </w:r>
+      <w:r>
+        <w:rPr>
+          <w:sz w:val="24"/>
+          <w:szCs w:val="24"/>
+        </w:rPr>
+        <w:lastRenderedPageBreak/>
+        <w:t>ExcelMVC automatically when the application is star</w:t>
       </w:r>
       <w:r>
         <w:rPr>
@@ -5121,7 +5158,6 @@
           <w:sz w:val="24"/>
           <w:szCs w:val="24"/>
         </w:rPr>
-        <w:lastRenderedPageBreak/>
         <w:t>The</w:t>
       </w:r>
       <w:r>
@@ -7368,6 +7404,7 @@
           <w:szCs w:val="19"/>
           <w:highlight w:val="white"/>
         </w:rPr>
+        <w:lastRenderedPageBreak/>
         <w:t xml:space="preserve">            {</w:t>
       </w:r>
     </w:p>
@@ -7509,7 +7546,6 @@
           <w:szCs w:val="19"/>
           <w:highlight w:val="white"/>
         </w:rPr>
-        <w:lastRenderedPageBreak/>
         <w:t xml:space="preserve">        }</w:t>
       </w:r>
     </w:p>
@@ -8309,6 +8345,7 @@
           <w:sz w:val="24"/>
           <w:szCs w:val="24"/>
         </w:rPr>
+        <w:lastRenderedPageBreak/>
         <w:t xml:space="preserve">A table view </w:t>
       </w:r>
       <w:r>
@@ -8393,7 +8430,6 @@
           <w:szCs w:val="24"/>
           <w:highlight w:val="white"/>
         </w:rPr>
-        <w:lastRenderedPageBreak/>
         <w:t>INotifyCollectionChanged</w:t>
       </w:r>
       <w:r>
@@ -10233,6 +10269,7 @@
           <w:szCs w:val="19"/>
           <w:highlight w:val="white"/>
         </w:rPr>
+        <w:lastRenderedPageBreak/>
         <w:t xml:space="preserve">            </w:t>
       </w:r>
       <w:r>
@@ -10462,7 +10499,6 @@
           <w:szCs w:val="19"/>
           <w:highlight w:val="white"/>
         </w:rPr>
-        <w:lastRenderedPageBreak/>
         <w:t xml:space="preserve">            {</w:t>
       </w:r>
     </w:p>
@@ -11607,17 +11643,19 @@
           <w:sz w:val="24"/>
           <w:szCs w:val="24"/>
         </w:rPr>
-        <w:t xml:space="preserve">  </w:t>
-      </w:r>
-      <w:r>
+        <w:t xml:space="preserve">  “ExcelMvc\Examples\SpotTrading\SpotTrading\bin\Debug”</w:t>
+      </w:r>
+    </w:p>
+    <w:p>
+      <w:pPr>
+        <w:ind w:left="720"/>
         <w:rPr>
           <w:noProof/>
           <w:color w:val="0070C0"/>
           <w:sz w:val="24"/>
           <w:szCs w:val="24"/>
         </w:rPr>
-        <w:t>“ExcelMvc\Examples\SpotTrading\SpotTrading\bin\Debug</w:t>
-      </w:r>
+      </w:pPr>
       <w:r>
         <w:rPr>
           <w:noProof/>
@@ -11625,6 +11663,53 @@
           <w:sz w:val="24"/>
           <w:szCs w:val="24"/>
         </w:rPr>
+        <w:t>REM for 64 bit Excel (switch “x” is to start a new Excel process)</w:t>
+      </w:r>
+    </w:p>
+    <w:p>
+      <w:pPr>
+        <w:ind w:left="720"/>
+        <w:rPr>
+          <w:noProof/>
+          <w:color w:val="0070C0"/>
+          <w:sz w:val="24"/>
+          <w:szCs w:val="24"/>
+        </w:rPr>
+      </w:pPr>
+      <w:r>
+        <w:rPr>
+          <w:noProof/>
+          <w:color w:val="0070C0"/>
+          <w:sz w:val="24"/>
+          <w:szCs w:val="24"/>
+        </w:rPr>
+        <w:t xml:space="preserve">Excel </w:t>
+      </w:r>
+      <w:r>
+        <w:rPr>
+          <w:noProof/>
+          <w:color w:val="0070C0"/>
+          <w:sz w:val="24"/>
+          <w:szCs w:val="24"/>
+        </w:rPr>
+        <w:t xml:space="preserve">/x </w:t>
+      </w:r>
+      <w:r>
+        <w:rPr>
+          <w:noProof/>
+          <w:color w:val="0070C0"/>
+          <w:sz w:val="24"/>
+          <w:szCs w:val="24"/>
+        </w:rPr>
+        <w:t>“ExcelMvc.Addin (x64).xll” “SpotTrading.xlsx</w:t>
+      </w:r>
+      <w:r>
+        <w:rPr>
+          <w:noProof/>
+          <w:color w:val="0070C0"/>
+          <w:sz w:val="24"/>
+          <w:szCs w:val="24"/>
+        </w:rPr>
         <w:t>”</w:t>
       </w:r>
     </w:p>
@@ -11645,7 +11730,8 @@
           <w:sz w:val="24"/>
           <w:szCs w:val="24"/>
         </w:rPr>
-        <w:t>REM for 64 bit Excel (switch “x” is to start a new Excel process)</w:t>
+        <w:lastRenderedPageBreak/>
+        <w:t>REM for 32 bit Excel</w:t>
       </w:r>
     </w:p>
     <w:p>
@@ -11665,107 +11751,21 @@
           <w:sz w:val="24"/>
           <w:szCs w:val="24"/>
         </w:rPr>
-        <w:t xml:space="preserve">Excel </w:t>
-      </w:r>
-      <w:r>
-        <w:rPr>
-          <w:noProof/>
-          <w:color w:val="0070C0"/>
-          <w:sz w:val="24"/>
-          <w:szCs w:val="24"/>
-        </w:rPr>
-        <w:t xml:space="preserve">/x </w:t>
-      </w:r>
-      <w:r>
-        <w:rPr>
-          <w:noProof/>
-          <w:color w:val="0070C0"/>
-          <w:sz w:val="24"/>
-          <w:szCs w:val="24"/>
-        </w:rPr>
-        <w:t>“ExcelMvc.Addin (x64).xll” “SpotTrading.xlsx</w:t>
-      </w:r>
-      <w:r>
-        <w:rPr>
-          <w:noProof/>
-          <w:color w:val="0070C0"/>
-          <w:sz w:val="24"/>
-          <w:szCs w:val="24"/>
-        </w:rPr>
-        <w:t>”</w:t>
-      </w:r>
-    </w:p>
-    <w:p>
-      <w:pPr>
-        <w:ind w:left="720"/>
-        <w:rPr>
-          <w:noProof/>
-          <w:color w:val="0070C0"/>
-          <w:sz w:val="24"/>
-          <w:szCs w:val="24"/>
-        </w:rPr>
-      </w:pPr>
-      <w:r>
-        <w:rPr>
-          <w:noProof/>
-          <w:color w:val="0070C0"/>
-          <w:sz w:val="24"/>
-          <w:szCs w:val="24"/>
-        </w:rPr>
-        <w:t>REM for 32 bit Excel</w:t>
-      </w:r>
-    </w:p>
-    <w:p>
-      <w:pPr>
-        <w:ind w:left="720"/>
-        <w:rPr>
-          <w:noProof/>
-          <w:color w:val="0070C0"/>
-          <w:sz w:val="24"/>
-          <w:szCs w:val="24"/>
-        </w:rPr>
-      </w:pPr>
-      <w:r>
-        <w:rPr>
-          <w:noProof/>
-          <w:color w:val="0070C0"/>
-          <w:sz w:val="24"/>
-          <w:szCs w:val="24"/>
-        </w:rPr>
-        <w:t>Excel “</w:t>
-      </w:r>
-      <w:r>
-        <w:rPr>
-          <w:noProof/>
-          <w:color w:val="0070C0"/>
-          <w:sz w:val="24"/>
-          <w:szCs w:val="24"/>
-        </w:rPr>
-        <w:t>ExcelMvc.Addin</w:t>
-      </w:r>
-      <w:r>
-        <w:rPr>
-          <w:noProof/>
-          <w:color w:val="0070C0"/>
-          <w:sz w:val="24"/>
-          <w:szCs w:val="24"/>
-        </w:rPr>
-        <w:t>.xll” “SpotTrading.xlsx”</w:t>
-      </w:r>
-    </w:p>
-    <w:p>
-      <w:pPr>
-        <w:rPr>
-          <w:sz w:val="24"/>
-          <w:szCs w:val="24"/>
-        </w:rPr>
-      </w:pPr>
-      <w:r>
-        <w:rPr>
-          <w:sz w:val="24"/>
-          <w:szCs w:val="24"/>
-        </w:rPr>
-        <w:lastRenderedPageBreak/>
+        <w:t>Excel “ExcelMvc.Addin.xll” “SpotTrading.xlsx”</w:t>
+      </w:r>
+    </w:p>
+    <w:p>
+      <w:pPr>
+        <w:rPr>
+          <w:sz w:val="24"/>
+          <w:szCs w:val="24"/>
+        </w:rPr>
+      </w:pPr>
+      <w:r>
+        <w:rPr>
+          <w:sz w:val="24"/>
+          <w:szCs w:val="24"/>
+        </w:rPr>
         <w:t>An ExcelMVC application typically has the following files in its application folder.</w:t>
       </w:r>
     </w:p>
@@ -12043,13 +12043,7 @@
         <w:rPr>
           <w:color w:val="2E74B5" w:themeColor="accent1" w:themeShade="BF"/>
         </w:rPr>
-        <w:t>Debugging</w:t>
-      </w:r>
-      <w:r>
-        <w:rPr>
-          <w:color w:val="2E74B5" w:themeColor="accent1" w:themeShade="BF"/>
-        </w:rPr>
-        <w:t xml:space="preserve"> an ExcelMVC Application</w:t>
+        <w:t>Debugging an ExcelMVC Application</w:t>
       </w:r>
     </w:p>
     <w:p>
@@ -12090,8 +12084,6 @@
           <w:szCs w:val="24"/>
         </w:rPr>
       </w:pPr>
-      <w:bookmarkStart w:id="1" w:name="_GoBack"/>
-      <w:bookmarkEnd w:id="1"/>
     </w:p>
     <w:sectPr>
       <w:pgSz w:w="11906" w:h="16838"/>
@@ -14307,7 +14299,7 @@
 </file>
 
 <file path=customXml/itemProps1.xml><?xml version="1.0" encoding="utf-8"?>
-<ds:datastoreItem xmlns:ds="http://schemas.openxmlformats.org/officeDocument/2006/customXml" ds:itemID="{EFE79DFB-3E72-4CBF-B662-7D28FA833238}">
+<ds:datastoreItem xmlns:ds="http://schemas.openxmlformats.org/officeDocument/2006/customXml" ds:itemID="{EE043960-D806-4C24-B5C4-7DD0F457A978}">
   <ds:schemaRefs>
     <ds:schemaRef ds:uri="http://schemas.openxmlformats.org/officeDocument/2006/bibliography"/>
   </ds:schemaRefs>

</xml_diff>

<commit_message>
Edited getting started doc, committed NuGet-installed pdb content files to source control, because otherwise SpotTrading sample would not build from clean checkout
</commit_message>
<xml_diff>
--- a/Docs/Getting Started with ExcelMVC.docx
+++ b/Docs/Getting Started with ExcelMVC.docx
@@ -1118,7 +1118,7 @@
       <w:r>
         <w:rPr>
           <w:noProof/>
-          <w:lang w:eastAsia="en-AU"/>
+          <w:lang w:val="en-US"/>
         </w:rPr>
         <w:drawing>
           <wp:inline distT="0" distB="0" distL="0" distR="0" wp14:anchorId="00C1F723" wp14:editId="55144213">
@@ -1559,7 +1559,7 @@
       <w:r>
         <w:rPr>
           <w:noProof/>
-          <w:lang w:eastAsia="en-AU"/>
+          <w:lang w:val="en-US"/>
         </w:rPr>
         <w:drawing>
           <wp:inline distT="0" distB="0" distL="0" distR="0" wp14:anchorId="52B46D49" wp14:editId="4674E3BB">
@@ -1943,7 +1943,7 @@
       <w:r>
         <w:rPr>
           <w:noProof/>
-          <w:lang w:eastAsia="en-AU"/>
+          <w:lang w:val="en-US"/>
         </w:rPr>
         <w:drawing>
           <wp:inline distT="0" distB="0" distL="0" distR="0" wp14:anchorId="4CCBBA8B" wp14:editId="60F10676">
@@ -2114,7 +2114,7 @@
       <w:r>
         <w:rPr>
           <w:noProof/>
-          <w:lang w:eastAsia="en-AU"/>
+          <w:lang w:val="en-US"/>
         </w:rPr>
         <w:drawing>
           <wp:inline distT="0" distB="0" distL="0" distR="0" wp14:anchorId="6F31884A" wp14:editId="2F112ED2">
@@ -3413,7 +3413,7 @@
       <w:r>
         <w:rPr>
           <w:noProof/>
-          <w:lang w:eastAsia="en-AU"/>
+          <w:lang w:val="en-US"/>
         </w:rPr>
         <w:drawing>
           <wp:inline distT="0" distB="0" distL="0" distR="0" wp14:anchorId="4CBBC2FE" wp14:editId="77A33084">
@@ -4756,8 +4756,6 @@
           <w:szCs w:val="24"/>
         </w:rPr>
       </w:pPr>
-      <w:bookmarkStart w:id="1" w:name="_GoBack"/>
-      <w:bookmarkEnd w:id="1"/>
     </w:p>
     <w:p>
       <w:pPr>
@@ -4768,7 +4766,7 @@
       <w:r>
         <w:rPr>
           <w:noProof/>
-          <w:lang w:eastAsia="en-AU"/>
+          <w:lang w:val="en-US"/>
         </w:rPr>
         <w:drawing>
           <wp:inline distT="0" distB="0" distL="0" distR="0" wp14:anchorId="69BE9683" wp14:editId="120FC45B">
@@ -11832,7 +11830,23 @@
           <w:sz w:val="24"/>
           <w:szCs w:val="24"/>
         </w:rPr>
-        <w:t>Application specific assembles</w:t>
+        <w:t>Application specific assembl</w:t>
+      </w:r>
+      <w:r>
+        <w:rPr>
+          <w:noProof/>
+          <w:sz w:val="24"/>
+          <w:szCs w:val="24"/>
+        </w:rPr>
+        <w:t>i</w:t>
+      </w:r>
+      <w:r>
+        <w:rPr>
+          <w:noProof/>
+          <w:sz w:val="24"/>
+          <w:szCs w:val="24"/>
+        </w:rPr>
+        <w:t>es</w:t>
       </w:r>
     </w:p>
     <w:p>
@@ -11862,7 +11876,23 @@
           <w:sz w:val="24"/>
           <w:szCs w:val="24"/>
         </w:rPr>
-        <w:t>“*.dll.config” in the applcation’s folder as its configuration file)</w:t>
+        <w:t>“*.dll.config” in the appl</w:t>
+      </w:r>
+      <w:r>
+        <w:rPr>
+          <w:noProof/>
+          <w:sz w:val="24"/>
+          <w:szCs w:val="24"/>
+        </w:rPr>
+        <w:t>i</w:t>
+      </w:r>
+      <w:r>
+        <w:rPr>
+          <w:noProof/>
+          <w:sz w:val="24"/>
+          <w:szCs w:val="24"/>
+        </w:rPr>
+        <w:t>cation’s folder as its configuration file)</w:t>
       </w:r>
     </w:p>
     <w:p>
@@ -12066,8 +12096,318 @@
           <w:sz w:val="24"/>
           <w:szCs w:val="24"/>
         </w:rPr>
-        <w:t>(To Be Filled)</w:t>
-      </w:r>
+        <w:t xml:space="preserve">If you have installed the ExcelMVC NuGet package to your .NET solution (see section </w:t>
+      </w:r>
+      <w:r>
+        <w:rPr>
+          <w:i/>
+          <w:sz w:val="24"/>
+          <w:szCs w:val="24"/>
+        </w:rPr>
+        <w:t>Setting up an ExcelMVC .NET solution</w:t>
+      </w:r>
+      <w:r>
+        <w:rPr>
+          <w:sz w:val="24"/>
+          <w:szCs w:val="24"/>
+        </w:rPr>
+        <w:t xml:space="preserve"> above), Visual Studio </w:t>
+      </w:r>
+      <w:r>
+        <w:rPr>
+          <w:sz w:val="24"/>
+          <w:szCs w:val="24"/>
+        </w:rPr>
+        <w:t xml:space="preserve">2013 </w:t>
+      </w:r>
+      <w:r>
+        <w:rPr>
+          <w:sz w:val="24"/>
+          <w:szCs w:val="24"/>
+        </w:rPr>
+        <w:t>can download the source code and symbol files (*.pdb</w:t>
+      </w:r>
+      <w:bookmarkStart w:id="1" w:name="_GoBack"/>
+      <w:bookmarkEnd w:id="1"/>
+      <w:r>
+        <w:rPr>
+          <w:sz w:val="24"/>
+          <w:szCs w:val="24"/>
+        </w:rPr>
+        <w:t>) on demand for you. That means, with a little bit of configuration to Visual Studio, you can step through ExcelMVC during debugging. The configuration needs to be done only once.</w:t>
+      </w:r>
+    </w:p>
+    <w:p>
+      <w:pPr>
+        <w:rPr>
+          <w:sz w:val="24"/>
+          <w:szCs w:val="24"/>
+        </w:rPr>
+      </w:pPr>
+      <w:r>
+        <w:rPr>
+          <w:sz w:val="24"/>
+          <w:szCs w:val="24"/>
+        </w:rPr>
+        <w:t xml:space="preserve">The sources of ExcelMVC </w:t>
+      </w:r>
+      <w:r>
+        <w:rPr>
+          <w:sz w:val="24"/>
+          <w:szCs w:val="24"/>
+        </w:rPr>
+        <w:t>have been</w:t>
+      </w:r>
+      <w:r>
+        <w:rPr>
+          <w:sz w:val="24"/>
+          <w:szCs w:val="24"/>
+        </w:rPr>
+        <w:t xml:space="preserve"> uploaded to </w:t>
+      </w:r>
+      <w:hyperlink r:id="rId14" w:history="1">
+        <w:r>
+          <w:rPr>
+            <w:rStyle w:val="Hyperlink"/>
+            <w:sz w:val="24"/>
+            <w:szCs w:val="24"/>
+          </w:rPr>
+          <w:t>symbolsource.org</w:t>
+        </w:r>
+      </w:hyperlink>
+      <w:r>
+        <w:rPr>
+          <w:sz w:val="24"/>
+          <w:szCs w:val="24"/>
+        </w:rPr>
+        <w:t xml:space="preserve">, they will be updated with every new release of ExcelMVC. Do configure Visual Studio to download sources </w:t>
+      </w:r>
+      <w:r>
+        <w:rPr>
+          <w:sz w:val="24"/>
+          <w:szCs w:val="24"/>
+        </w:rPr>
+        <w:t xml:space="preserve">and symbols </w:t>
+      </w:r>
+      <w:r>
+        <w:rPr>
+          <w:sz w:val="24"/>
+          <w:szCs w:val="24"/>
+        </w:rPr>
+        <w:t>from this server, follow these instructions:</w:t>
+      </w:r>
+    </w:p>
+    <w:p>
+      <w:pPr>
+        <w:pStyle w:val="ListParagraph"/>
+        <w:numPr>
+          <w:ilvl w:val="0"/>
+          <w:numId w:val="18"/>
+        </w:numPr>
+        <w:rPr>
+          <w:sz w:val="24"/>
+          <w:szCs w:val="24"/>
+        </w:rPr>
+      </w:pPr>
+      <w:r>
+        <w:rPr>
+          <w:sz w:val="24"/>
+          <w:szCs w:val="24"/>
+        </w:rPr>
+        <w:t>In Visual Studio, g</w:t>
+      </w:r>
+      <w:r>
+        <w:rPr>
+          <w:sz w:val="24"/>
+          <w:szCs w:val="24"/>
+        </w:rPr>
+        <w:t>o to Tools | Options | Debugging | General.</w:t>
+      </w:r>
+    </w:p>
+    <w:p>
+      <w:pPr>
+        <w:pStyle w:val="ListParagraph"/>
+        <w:numPr>
+          <w:ilvl w:val="0"/>
+          <w:numId w:val="18"/>
+        </w:numPr>
+        <w:rPr>
+          <w:sz w:val="24"/>
+          <w:szCs w:val="24"/>
+        </w:rPr>
+      </w:pPr>
+      <w:r>
+        <w:rPr>
+          <w:sz w:val="24"/>
+          <w:szCs w:val="24"/>
+        </w:rPr>
+        <w:t>Uncheck “Enable Just My Code”.</w:t>
+      </w:r>
+    </w:p>
+    <w:p>
+      <w:pPr>
+        <w:pStyle w:val="ListParagraph"/>
+        <w:numPr>
+          <w:ilvl w:val="0"/>
+          <w:numId w:val="18"/>
+        </w:numPr>
+        <w:rPr>
+          <w:sz w:val="24"/>
+          <w:szCs w:val="24"/>
+        </w:rPr>
+      </w:pPr>
+      <w:r>
+        <w:rPr>
+          <w:sz w:val="24"/>
+          <w:szCs w:val="24"/>
+        </w:rPr>
+        <w:t>Uncheck “Require source files to exactly match the original version”</w:t>
+      </w:r>
+    </w:p>
+    <w:p>
+      <w:pPr>
+        <w:pStyle w:val="ListParagraph"/>
+        <w:numPr>
+          <w:ilvl w:val="0"/>
+          <w:numId w:val="18"/>
+        </w:numPr>
+        <w:rPr>
+          <w:sz w:val="24"/>
+          <w:szCs w:val="24"/>
+        </w:rPr>
+      </w:pPr>
+      <w:r>
+        <w:rPr>
+          <w:sz w:val="24"/>
+          <w:szCs w:val="24"/>
+        </w:rPr>
+        <w:t>Go to Tools | Options | Debugging | Symbols.</w:t>
+      </w:r>
+    </w:p>
+    <w:p>
+      <w:pPr>
+        <w:pStyle w:val="ListParagraph"/>
+        <w:numPr>
+          <w:ilvl w:val="0"/>
+          <w:numId w:val="18"/>
+        </w:numPr>
+        <w:rPr>
+          <w:sz w:val="24"/>
+          <w:szCs w:val="24"/>
+        </w:rPr>
+      </w:pPr>
+      <w:r>
+        <w:rPr>
+          <w:sz w:val="24"/>
+          <w:szCs w:val="24"/>
+        </w:rPr>
+        <w:t xml:space="preserve">Add the symbol server </w:t>
+      </w:r>
+      <w:hyperlink r:id="rId15" w:history="1">
+        <w:r>
+          <w:rPr>
+            <w:rStyle w:val="Hyperlink"/>
+            <w:rFonts w:ascii="Courier" w:hAnsi="Courier" w:cs="Courier"/>
+            <w:sz w:val="24"/>
+            <w:szCs w:val="24"/>
+            <w:lang w:val="en-US"/>
+          </w:rPr>
+          <w:t>http://srv.symbolsource.org/pdb/Public</w:t>
+        </w:r>
+      </w:hyperlink>
+    </w:p>
+    <w:p>
+      <w:pPr>
+        <w:pStyle w:val="ListParagraph"/>
+        <w:numPr>
+          <w:ilvl w:val="0"/>
+          <w:numId w:val="18"/>
+        </w:numPr>
+        <w:rPr>
+          <w:sz w:val="24"/>
+          <w:szCs w:val="24"/>
+        </w:rPr>
+      </w:pPr>
+      <w:r>
+        <w:rPr>
+          <w:sz w:val="24"/>
+          <w:szCs w:val="24"/>
+        </w:rPr>
+        <w:t>Select a folder for the symbol cache. Have a look at the following picture to check your symbol server settings.</w:t>
+      </w:r>
+    </w:p>
+    <w:p>
+      <w:pPr>
+        <w:rPr>
+          <w:sz w:val="24"/>
+          <w:szCs w:val="24"/>
+        </w:rPr>
+      </w:pPr>
+      <w:r>
+        <w:rPr>
+          <w:noProof/>
+          <w:lang w:val="en-US"/>
+        </w:rPr>
+        <w:lastRenderedPageBreak/>
+        <w:drawing>
+          <wp:inline distT="0" distB="0" distL="0" distR="0" wp14:anchorId="5AD83CAC" wp14:editId="1DBF0E71">
+            <wp:extent cx="5731510" cy="3334385"/>
+            <wp:effectExtent l="0" t="0" r="2540" b="0"/>
+            <wp:docPr id="5" name="Picture 5"/>
+            <wp:cNvGraphicFramePr>
+              <a:graphicFrameLocks xmlns:a="http://schemas.openxmlformats.org/drawingml/2006/main" noChangeAspect="1"/>
+            </wp:cNvGraphicFramePr>
+            <a:graphic xmlns:a="http://schemas.openxmlformats.org/drawingml/2006/main">
+              <a:graphicData uri="http://schemas.openxmlformats.org/drawingml/2006/picture">
+                <pic:pic xmlns:pic="http://schemas.openxmlformats.org/drawingml/2006/picture">
+                  <pic:nvPicPr>
+                    <pic:cNvPr id="1" name=""/>
+                    <pic:cNvPicPr/>
+                  </pic:nvPicPr>
+                  <pic:blipFill>
+                    <a:blip r:embed="rId16"/>
+                    <a:stretch>
+                      <a:fillRect/>
+                    </a:stretch>
+                  </pic:blipFill>
+                  <pic:spPr>
+                    <a:xfrm>
+                      <a:off x="0" y="0"/>
+                      <a:ext cx="5731510" cy="3334385"/>
+                    </a:xfrm>
+                    <a:prstGeom prst="rect">
+                      <a:avLst/>
+                    </a:prstGeom>
+                  </pic:spPr>
+                </pic:pic>
+              </a:graphicData>
+            </a:graphic>
+          </wp:inline>
+        </w:drawing>
+      </w:r>
+    </w:p>
+    <w:p>
+      <w:pPr>
+        <w:rPr>
+          <w:sz w:val="24"/>
+          <w:szCs w:val="24"/>
+        </w:rPr>
+      </w:pPr>
+      <w:r>
+        <w:rPr>
+          <w:sz w:val="24"/>
+          <w:szCs w:val="24"/>
+        </w:rPr>
+        <w:t>Now, if you run the spot trading sample in Excel as described above, go to Visual Studio debugger and click on Debug | Attach to Process …, then select EXCEL and start stepping through ExcelMVC code.</w:t>
+      </w:r>
+    </w:p>
+    <w:p>
+      <w:pPr>
+        <w:rPr>
+          <w:sz w:val="24"/>
+          <w:szCs w:val="24"/>
+        </w:rPr>
+      </w:pPr>
     </w:p>
     <w:p>
       <w:pPr>
@@ -12695,6 +13035,119 @@
     </w:lvl>
   </w:abstractNum>
   <w:abstractNum w:abstractNumId="6">
+    <w:nsid w:val="5D0266DB"/>
+    <w:multiLevelType w:val="hybridMultilevel"/>
+    <w:tmpl w:val="75F81D9A"/>
+    <w:lvl w:ilvl="0" w:tplc="04090001">
+      <w:start w:val="1"/>
+      <w:numFmt w:val="bullet"/>
+      <w:lvlText w:val=""/>
+      <w:lvlJc w:val="left"/>
+      <w:pPr>
+        <w:ind w:left="720" w:hanging="360"/>
+      </w:pPr>
+      <w:rPr>
+        <w:rFonts w:ascii="Symbol" w:hAnsi="Symbol" w:hint="default"/>
+      </w:rPr>
+    </w:lvl>
+    <w:lvl w:ilvl="1" w:tplc="04090003" w:tentative="1">
+      <w:start w:val="1"/>
+      <w:numFmt w:val="bullet"/>
+      <w:lvlText w:val="o"/>
+      <w:lvlJc w:val="left"/>
+      <w:pPr>
+        <w:ind w:left="1440" w:hanging="360"/>
+      </w:pPr>
+      <w:rPr>
+        <w:rFonts w:ascii="Courier New" w:hAnsi="Courier New" w:cs="Courier New" w:hint="default"/>
+      </w:rPr>
+    </w:lvl>
+    <w:lvl w:ilvl="2" w:tplc="04090005" w:tentative="1">
+      <w:start w:val="1"/>
+      <w:numFmt w:val="bullet"/>
+      <w:lvlText w:val=""/>
+      <w:lvlJc w:val="left"/>
+      <w:pPr>
+        <w:ind w:left="2160" w:hanging="360"/>
+      </w:pPr>
+      <w:rPr>
+        <w:rFonts w:ascii="Wingdings" w:hAnsi="Wingdings" w:hint="default"/>
+      </w:rPr>
+    </w:lvl>
+    <w:lvl w:ilvl="3" w:tplc="04090001" w:tentative="1">
+      <w:start w:val="1"/>
+      <w:numFmt w:val="bullet"/>
+      <w:lvlText w:val=""/>
+      <w:lvlJc w:val="left"/>
+      <w:pPr>
+        <w:ind w:left="2880" w:hanging="360"/>
+      </w:pPr>
+      <w:rPr>
+        <w:rFonts w:ascii="Symbol" w:hAnsi="Symbol" w:hint="default"/>
+      </w:rPr>
+    </w:lvl>
+    <w:lvl w:ilvl="4" w:tplc="04090003" w:tentative="1">
+      <w:start w:val="1"/>
+      <w:numFmt w:val="bullet"/>
+      <w:lvlText w:val="o"/>
+      <w:lvlJc w:val="left"/>
+      <w:pPr>
+        <w:ind w:left="3600" w:hanging="360"/>
+      </w:pPr>
+      <w:rPr>
+        <w:rFonts w:ascii="Courier New" w:hAnsi="Courier New" w:cs="Courier New" w:hint="default"/>
+      </w:rPr>
+    </w:lvl>
+    <w:lvl w:ilvl="5" w:tplc="04090005" w:tentative="1">
+      <w:start w:val="1"/>
+      <w:numFmt w:val="bullet"/>
+      <w:lvlText w:val=""/>
+      <w:lvlJc w:val="left"/>
+      <w:pPr>
+        <w:ind w:left="4320" w:hanging="360"/>
+      </w:pPr>
+      <w:rPr>
+        <w:rFonts w:ascii="Wingdings" w:hAnsi="Wingdings" w:hint="default"/>
+      </w:rPr>
+    </w:lvl>
+    <w:lvl w:ilvl="6" w:tplc="04090001" w:tentative="1">
+      <w:start w:val="1"/>
+      <w:numFmt w:val="bullet"/>
+      <w:lvlText w:val=""/>
+      <w:lvlJc w:val="left"/>
+      <w:pPr>
+        <w:ind w:left="5040" w:hanging="360"/>
+      </w:pPr>
+      <w:rPr>
+        <w:rFonts w:ascii="Symbol" w:hAnsi="Symbol" w:hint="default"/>
+      </w:rPr>
+    </w:lvl>
+    <w:lvl w:ilvl="7" w:tplc="04090003" w:tentative="1">
+      <w:start w:val="1"/>
+      <w:numFmt w:val="bullet"/>
+      <w:lvlText w:val="o"/>
+      <w:lvlJc w:val="left"/>
+      <w:pPr>
+        <w:ind w:left="5760" w:hanging="360"/>
+      </w:pPr>
+      <w:rPr>
+        <w:rFonts w:ascii="Courier New" w:hAnsi="Courier New" w:cs="Courier New" w:hint="default"/>
+      </w:rPr>
+    </w:lvl>
+    <w:lvl w:ilvl="8" w:tplc="04090005" w:tentative="1">
+      <w:start w:val="1"/>
+      <w:numFmt w:val="bullet"/>
+      <w:lvlText w:val=""/>
+      <w:lvlJc w:val="left"/>
+      <w:pPr>
+        <w:ind w:left="6480" w:hanging="360"/>
+      </w:pPr>
+      <w:rPr>
+        <w:rFonts w:ascii="Wingdings" w:hAnsi="Wingdings" w:hint="default"/>
+      </w:rPr>
+    </w:lvl>
+  </w:abstractNum>
+  <w:abstractNum w:abstractNumId="7">
     <w:nsid w:val="67FB5998"/>
     <w:multiLevelType w:val="hybridMultilevel"/>
     <w:tmpl w:val="A9FA8126"/>
@@ -12780,7 +13233,7 @@
       </w:pPr>
     </w:lvl>
   </w:abstractNum>
-  <w:abstractNum w:abstractNumId="7">
+  <w:abstractNum w:abstractNumId="8">
     <w:nsid w:val="788274CE"/>
     <w:multiLevelType w:val="hybridMultilevel"/>
     <w:tmpl w:val="AC66337A"/>
@@ -12897,13 +13350,13 @@
     <w:abstractNumId w:val="2"/>
   </w:num>
   <w:num w:numId="11">
-    <w:abstractNumId w:val="6"/>
+    <w:abstractNumId w:val="7"/>
   </w:num>
   <w:num w:numId="12">
     <w:abstractNumId w:val="5"/>
   </w:num>
   <w:num w:numId="13">
-    <w:abstractNumId w:val="7"/>
+    <w:abstractNumId w:val="8"/>
   </w:num>
   <w:num w:numId="14">
     <w:abstractNumId w:val="0"/>
@@ -12916,6 +13369,9 @@
   </w:num>
   <w:num w:numId="17">
     <w:abstractNumId w:val="3"/>
+  </w:num>
+  <w:num w:numId="18">
+    <w:abstractNumId w:val="6"/>
   </w:num>
 </w:numbering>
 </file>
@@ -14299,7 +14755,7 @@
 </file>
 
 <file path=customXml/itemProps1.xml><?xml version="1.0" encoding="utf-8"?>
-<ds:datastoreItem xmlns:ds="http://schemas.openxmlformats.org/officeDocument/2006/customXml" ds:itemID="{EE043960-D806-4C24-B5C4-7DD0F457A978}">
+<ds:datastoreItem xmlns:ds="http://schemas.openxmlformats.org/officeDocument/2006/customXml" ds:itemID="{7C81BE0F-51B6-4D3C-B0A2-A3411A57308A}">
   <ds:schemaRefs>
     <ds:schemaRef ds:uri="http://schemas.openxmlformats.org/officeDocument/2006/bibliography"/>
   </ds:schemaRefs>

</xml_diff>

<commit_message>
Fixed typos in Getting Started doc
</commit_message>
<xml_diff>
--- a/Docs/Getting Started with ExcelMVC.docx
+++ b/Docs/Getting Started with ExcelMVC.docx
@@ -1104,7 +1104,21 @@
           <w:sz w:val="24"/>
           <w:szCs w:val="24"/>
         </w:rPr>
-        <w:t>F11 to see there is absolute no VB code behind</w:t>
+        <w:t>F11 to see there is absolute</w:t>
+      </w:r>
+      <w:r>
+        <w:rPr>
+          <w:sz w:val="24"/>
+          <w:szCs w:val="24"/>
+        </w:rPr>
+        <w:t>ly</w:t>
+      </w:r>
+      <w:r>
+        <w:rPr>
+          <w:sz w:val="24"/>
+          <w:szCs w:val="24"/>
+        </w:rPr>
+        <w:t xml:space="preserve"> no VB code behind</w:t>
       </w:r>
       <w:r>
         <w:rPr>
@@ -1118,7 +1132,7 @@
       <w:r>
         <w:rPr>
           <w:noProof/>
-          <w:lang w:val="en-US"/>
+          <w:lang w:eastAsia="en-AU"/>
         </w:rPr>
         <w:drawing>
           <wp:inline distT="0" distB="0" distL="0" distR="0" wp14:anchorId="00C1F723" wp14:editId="55144213">
@@ -1227,7 +1241,21 @@
           <w:sz w:val="24"/>
           <w:szCs w:val="24"/>
         </w:rPr>
-        <w:t xml:space="preserve">: the Application’s UI (one or more workbooks) and its </w:t>
+        <w:t>: the Application’s UI (</w:t>
+      </w:r>
+      <w:r>
+        <w:rPr>
+          <w:sz w:val="24"/>
+          <w:szCs w:val="24"/>
+        </w:rPr>
+        <w:t>Excel</w:t>
+      </w:r>
+      <w:r>
+        <w:rPr>
+          <w:sz w:val="24"/>
+          <w:szCs w:val="24"/>
+        </w:rPr>
+        <w:t xml:space="preserve"> workbooks) and its </w:t>
       </w:r>
       <w:r>
         <w:rPr>
@@ -1248,7 +1276,7 @@
           <w:sz w:val="24"/>
           <w:szCs w:val="24"/>
         </w:rPr>
-        <w:t xml:space="preserve">d (one or more .NET assemblies). Each </w:t>
+        <w:t xml:space="preserve">d (.NET assemblies). Each </w:t>
       </w:r>
       <w:r>
         <w:rPr>
@@ -1559,7 +1587,7 @@
       <w:r>
         <w:rPr>
           <w:noProof/>
-          <w:lang w:val="en-US"/>
+          <w:lang w:eastAsia="en-AU"/>
         </w:rPr>
         <w:drawing>
           <wp:inline distT="0" distB="0" distL="0" distR="0" wp14:anchorId="52B46D49" wp14:editId="4674E3BB">
@@ -1632,7 +1660,21 @@
           <w:sz w:val="24"/>
           <w:szCs w:val="24"/>
         </w:rPr>
-        <w:t xml:space="preserve"> whenever a workbook is about to be opened in your Excel session. You use this property to </w:t>
+        <w:t xml:space="preserve"> whenever a workbook is about to be opened in </w:t>
+      </w:r>
+      <w:r>
+        <w:rPr>
+          <w:sz w:val="24"/>
+          <w:szCs w:val="24"/>
+        </w:rPr>
+        <w:t>an</w:t>
+      </w:r>
+      <w:r>
+        <w:rPr>
+          <w:sz w:val="24"/>
+          <w:szCs w:val="24"/>
+        </w:rPr>
+        <w:t xml:space="preserve"> Excel session. You use this property to </w:t>
       </w:r>
       <w:r>
         <w:rPr>
@@ -1943,7 +1985,7 @@
       <w:r>
         <w:rPr>
           <w:noProof/>
-          <w:lang w:val="en-US"/>
+          <w:lang w:eastAsia="en-AU"/>
         </w:rPr>
         <w:drawing>
           <wp:inline distT="0" distB="0" distL="0" distR="0" wp14:anchorId="4CCBBA8B" wp14:editId="60F10676">
@@ -2114,7 +2156,7 @@
       <w:r>
         <w:rPr>
           <w:noProof/>
-          <w:lang w:val="en-US"/>
+          <w:lang w:eastAsia="en-AU"/>
         </w:rPr>
         <w:drawing>
           <wp:inline distT="0" distB="0" distL="0" distR="0" wp14:anchorId="6F31884A" wp14:editId="2F112ED2">
@@ -3413,7 +3455,7 @@
       <w:r>
         <w:rPr>
           <w:noProof/>
-          <w:lang w:val="en-US"/>
+          <w:lang w:eastAsia="en-AU"/>
         </w:rPr>
         <w:drawing>
           <wp:inline distT="0" distB="0" distL="0" distR="0" wp14:anchorId="4CBBC2FE" wp14:editId="77A33084">
@@ -4766,7 +4808,7 @@
       <w:r>
         <w:rPr>
           <w:noProof/>
-          <w:lang w:val="en-US"/>
+          <w:lang w:eastAsia="en-AU"/>
         </w:rPr>
         <w:drawing>
           <wp:inline distT="0" distB="0" distL="0" distR="0" wp14:anchorId="69BE9683" wp14:editId="120FC45B">
@@ -12125,16 +12167,7 @@
           <w:sz w:val="24"/>
           <w:szCs w:val="24"/>
         </w:rPr>
-        <w:t>can download the source code and symbol files (*.pdb</w:t>
-      </w:r>
-      <w:bookmarkStart w:id="1" w:name="_GoBack"/>
-      <w:bookmarkEnd w:id="1"/>
-      <w:r>
-        <w:rPr>
-          <w:sz w:val="24"/>
-          <w:szCs w:val="24"/>
-        </w:rPr>
-        <w:t>) on demand for you. That means, with a little bit of configuration to Visual Studio, you can step through ExcelMVC during debugging. The configuration needs to be done only once.</w:t>
+        <w:t>can download the source code and symbol files (*.pdb) on demand for you. That means, with a little bit of configuration to Visual Studio, you can step through ExcelMVC during debugging. The configuration needs to be done only once.</w:t>
       </w:r>
     </w:p>
     <w:p>
@@ -12180,7 +12213,21 @@
           <w:sz w:val="24"/>
           <w:szCs w:val="24"/>
         </w:rPr>
-        <w:t xml:space="preserve">, they will be updated with every new release of ExcelMVC. Do configure Visual Studio to download sources </w:t>
+        <w:t xml:space="preserve">, they will be updated with every new release of ExcelMVC. </w:t>
+      </w:r>
+      <w:r>
+        <w:rPr>
+          <w:sz w:val="24"/>
+          <w:szCs w:val="24"/>
+        </w:rPr>
+        <w:t>To</w:t>
+      </w:r>
+      <w:r>
+        <w:rPr>
+          <w:sz w:val="24"/>
+          <w:szCs w:val="24"/>
+        </w:rPr>
+        <w:t xml:space="preserve"> configure Visual Studio to download sources </w:t>
       </w:r>
       <w:r>
         <w:rPr>
@@ -12312,7 +12359,19 @@
             <w:szCs w:val="24"/>
             <w:lang w:val="en-US"/>
           </w:rPr>
-          <w:t>http://srv.symbolsource.org/pdb/Public</w:t>
+          <w:t>http://srv.symbolsource.org/pdb/Publi</w:t>
+        </w:r>
+        <w:bookmarkStart w:id="1" w:name="_GoBack"/>
+        <w:bookmarkEnd w:id="1"/>
+        <w:r>
+          <w:rPr>
+            <w:rStyle w:val="Hyperlink"/>
+            <w:rFonts w:ascii="Courier" w:hAnsi="Courier" w:cs="Courier"/>
+            <w:sz w:val="24"/>
+            <w:szCs w:val="24"/>
+            <w:lang w:val="en-US"/>
+          </w:rPr>
+          <w:t>c</w:t>
         </w:r>
       </w:hyperlink>
     </w:p>
@@ -12346,7 +12405,7 @@
       <w:r>
         <w:rPr>
           <w:noProof/>
-          <w:lang w:val="en-US"/>
+          <w:lang w:eastAsia="en-AU"/>
         </w:rPr>
         <w:lastRenderedPageBreak/>
         <w:drawing>
@@ -14755,7 +14814,7 @@
 </file>
 
 <file path=customXml/itemProps1.xml><?xml version="1.0" encoding="utf-8"?>
-<ds:datastoreItem xmlns:ds="http://schemas.openxmlformats.org/officeDocument/2006/customXml" ds:itemID="{7C81BE0F-51B6-4D3C-B0A2-A3411A57308A}">
+<ds:datastoreItem xmlns:ds="http://schemas.openxmlformats.org/officeDocument/2006/customXml" ds:itemID="{E8F30AB5-37B9-4BE5-AAA3-29AA6FF00D12}">
   <ds:schemaRefs>
     <ds:schemaRef ds:uri="http://schemas.openxmlformats.org/officeDocument/2006/bibliography"/>
   </ds:schemaRefs>

</xml_diff>

<commit_message>
Completed Getting Started doc
</commit_message>
<xml_diff>
--- a/Docs/Getting Started with ExcelMVC.docx
+++ b/Docs/Getting Started with ExcelMVC.docx
@@ -48,21 +48,14 @@
           <w:sz w:val="24"/>
           <w:szCs w:val="24"/>
         </w:rPr>
-        <w:t xml:space="preserve">Like </w:t>
-      </w:r>
-      <w:r>
-        <w:rPr>
-          <w:sz w:val="24"/>
-          <w:szCs w:val="24"/>
-        </w:rPr>
-        <w:t xml:space="preserve">what </w:t>
-      </w:r>
-      <w:r>
-        <w:rPr>
-          <w:sz w:val="24"/>
-          <w:szCs w:val="24"/>
-        </w:rPr>
-        <w:t>Silverlight or WPF (</w:t>
+        <w:t>Just l</w:t>
+      </w:r>
+      <w:r>
+        <w:rPr>
+          <w:sz w:val="24"/>
+          <w:szCs w:val="24"/>
+        </w:rPr>
+        <w:t>ike Silverlight or WPF (</w:t>
       </w:r>
       <w:r>
         <w:rPr>
@@ -76,13 +69,6 @@
           <w:sz w:val="24"/>
           <w:szCs w:val="24"/>
         </w:rPr>
-        <w:t xml:space="preserve"> does</w:t>
-      </w:r>
-      <w:r>
-        <w:rPr>
-          <w:sz w:val="24"/>
-          <w:szCs w:val="24"/>
-        </w:rPr>
         <w:t xml:space="preserve">, ExcelMVC </w:t>
       </w:r>
       <w:r>
@@ -174,31 +160,7 @@
           <w:sz w:val="24"/>
           <w:szCs w:val="24"/>
         </w:rPr>
-        <w:t>). Welcome to the world of developing Excel applications using the MVVM (</w:t>
-      </w:r>
-      <w:hyperlink r:id="rId6" w:history="1">
-        <w:r>
-          <w:rPr>
-            <w:rStyle w:val="Hyperlink"/>
-            <w:sz w:val="24"/>
-            <w:szCs w:val="24"/>
-          </w:rPr>
-          <w:t>more</w:t>
-        </w:r>
-      </w:hyperlink>
-      <w:r>
-        <w:rPr>
-          <w:sz w:val="24"/>
-          <w:szCs w:val="24"/>
-        </w:rPr>
-        <w:t>) pattern</w:t>
-      </w:r>
-      <w:r>
-        <w:rPr>
-          <w:sz w:val="24"/>
-          <w:szCs w:val="24"/>
-        </w:rPr>
-        <w:t>!</w:t>
+        <w:t>).</w:t>
       </w:r>
     </w:p>
     <w:p>
@@ -220,7 +182,21 @@
           <w:sz w:val="24"/>
           <w:szCs w:val="24"/>
         </w:rPr>
-        <w:t xml:space="preserve">ou define your views in Excel </w:t>
+        <w:t xml:space="preserve">ou </w:t>
+      </w:r>
+      <w:r>
+        <w:rPr>
+          <w:sz w:val="24"/>
+          <w:szCs w:val="24"/>
+        </w:rPr>
+        <w:t>declare</w:t>
+      </w:r>
+      <w:r>
+        <w:rPr>
+          <w:sz w:val="24"/>
+          <w:szCs w:val="24"/>
+        </w:rPr>
+        <w:t xml:space="preserve"> your views in Excel </w:t>
       </w:r>
       <w:r>
         <w:rPr>
@@ -255,20 +231,6 @@
           <w:sz w:val="24"/>
           <w:szCs w:val="24"/>
         </w:rPr>
-        <w:t xml:space="preserve"> with Silverlight or WPF) and bind their view models</w:t>
-      </w:r>
-      <w:r>
-        <w:rPr>
-          <w:sz w:val="24"/>
-          <w:szCs w:val="24"/>
-        </w:rPr>
-        <w:t xml:space="preserve"> (implemented in any .NET languages)</w:t>
-      </w:r>
-      <w:r>
-        <w:rPr>
-          <w:sz w:val="24"/>
-          <w:szCs w:val="24"/>
-        </w:rPr>
         <w:t xml:space="preserve"> </w:t>
       </w:r>
       <w:r>
@@ -276,7 +238,42 @@
           <w:sz w:val="24"/>
           <w:szCs w:val="24"/>
         </w:rPr>
-        <w:t>to them</w:t>
+        <w:t>with</w:t>
+      </w:r>
+      <w:r>
+        <w:rPr>
+          <w:sz w:val="24"/>
+          <w:szCs w:val="24"/>
+        </w:rPr>
+        <w:t xml:space="preserve"> Silverlight or WPF) and bind </w:t>
+      </w:r>
+      <w:r>
+        <w:rPr>
+          <w:sz w:val="24"/>
+          <w:szCs w:val="24"/>
+        </w:rPr>
+        <w:t xml:space="preserve">to them </w:t>
+      </w:r>
+      <w:r>
+        <w:rPr>
+          <w:sz w:val="24"/>
+          <w:szCs w:val="24"/>
+        </w:rPr>
+        <w:t>their models</w:t>
+      </w:r>
+      <w:r>
+        <w:rPr>
+          <w:sz w:val="24"/>
+          <w:szCs w:val="24"/>
+        </w:rPr>
+        <w:t xml:space="preserve"> </w:t>
+      </w:r>
+      <w:r>
+        <w:rPr>
+          <w:sz w:val="24"/>
+          <w:szCs w:val="24"/>
+        </w:rPr>
+        <w:t>implemented in any .NET languages</w:t>
       </w:r>
       <w:r>
         <w:rPr>
@@ -290,28 +287,63 @@
           <w:sz w:val="24"/>
           <w:szCs w:val="24"/>
         </w:rPr>
-        <w:t>Your views are Excel specific, but your</w:t>
-      </w:r>
-      <w:r>
-        <w:rPr>
-          <w:sz w:val="24"/>
-          <w:szCs w:val="24"/>
-        </w:rPr>
-        <w:t xml:space="preserve"> view models and your business </w:t>
-      </w:r>
-      <w:r>
-        <w:rPr>
-          <w:sz w:val="24"/>
-          <w:szCs w:val="24"/>
-        </w:rPr>
-        <w:t xml:space="preserve">objects </w:t>
-      </w:r>
-      <w:r>
-        <w:rPr>
-          <w:sz w:val="24"/>
-          <w:szCs w:val="24"/>
-        </w:rPr>
-        <w:t>are free of Excel specifics.</w:t>
+        <w:t>Your views are Excel</w:t>
+      </w:r>
+      <w:r>
+        <w:rPr>
+          <w:sz w:val="24"/>
+          <w:szCs w:val="24"/>
+        </w:rPr>
+        <w:t xml:space="preserve"> worksheets</w:t>
+      </w:r>
+      <w:r>
+        <w:rPr>
+          <w:sz w:val="24"/>
+          <w:szCs w:val="24"/>
+        </w:rPr>
+        <w:t>, but your</w:t>
+      </w:r>
+      <w:r>
+        <w:rPr>
+          <w:sz w:val="24"/>
+          <w:szCs w:val="24"/>
+        </w:rPr>
+        <w:t xml:space="preserve"> </w:t>
+      </w:r>
+      <w:r>
+        <w:rPr>
+          <w:sz w:val="24"/>
+          <w:szCs w:val="24"/>
+        </w:rPr>
+        <w:t>m</w:t>
+      </w:r>
+      <w:r>
+        <w:rPr>
+          <w:sz w:val="24"/>
+          <w:szCs w:val="24"/>
+        </w:rPr>
+        <w:t xml:space="preserve">odels </w:t>
+      </w:r>
+      <w:r>
+        <w:rPr>
+          <w:sz w:val="24"/>
+          <w:szCs w:val="24"/>
+        </w:rPr>
+        <w:t xml:space="preserve">are free of Excel </w:t>
+      </w:r>
+      <w:r>
+        <w:rPr>
+          <w:sz w:val="24"/>
+          <w:szCs w:val="24"/>
+        </w:rPr>
+        <w:t>specifics</w:t>
+      </w:r>
+      <w:r>
+        <w:rPr>
+          <w:sz w:val="24"/>
+          <w:szCs w:val="24"/>
+        </w:rPr>
+        <w:t>.</w:t>
       </w:r>
     </w:p>
     <w:p>
@@ -481,7 +513,14 @@
           <w:sz w:val="24"/>
           <w:szCs w:val="24"/>
         </w:rPr>
-        <w:t>Can you imagine h</w:t>
+        <w:t xml:space="preserve">Just </w:t>
+      </w:r>
+      <w:r>
+        <w:rPr>
+          <w:sz w:val="24"/>
+          <w:szCs w:val="24"/>
+        </w:rPr>
+        <w:t>imagine h</w:t>
       </w:r>
       <w:r>
         <w:rPr>
@@ -502,14 +541,35 @@
           <w:sz w:val="24"/>
           <w:szCs w:val="24"/>
         </w:rPr>
-        <w:t xml:space="preserve">to </w:t>
-      </w:r>
-      <w:r>
-        <w:rPr>
-          <w:sz w:val="24"/>
-          <w:szCs w:val="24"/>
-        </w:rPr>
-        <w:t xml:space="preserve">replicate </w:t>
+        <w:t xml:space="preserve">for </w:t>
+      </w:r>
+      <w:r>
+        <w:rPr>
+          <w:sz w:val="24"/>
+          <w:szCs w:val="24"/>
+        </w:rPr>
+        <w:t>a</w:t>
+      </w:r>
+      <w:r>
+        <w:rPr>
+          <w:sz w:val="24"/>
+          <w:szCs w:val="24"/>
+        </w:rPr>
+        <w:t xml:space="preserve"> non-Excel application to </w:t>
+      </w:r>
+      <w:r>
+        <w:rPr>
+          <w:sz w:val="24"/>
+          <w:szCs w:val="24"/>
+        </w:rPr>
+        <w:t>replicate</w:t>
+      </w:r>
+      <w:r>
+        <w:rPr>
+          <w:sz w:val="24"/>
+          <w:szCs w:val="24"/>
+        </w:rPr>
+        <w:t xml:space="preserve"> just </w:t>
       </w:r>
       <w:r>
         <w:rPr>
@@ -523,14 +583,35 @@
           <w:sz w:val="24"/>
           <w:szCs w:val="24"/>
         </w:rPr>
-        <w:t xml:space="preserve">Excel UI functions, </w:t>
-      </w:r>
-      <w:r>
-        <w:rPr>
-          <w:sz w:val="24"/>
-          <w:szCs w:val="24"/>
-        </w:rPr>
-        <w:t>e.g. formatting, charting, printing, import /expor</w:t>
+        <w:t xml:space="preserve">Excel UI </w:t>
+      </w:r>
+      <w:r>
+        <w:rPr>
+          <w:sz w:val="24"/>
+          <w:szCs w:val="24"/>
+        </w:rPr>
+        <w:t>features</w:t>
+      </w:r>
+      <w:r>
+        <w:rPr>
+          <w:sz w:val="24"/>
+          <w:szCs w:val="24"/>
+        </w:rPr>
+        <w:t xml:space="preserve">, </w:t>
+      </w:r>
+      <w:r>
+        <w:rPr>
+          <w:sz w:val="24"/>
+          <w:szCs w:val="24"/>
+        </w:rPr>
+        <w:t xml:space="preserve">e.g. </w:t>
+      </w:r>
+      <w:r>
+        <w:rPr>
+          <w:sz w:val="24"/>
+          <w:szCs w:val="24"/>
+        </w:rPr>
+        <w:t>formatting, charting, printing, import /expor</w:t>
       </w:r>
       <w:r>
         <w:rPr>
@@ -539,69 +620,55 @@
         </w:rPr>
         <w:t>t etc.</w:t>
       </w:r>
-      <w:r>
-        <w:rPr>
-          <w:sz w:val="24"/>
-          <w:szCs w:val="24"/>
-        </w:rPr>
-        <w:t>, with</w:t>
-      </w:r>
-      <w:r>
-        <w:rPr>
-          <w:sz w:val="24"/>
-          <w:szCs w:val="24"/>
-        </w:rPr>
-        <w:t xml:space="preserve"> WPF or </w:t>
-      </w:r>
-      <w:r>
-        <w:rPr>
-          <w:sz w:val="24"/>
-          <w:szCs w:val="24"/>
-        </w:rPr>
-        <w:t>Silverlight</w:t>
-      </w:r>
-      <w:r>
-        <w:rPr>
-          <w:sz w:val="24"/>
-          <w:szCs w:val="24"/>
-        </w:rPr>
-        <w:t>?</w:t>
-      </w:r>
-    </w:p>
-    <w:p>
-      <w:pPr>
-        <w:rPr>
-          <w:sz w:val="24"/>
-          <w:szCs w:val="24"/>
-        </w:rPr>
-      </w:pPr>
-      <w:r>
-        <w:rPr>
-          <w:sz w:val="24"/>
-          <w:szCs w:val="24"/>
-        </w:rPr>
-        <w:t xml:space="preserve">Can you also imagine with ExcelMVC, </w:t>
-      </w:r>
-      <w:r>
-        <w:rPr>
-          <w:sz w:val="24"/>
-          <w:szCs w:val="24"/>
-        </w:rPr>
-        <w:t>it becomes possible and easier to test your Excel applications? ExcelMVC removes the need of having complicate</w:t>
-      </w:r>
-      <w:r>
-        <w:rPr>
-          <w:sz w:val="24"/>
-          <w:szCs w:val="24"/>
-        </w:rPr>
-        <w:t>d formulas and macros within</w:t>
-      </w:r>
-      <w:r>
-        <w:rPr>
-          <w:sz w:val="24"/>
-          <w:szCs w:val="24"/>
-        </w:rPr>
-        <w:t xml:space="preserve"> your Excel workbooks.</w:t>
+    </w:p>
+    <w:p>
+      <w:pPr>
+        <w:rPr>
+          <w:sz w:val="24"/>
+          <w:szCs w:val="24"/>
+        </w:rPr>
+      </w:pPr>
+      <w:r>
+        <w:rPr>
+          <w:sz w:val="24"/>
+          <w:szCs w:val="24"/>
+        </w:rPr>
+        <w:t>With ExcelMVC, an application can take advantage of Excel</w:t>
+      </w:r>
+      <w:r>
+        <w:rPr>
+          <w:sz w:val="24"/>
+          <w:szCs w:val="24"/>
+        </w:rPr>
+        <w:t xml:space="preserve">’s unbelievably rich UI </w:t>
+      </w:r>
+      <w:r>
+        <w:rPr>
+          <w:sz w:val="24"/>
+          <w:szCs w:val="24"/>
+        </w:rPr>
+        <w:t xml:space="preserve">and in the meantime clearly separate the application’s business layer from its </w:t>
+      </w:r>
+      <w:r>
+        <w:rPr>
+          <w:sz w:val="24"/>
+          <w:szCs w:val="24"/>
+        </w:rPr>
+        <w:t xml:space="preserve">UI layer, making </w:t>
+      </w:r>
+      <w:r>
+        <w:rPr>
+          <w:sz w:val="24"/>
+          <w:szCs w:val="24"/>
+        </w:rPr>
+        <w:t xml:space="preserve">it </w:t>
+      </w:r>
+      <w:r>
+        <w:rPr>
+          <w:sz w:val="24"/>
+          <w:szCs w:val="24"/>
+        </w:rPr>
+        <w:t>testable with testing tools (e.g. MSTest and NUnit).</w:t>
       </w:r>
     </w:p>
     <w:p>
@@ -756,7 +823,7 @@
         </w:rPr>
         <w:t xml:space="preserve">lick </w:t>
       </w:r>
-      <w:hyperlink r:id="rId7" w:history="1">
+      <w:hyperlink r:id="rId6" w:history="1">
         <w:r>
           <w:rPr>
             <w:rStyle w:val="Hyperlink"/>
@@ -828,14 +895,28 @@
           <w:sz w:val="24"/>
           <w:szCs w:val="24"/>
         </w:rPr>
-        <w:t>samples\</w:t>
-      </w:r>
-      <w:r>
-        <w:rPr>
-          <w:sz w:val="24"/>
-          <w:szCs w:val="24"/>
-        </w:rPr>
-        <w:t>trading</w:t>
+        <w:t>S</w:t>
+      </w:r>
+      <w:r>
+        <w:rPr>
+          <w:sz w:val="24"/>
+          <w:szCs w:val="24"/>
+        </w:rPr>
+        <w:t>amples\</w:t>
+      </w:r>
+      <w:r>
+        <w:rPr>
+          <w:sz w:val="24"/>
+          <w:szCs w:val="24"/>
+        </w:rPr>
+        <w:t>T</w:t>
+      </w:r>
+      <w:r>
+        <w:rPr>
+          <w:sz w:val="24"/>
+          <w:szCs w:val="24"/>
+        </w:rPr>
+        <w:t>rading</w:t>
       </w:r>
       <w:r>
         <w:rPr>
@@ -1139,6 +1220,461 @@
             <wp:extent cx="5731510" cy="3115945"/>
             <wp:effectExtent l="0" t="0" r="2540" b="8255"/>
             <wp:docPr id="1" name="Picture 1"/>
+            <wp:cNvGraphicFramePr>
+              <a:graphicFrameLocks xmlns:a="http://schemas.openxmlformats.org/drawingml/2006/main" noChangeAspect="1"/>
+            </wp:cNvGraphicFramePr>
+            <a:graphic xmlns:a="http://schemas.openxmlformats.org/drawingml/2006/main">
+              <a:graphicData uri="http://schemas.openxmlformats.org/drawingml/2006/picture">
+                <pic:pic xmlns:pic="http://schemas.openxmlformats.org/drawingml/2006/picture">
+                  <pic:nvPicPr>
+                    <pic:cNvPr id="1" name=""/>
+                    <pic:cNvPicPr/>
+                  </pic:nvPicPr>
+                  <pic:blipFill>
+                    <a:blip r:embed="rId7"/>
+                    <a:stretch>
+                      <a:fillRect/>
+                    </a:stretch>
+                  </pic:blipFill>
+                  <pic:spPr>
+                    <a:xfrm>
+                      <a:off x="0" y="0"/>
+                      <a:ext cx="5731510" cy="3115945"/>
+                    </a:xfrm>
+                    <a:prstGeom prst="rect">
+                      <a:avLst/>
+                    </a:prstGeom>
+                  </pic:spPr>
+                </pic:pic>
+              </a:graphicData>
+            </a:graphic>
+          </wp:inline>
+        </w:drawing>
+      </w:r>
+    </w:p>
+    <w:p/>
+    <w:p>
+      <w:pPr>
+        <w:pStyle w:val="Heading1"/>
+        <w:rPr>
+          <w:color w:val="2E74B5" w:themeColor="accent1" w:themeShade="BF"/>
+          <w:sz w:val="36"/>
+          <w:szCs w:val="36"/>
+        </w:rPr>
+      </w:pPr>
+      <w:r>
+        <w:rPr>
+          <w:color w:val="2E74B5" w:themeColor="accent1" w:themeShade="BF"/>
+          <w:sz w:val="36"/>
+          <w:szCs w:val="36"/>
+        </w:rPr>
+        <w:t xml:space="preserve">Creating </w:t>
+      </w:r>
+      <w:r>
+        <w:rPr>
+          <w:color w:val="2E74B5" w:themeColor="accent1" w:themeShade="BF"/>
+          <w:sz w:val="36"/>
+          <w:szCs w:val="36"/>
+        </w:rPr>
+        <w:t xml:space="preserve">an </w:t>
+      </w:r>
+      <w:r>
+        <w:rPr>
+          <w:color w:val="2E74B5" w:themeColor="accent1" w:themeShade="BF"/>
+          <w:sz w:val="36"/>
+          <w:szCs w:val="36"/>
+        </w:rPr>
+        <w:t xml:space="preserve">ExcelMVC </w:t>
+      </w:r>
+      <w:r>
+        <w:rPr>
+          <w:color w:val="2E74B5" w:themeColor="accent1" w:themeShade="BF"/>
+          <w:sz w:val="36"/>
+          <w:szCs w:val="36"/>
+        </w:rPr>
+        <w:t>application</w:t>
+      </w:r>
+    </w:p>
+    <w:p/>
+    <w:p>
+      <w:pPr>
+        <w:rPr>
+          <w:sz w:val="24"/>
+          <w:szCs w:val="24"/>
+        </w:rPr>
+      </w:pPr>
+      <w:r>
+        <w:rPr>
+          <w:sz w:val="24"/>
+          <w:szCs w:val="24"/>
+        </w:rPr>
+        <w:t xml:space="preserve">A typical ExcelMVC application is made up by two </w:t>
+      </w:r>
+      <w:r>
+        <w:rPr>
+          <w:sz w:val="24"/>
+          <w:szCs w:val="24"/>
+        </w:rPr>
+        <w:t>parts</w:t>
+      </w:r>
+      <w:r>
+        <w:rPr>
+          <w:sz w:val="24"/>
+          <w:szCs w:val="24"/>
+        </w:rPr>
+        <w:t>: the Application’s UI (</w:t>
+      </w:r>
+      <w:r>
+        <w:rPr>
+          <w:sz w:val="24"/>
+          <w:szCs w:val="24"/>
+        </w:rPr>
+        <w:t>Excel</w:t>
+      </w:r>
+      <w:r>
+        <w:rPr>
+          <w:sz w:val="24"/>
+          <w:szCs w:val="24"/>
+        </w:rPr>
+        <w:t xml:space="preserve"> workbooks) and its </w:t>
+      </w:r>
+      <w:r>
+        <w:rPr>
+          <w:sz w:val="24"/>
+          <w:szCs w:val="24"/>
+        </w:rPr>
+        <w:t>code</w:t>
+      </w:r>
+      <w:r>
+        <w:rPr>
+          <w:sz w:val="24"/>
+          <w:szCs w:val="24"/>
+        </w:rPr>
+        <w:t xml:space="preserve"> behin</w:t>
+      </w:r>
+      <w:r>
+        <w:rPr>
+          <w:sz w:val="24"/>
+          <w:szCs w:val="24"/>
+        </w:rPr>
+        <w:t xml:space="preserve">d (.NET assemblies). Each </w:t>
+      </w:r>
+      <w:r>
+        <w:rPr>
+          <w:sz w:val="24"/>
+          <w:szCs w:val="24"/>
+        </w:rPr>
+        <w:t>part</w:t>
+      </w:r>
+      <w:r>
+        <w:rPr>
+          <w:sz w:val="24"/>
+          <w:szCs w:val="24"/>
+        </w:rPr>
+        <w:t xml:space="preserve"> </w:t>
+      </w:r>
+      <w:r>
+        <w:rPr>
+          <w:sz w:val="24"/>
+          <w:szCs w:val="24"/>
+        </w:rPr>
+        <w:t xml:space="preserve">can be </w:t>
+      </w:r>
+      <w:r>
+        <w:rPr>
+          <w:sz w:val="24"/>
+          <w:szCs w:val="24"/>
+        </w:rPr>
+        <w:t xml:space="preserve">developed by different teams. For example expert Excel users can design the </w:t>
+      </w:r>
+      <w:r>
+        <w:rPr>
+          <w:sz w:val="24"/>
+          <w:szCs w:val="24"/>
+        </w:rPr>
+        <w:t xml:space="preserve">application’s </w:t>
+      </w:r>
+      <w:r>
+        <w:rPr>
+          <w:sz w:val="24"/>
+          <w:szCs w:val="24"/>
+        </w:rPr>
+        <w:t>workbooks, while professional .NET developers can prepare and test the</w:t>
+      </w:r>
+      <w:r>
+        <w:rPr>
+          <w:sz w:val="24"/>
+          <w:szCs w:val="24"/>
+        </w:rPr>
+        <w:t xml:space="preserve"> application </w:t>
+      </w:r>
+      <w:r>
+        <w:rPr>
+          <w:sz w:val="24"/>
+          <w:szCs w:val="24"/>
+        </w:rPr>
+        <w:t>code</w:t>
+      </w:r>
+      <w:r>
+        <w:rPr>
+          <w:sz w:val="24"/>
+          <w:szCs w:val="24"/>
+        </w:rPr>
+        <w:t xml:space="preserve">, independently if necessary. </w:t>
+      </w:r>
+      <w:r>
+        <w:rPr>
+          <w:sz w:val="24"/>
+          <w:szCs w:val="24"/>
+        </w:rPr>
+        <w:t xml:space="preserve">These two parts are </w:t>
+      </w:r>
+      <w:r>
+        <w:rPr>
+          <w:sz w:val="24"/>
+          <w:szCs w:val="24"/>
+        </w:rPr>
+        <w:t xml:space="preserve">then </w:t>
+      </w:r>
+      <w:r>
+        <w:rPr>
+          <w:sz w:val="24"/>
+          <w:szCs w:val="24"/>
+        </w:rPr>
+        <w:t>glued together by ExcelMVC.</w:t>
+      </w:r>
+    </w:p>
+    <w:p>
+      <w:pPr>
+        <w:rPr>
+          <w:sz w:val="24"/>
+          <w:szCs w:val="24"/>
+        </w:rPr>
+      </w:pPr>
+      <w:r>
+        <w:rPr>
+          <w:sz w:val="24"/>
+          <w:szCs w:val="24"/>
+        </w:rPr>
+        <w:t>We will us</w:t>
+      </w:r>
+      <w:r>
+        <w:rPr>
+          <w:sz w:val="24"/>
+          <w:szCs w:val="24"/>
+        </w:rPr>
+        <w:t xml:space="preserve">e the FX </w:t>
+      </w:r>
+      <w:r>
+        <w:rPr>
+          <w:sz w:val="24"/>
+          <w:szCs w:val="24"/>
+        </w:rPr>
+        <w:t xml:space="preserve">spot </w:t>
+      </w:r>
+      <w:r>
+        <w:rPr>
+          <w:sz w:val="24"/>
+          <w:szCs w:val="24"/>
+        </w:rPr>
+        <w:t xml:space="preserve">trading sample to work through the process of creating </w:t>
+      </w:r>
+      <w:r>
+        <w:rPr>
+          <w:sz w:val="24"/>
+          <w:szCs w:val="24"/>
+        </w:rPr>
+        <w:t>a</w:t>
+      </w:r>
+      <w:r>
+        <w:rPr>
+          <w:sz w:val="24"/>
+          <w:szCs w:val="24"/>
+        </w:rPr>
+        <w:t>n</w:t>
+      </w:r>
+      <w:r>
+        <w:rPr>
+          <w:sz w:val="24"/>
+          <w:szCs w:val="24"/>
+        </w:rPr>
+        <w:t xml:space="preserve"> ExcelMVC project.</w:t>
+      </w:r>
+    </w:p>
+    <w:p>
+      <w:pPr>
+        <w:pStyle w:val="Heading2"/>
+        <w:rPr>
+          <w:color w:val="2E74B5" w:themeColor="accent1" w:themeShade="BF"/>
+        </w:rPr>
+      </w:pPr>
+    </w:p>
+    <w:p>
+      <w:pPr>
+        <w:pStyle w:val="Heading2"/>
+        <w:rPr>
+          <w:color w:val="2E74B5" w:themeColor="accent1" w:themeShade="BF"/>
+        </w:rPr>
+      </w:pPr>
+      <w:r>
+        <w:rPr>
+          <w:color w:val="2E74B5" w:themeColor="accent1" w:themeShade="BF"/>
+        </w:rPr>
+        <w:t xml:space="preserve">Designing </w:t>
+      </w:r>
+      <w:r>
+        <w:rPr>
+          <w:color w:val="2E74B5" w:themeColor="accent1" w:themeShade="BF"/>
+        </w:rPr>
+        <w:t>ExcelMVC workbook</w:t>
+      </w:r>
+      <w:r>
+        <w:rPr>
+          <w:color w:val="2E74B5" w:themeColor="accent1" w:themeShade="BF"/>
+        </w:rPr>
+        <w:t>s</w:t>
+      </w:r>
+    </w:p>
+    <w:p/>
+    <w:p>
+      <w:pPr>
+        <w:pStyle w:val="Heading4"/>
+        <w:rPr>
+          <w:color w:val="2E74B5" w:themeColor="accent1" w:themeShade="BF"/>
+          <w:sz w:val="24"/>
+          <w:szCs w:val="24"/>
+          <w:u w:val="single"/>
+        </w:rPr>
+      </w:pPr>
+      <w:bookmarkStart w:id="0" w:name="_Ref391408368"/>
+      <w:r>
+        <w:rPr>
+          <w:color w:val="2E74B5" w:themeColor="accent1" w:themeShade="BF"/>
+          <w:sz w:val="24"/>
+          <w:szCs w:val="24"/>
+          <w:u w:val="single"/>
+        </w:rPr>
+        <w:t>Identifying ExcelMVC workbook</w:t>
+      </w:r>
+      <w:r>
+        <w:rPr>
+          <w:color w:val="2E74B5" w:themeColor="accent1" w:themeShade="BF"/>
+          <w:sz w:val="24"/>
+          <w:szCs w:val="24"/>
+          <w:u w:val="single"/>
+        </w:rPr>
+        <w:t>s</w:t>
+      </w:r>
+      <w:bookmarkEnd w:id="0"/>
+    </w:p>
+    <w:p>
+      <w:pPr>
+        <w:pStyle w:val="Heading2"/>
+        <w:rPr>
+          <w:rFonts w:asciiTheme="minorHAnsi" w:eastAsiaTheme="minorEastAsia" w:hAnsiTheme="minorHAnsi" w:cstheme="minorBidi"/>
+          <w:color w:val="auto"/>
+          <w:sz w:val="21"/>
+          <w:szCs w:val="21"/>
+        </w:rPr>
+      </w:pPr>
+    </w:p>
+    <w:p>
+      <w:pPr>
+        <w:rPr>
+          <w:sz w:val="24"/>
+          <w:szCs w:val="24"/>
+        </w:rPr>
+      </w:pPr>
+      <w:r>
+        <w:rPr>
+          <w:sz w:val="24"/>
+          <w:szCs w:val="24"/>
+        </w:rPr>
+        <w:t xml:space="preserve">An ExcelMVC workbook is identified by a custom property </w:t>
+      </w:r>
+      <w:r>
+        <w:rPr>
+          <w:sz w:val="24"/>
+          <w:szCs w:val="24"/>
+        </w:rPr>
+        <w:t xml:space="preserve">named </w:t>
+      </w:r>
+      <w:r>
+        <w:rPr>
+          <w:sz w:val="24"/>
+          <w:szCs w:val="24"/>
+        </w:rPr>
+        <w:t>“ExcelMVC” (</w:t>
+      </w:r>
+      <w:r>
+        <w:rPr>
+          <w:sz w:val="24"/>
+          <w:szCs w:val="24"/>
+        </w:rPr>
+        <w:t xml:space="preserve">Please note </w:t>
+      </w:r>
+      <w:r>
+        <w:rPr>
+          <w:sz w:val="24"/>
+          <w:szCs w:val="24"/>
+        </w:rPr>
+        <w:t>ExcelMVC string c</w:t>
+      </w:r>
+      <w:r>
+        <w:rPr>
+          <w:sz w:val="24"/>
+          <w:szCs w:val="24"/>
+        </w:rPr>
+        <w:t>omparison is case insensitive).</w:t>
+      </w:r>
+    </w:p>
+    <w:p>
+      <w:pPr>
+        <w:rPr>
+          <w:sz w:val="24"/>
+          <w:szCs w:val="24"/>
+        </w:rPr>
+      </w:pPr>
+      <w:r>
+        <w:rPr>
+          <w:sz w:val="24"/>
+          <w:szCs w:val="24"/>
+        </w:rPr>
+        <w:lastRenderedPageBreak/>
+        <w:t>The picture below shows the value of this property for the FX spot trading workbook</w:t>
+      </w:r>
+      <w:r>
+        <w:rPr>
+          <w:sz w:val="24"/>
+          <w:szCs w:val="24"/>
+        </w:rPr>
+        <w:t xml:space="preserve"> (go to File | Properties | Advanced Properties)</w:t>
+      </w:r>
+      <w:r>
+        <w:rPr>
+          <w:sz w:val="24"/>
+          <w:szCs w:val="24"/>
+        </w:rPr>
+        <w:t>.</w:t>
+      </w:r>
+    </w:p>
+    <w:p>
+      <w:pPr>
+        <w:rPr>
+          <w:sz w:val="24"/>
+          <w:szCs w:val="24"/>
+        </w:rPr>
+      </w:pPr>
+      <w:r>
+        <w:rPr>
+          <w:noProof/>
+          <w:lang w:eastAsia="en-AU"/>
+        </w:rPr>
+        <w:drawing>
+          <wp:inline distT="0" distB="0" distL="0" distR="0" wp14:anchorId="52B46D49" wp14:editId="4674E3BB">
+            <wp:extent cx="3667125" cy="4419600"/>
+            <wp:effectExtent l="0" t="0" r="9525" b="0"/>
+            <wp:docPr id="2" name="Picture 2"/>
             <wp:cNvGraphicFramePr>
               <a:graphicFrameLocks xmlns:a="http://schemas.openxmlformats.org/drawingml/2006/main" noChangeAspect="1"/>
             </wp:cNvGraphicFramePr>
@@ -1158,7 +1694,7 @@
                   <pic:spPr>
                     <a:xfrm>
                       <a:off x="0" y="0"/>
-                      <a:ext cx="5731510" cy="3115945"/>
+                      <a:ext cx="3667125" cy="4419600"/>
                     </a:xfrm>
                     <a:prstGeom prst="rect">
                       <a:avLst/>
@@ -1171,119 +1707,260 @@
         </w:drawing>
       </w:r>
     </w:p>
-    <w:p/>
-    <w:p>
-      <w:pPr>
-        <w:pStyle w:val="Heading1"/>
+    <w:p>
+      <w:pPr>
+        <w:rPr>
+          <w:sz w:val="24"/>
+          <w:szCs w:val="24"/>
+        </w:rPr>
+      </w:pPr>
+    </w:p>
+    <w:p>
+      <w:pPr>
+        <w:rPr>
+          <w:sz w:val="24"/>
+          <w:szCs w:val="24"/>
+        </w:rPr>
+      </w:pPr>
+      <w:r>
+        <w:rPr>
+          <w:sz w:val="24"/>
+          <w:szCs w:val="24"/>
+        </w:rPr>
+        <w:t xml:space="preserve">Later in this tutorial, you will see how ExcelMVC notifies </w:t>
+      </w:r>
+      <w:r>
+        <w:rPr>
+          <w:sz w:val="24"/>
+          <w:szCs w:val="24"/>
+        </w:rPr>
+        <w:t>your application</w:t>
+      </w:r>
+      <w:r>
+        <w:rPr>
+          <w:sz w:val="24"/>
+          <w:szCs w:val="24"/>
+        </w:rPr>
+        <w:t xml:space="preserve"> whenever a workbook is about to be opened in </w:t>
+      </w:r>
+      <w:r>
+        <w:rPr>
+          <w:sz w:val="24"/>
+          <w:szCs w:val="24"/>
+        </w:rPr>
+        <w:t>an</w:t>
+      </w:r>
+      <w:r>
+        <w:rPr>
+          <w:sz w:val="24"/>
+          <w:szCs w:val="24"/>
+        </w:rPr>
+        <w:t xml:space="preserve"> Excel session. You use this property to </w:t>
+      </w:r>
+      <w:r>
+        <w:rPr>
+          <w:sz w:val="24"/>
+          <w:szCs w:val="24"/>
+        </w:rPr>
+        <w:t>tell</w:t>
+      </w:r>
+      <w:r>
+        <w:rPr>
+          <w:sz w:val="24"/>
+          <w:szCs w:val="24"/>
+        </w:rPr>
+        <w:t xml:space="preserve"> if a workbook belongs to your ExcelMVC application.</w:t>
+      </w:r>
+    </w:p>
+    <w:p>
+      <w:pPr>
+        <w:rPr>
+          <w:sz w:val="24"/>
+          <w:szCs w:val="24"/>
+        </w:rPr>
+      </w:pPr>
+    </w:p>
+    <w:p>
+      <w:pPr>
+        <w:pStyle w:val="Heading4"/>
         <w:rPr>
           <w:color w:val="2E74B5" w:themeColor="accent1" w:themeShade="BF"/>
-          <w:sz w:val="36"/>
-          <w:szCs w:val="36"/>
+          <w:sz w:val="24"/>
+          <w:szCs w:val="24"/>
+          <w:u w:val="single"/>
         </w:rPr>
       </w:pPr>
       <w:r>
         <w:rPr>
           <w:color w:val="2E74B5" w:themeColor="accent1" w:themeShade="BF"/>
-          <w:sz w:val="36"/>
-          <w:szCs w:val="36"/>
-        </w:rPr>
-        <w:t xml:space="preserve">Creating </w:t>
+          <w:sz w:val="24"/>
+          <w:szCs w:val="24"/>
+          <w:u w:val="single"/>
+        </w:rPr>
+        <w:t>Defining</w:t>
       </w:r>
       <w:r>
         <w:rPr>
           <w:color w:val="2E74B5" w:themeColor="accent1" w:themeShade="BF"/>
-          <w:sz w:val="36"/>
-          <w:szCs w:val="36"/>
-        </w:rPr>
-        <w:t xml:space="preserve">an </w:t>
-      </w:r>
-      <w:r>
-        <w:rPr>
-          <w:color w:val="2E74B5" w:themeColor="accent1" w:themeShade="BF"/>
-          <w:sz w:val="36"/>
-          <w:szCs w:val="36"/>
-        </w:rPr>
-        <w:t xml:space="preserve">ExcelMVC </w:t>
-      </w:r>
-      <w:r>
-        <w:rPr>
-          <w:color w:val="2E74B5" w:themeColor="accent1" w:themeShade="BF"/>
-          <w:sz w:val="36"/>
-          <w:szCs w:val="36"/>
-        </w:rPr>
-        <w:t>application</w:t>
-      </w:r>
-    </w:p>
-    <w:p/>
-    <w:p>
-      <w:pPr>
-        <w:rPr>
-          <w:sz w:val="24"/>
-          <w:szCs w:val="24"/>
-        </w:rPr>
-      </w:pPr>
-      <w:r>
-        <w:rPr>
-          <w:sz w:val="24"/>
-          <w:szCs w:val="24"/>
-        </w:rPr>
-        <w:t xml:space="preserve">A typical ExcelMVC application is made up by two </w:t>
-      </w:r>
-      <w:r>
-        <w:rPr>
-          <w:sz w:val="24"/>
-          <w:szCs w:val="24"/>
-        </w:rPr>
-        <w:t>parts</w:t>
-      </w:r>
-      <w:r>
-        <w:rPr>
-          <w:sz w:val="24"/>
-          <w:szCs w:val="24"/>
-        </w:rPr>
-        <w:t>: the Application’s UI (</w:t>
-      </w:r>
-      <w:r>
-        <w:rPr>
-          <w:sz w:val="24"/>
-          <w:szCs w:val="24"/>
-        </w:rPr>
-        <w:t>Excel</w:t>
-      </w:r>
-      <w:r>
-        <w:rPr>
-          <w:sz w:val="24"/>
-          <w:szCs w:val="24"/>
-        </w:rPr>
-        <w:t xml:space="preserve"> workbooks) and its </w:t>
-      </w:r>
-      <w:r>
-        <w:rPr>
-          <w:sz w:val="24"/>
-          <w:szCs w:val="24"/>
-        </w:rPr>
-        <w:t>code</w:t>
-      </w:r>
-      <w:r>
-        <w:rPr>
-          <w:sz w:val="24"/>
-          <w:szCs w:val="24"/>
-        </w:rPr>
-        <w:t xml:space="preserve"> behin</w:t>
-      </w:r>
-      <w:r>
-        <w:rPr>
-          <w:sz w:val="24"/>
-          <w:szCs w:val="24"/>
-        </w:rPr>
-        <w:t xml:space="preserve">d (.NET assemblies). Each </w:t>
-      </w:r>
-      <w:r>
-        <w:rPr>
-          <w:sz w:val="24"/>
-          <w:szCs w:val="24"/>
-        </w:rPr>
-        <w:t>part</w:t>
+          <w:sz w:val="24"/>
+          <w:szCs w:val="24"/>
+          <w:u w:val="single"/>
+        </w:rPr>
+        <w:t xml:space="preserve"> ExcelMVC Forms and Tables</w:t>
+      </w:r>
+    </w:p>
+    <w:p>
+      <w:pPr>
+        <w:rPr>
+          <w:sz w:val="24"/>
+          <w:szCs w:val="24"/>
+        </w:rPr>
+      </w:pPr>
+    </w:p>
+    <w:p>
+      <w:pPr>
+        <w:rPr>
+          <w:sz w:val="24"/>
+          <w:szCs w:val="24"/>
+        </w:rPr>
+      </w:pPr>
+      <w:r>
+        <w:rPr>
+          <w:sz w:val="24"/>
+          <w:szCs w:val="24"/>
+        </w:rPr>
+        <w:t>ExcelMVC currently supports two</w:t>
+      </w:r>
+      <w:r>
+        <w:rPr>
+          <w:sz w:val="24"/>
+          <w:szCs w:val="24"/>
+        </w:rPr>
+        <w:t xml:space="preserve"> types of views</w:t>
+      </w:r>
+      <w:r>
+        <w:rPr>
+          <w:sz w:val="24"/>
+          <w:szCs w:val="24"/>
+        </w:rPr>
+        <w:t xml:space="preserve">, </w:t>
+      </w:r>
+      <w:r>
+        <w:rPr>
+          <w:i/>
+          <w:sz w:val="24"/>
+          <w:szCs w:val="24"/>
+        </w:rPr>
+        <w:t>Form</w:t>
+      </w:r>
+      <w:r>
+        <w:rPr>
+          <w:sz w:val="24"/>
+          <w:szCs w:val="24"/>
+        </w:rPr>
+        <w:t xml:space="preserve"> and </w:t>
+      </w:r>
+      <w:r>
+        <w:rPr>
+          <w:i/>
+          <w:sz w:val="24"/>
+          <w:szCs w:val="24"/>
+        </w:rPr>
+        <w:t>Table</w:t>
+      </w:r>
+      <w:r>
+        <w:rPr>
+          <w:sz w:val="24"/>
+          <w:szCs w:val="24"/>
+        </w:rPr>
+        <w:t xml:space="preserve">. </w:t>
+      </w:r>
+      <w:r>
+        <w:rPr>
+          <w:sz w:val="24"/>
+          <w:szCs w:val="24"/>
+        </w:rPr>
+        <w:t>A form facilitates the binding between the properties of an object and Excel cells, while a table facilitates the binding between a collection of objects and Excel rows or columns.</w:t>
+      </w:r>
+    </w:p>
+    <w:p>
+      <w:pPr>
+        <w:rPr>
+          <w:sz w:val="24"/>
+          <w:szCs w:val="24"/>
+        </w:rPr>
+      </w:pPr>
+      <w:r>
+        <w:rPr>
+          <w:sz w:val="24"/>
+          <w:szCs w:val="24"/>
+        </w:rPr>
+        <w:t xml:space="preserve">Both views </w:t>
+      </w:r>
+      <w:r>
+        <w:rPr>
+          <w:sz w:val="24"/>
+          <w:szCs w:val="24"/>
+        </w:rPr>
+        <w:t xml:space="preserve">must be </w:t>
+      </w:r>
+      <w:r>
+        <w:rPr>
+          <w:sz w:val="24"/>
+          <w:szCs w:val="24"/>
+        </w:rPr>
+        <w:t xml:space="preserve">declared using Excel named ranges, which can be located anywhere in </w:t>
+      </w:r>
+      <w:r>
+        <w:rPr>
+          <w:sz w:val="24"/>
+          <w:szCs w:val="24"/>
+        </w:rPr>
+        <w:t>a</w:t>
+      </w:r>
+      <w:r>
+        <w:rPr>
+          <w:sz w:val="24"/>
+          <w:szCs w:val="24"/>
+        </w:rPr>
+        <w:t xml:space="preserve"> workbook.</w:t>
+      </w:r>
+    </w:p>
+    <w:p>
+      <w:pPr>
+        <w:rPr>
+          <w:sz w:val="24"/>
+          <w:szCs w:val="24"/>
+        </w:rPr>
+      </w:pPr>
+      <w:r>
+        <w:rPr>
+          <w:sz w:val="24"/>
+          <w:szCs w:val="24"/>
+        </w:rPr>
+        <w:lastRenderedPageBreak/>
+        <w:t xml:space="preserve">The </w:t>
+      </w:r>
+      <w:r>
+        <w:rPr>
+          <w:sz w:val="24"/>
+          <w:szCs w:val="24"/>
+        </w:rPr>
+        <w:t xml:space="preserve">name for </w:t>
+      </w:r>
+      <w:r>
+        <w:rPr>
+          <w:sz w:val="24"/>
+          <w:szCs w:val="24"/>
+        </w:rPr>
+        <w:t>an ExcelMVC form</w:t>
+      </w:r>
+      <w:r>
+        <w:rPr>
+          <w:sz w:val="24"/>
+          <w:szCs w:val="24"/>
+        </w:rPr>
+        <w:t xml:space="preserve"> definition</w:t>
       </w:r>
       <w:r>
         <w:rPr>
@@ -1297,284 +1974,86 @@
           <w:sz w:val="24"/>
           <w:szCs w:val="24"/>
         </w:rPr>
-        <w:t xml:space="preserve">can be </w:t>
-      </w:r>
-      <w:r>
-        <w:rPr>
-          <w:sz w:val="24"/>
-          <w:szCs w:val="24"/>
-        </w:rPr>
-        <w:t xml:space="preserve">developed by different teams. For example expert Excel users can design the </w:t>
-      </w:r>
-      <w:r>
-        <w:rPr>
-          <w:sz w:val="24"/>
-          <w:szCs w:val="24"/>
-        </w:rPr>
-        <w:t xml:space="preserve">application’s </w:t>
-      </w:r>
-      <w:r>
-        <w:rPr>
-          <w:sz w:val="24"/>
-          <w:szCs w:val="24"/>
-        </w:rPr>
-        <w:t>workbooks, while professional .NET developers can prepare and test the</w:t>
-      </w:r>
-      <w:r>
-        <w:rPr>
-          <w:sz w:val="24"/>
-          <w:szCs w:val="24"/>
-        </w:rPr>
-        <w:t xml:space="preserve"> application </w:t>
-      </w:r>
-      <w:r>
-        <w:rPr>
-          <w:sz w:val="24"/>
-          <w:szCs w:val="24"/>
-        </w:rPr>
-        <w:t>code</w:t>
-      </w:r>
-      <w:r>
-        <w:rPr>
-          <w:sz w:val="24"/>
-          <w:szCs w:val="24"/>
-        </w:rPr>
-        <w:t xml:space="preserve">, independently if necessary. </w:t>
-      </w:r>
-      <w:r>
-        <w:rPr>
-          <w:sz w:val="24"/>
-          <w:szCs w:val="24"/>
-        </w:rPr>
-        <w:t xml:space="preserve">These two parts are </w:t>
-      </w:r>
-      <w:r>
-        <w:rPr>
-          <w:sz w:val="24"/>
-          <w:szCs w:val="24"/>
-        </w:rPr>
-        <w:t xml:space="preserve">then </w:t>
-      </w:r>
-      <w:r>
-        <w:rPr>
-          <w:sz w:val="24"/>
-          <w:szCs w:val="24"/>
-        </w:rPr>
-        <w:t>glued together by ExcelMVC.</w:t>
-      </w:r>
-    </w:p>
-    <w:p>
-      <w:pPr>
-        <w:rPr>
-          <w:sz w:val="24"/>
-          <w:szCs w:val="24"/>
-        </w:rPr>
-      </w:pPr>
-      <w:r>
-        <w:rPr>
-          <w:sz w:val="24"/>
-          <w:szCs w:val="24"/>
-        </w:rPr>
-        <w:t>We will us</w:t>
-      </w:r>
-      <w:r>
-        <w:rPr>
-          <w:sz w:val="24"/>
-          <w:szCs w:val="24"/>
-        </w:rPr>
-        <w:t xml:space="preserve">e the FX </w:t>
-      </w:r>
-      <w:r>
-        <w:rPr>
-          <w:sz w:val="24"/>
-          <w:szCs w:val="24"/>
-        </w:rPr>
-        <w:t xml:space="preserve">spot </w:t>
-      </w:r>
-      <w:r>
-        <w:rPr>
-          <w:sz w:val="24"/>
-          <w:szCs w:val="24"/>
-        </w:rPr>
-        <w:t xml:space="preserve">trading sample to work through the process of creating </w:t>
-      </w:r>
-      <w:r>
-        <w:rPr>
-          <w:sz w:val="24"/>
-          <w:szCs w:val="24"/>
-        </w:rPr>
-        <w:t>a</w:t>
-      </w:r>
-      <w:r>
-        <w:rPr>
-          <w:sz w:val="24"/>
-          <w:szCs w:val="24"/>
-        </w:rPr>
-        <w:t>n</w:t>
-      </w:r>
-      <w:r>
-        <w:rPr>
-          <w:sz w:val="24"/>
-          <w:szCs w:val="24"/>
-        </w:rPr>
-        <w:t xml:space="preserve"> ExcelMVC project.</w:t>
-      </w:r>
-    </w:p>
-    <w:p>
-      <w:pPr>
-        <w:pStyle w:val="Heading2"/>
-        <w:rPr>
-          <w:color w:val="2E74B5" w:themeColor="accent1" w:themeShade="BF"/>
-        </w:rPr>
-      </w:pPr>
-    </w:p>
-    <w:p>
-      <w:pPr>
-        <w:pStyle w:val="Heading2"/>
-        <w:rPr>
-          <w:color w:val="2E74B5" w:themeColor="accent1" w:themeShade="BF"/>
-        </w:rPr>
-      </w:pPr>
-      <w:r>
-        <w:rPr>
-          <w:color w:val="2E74B5" w:themeColor="accent1" w:themeShade="BF"/>
-        </w:rPr>
-        <w:t xml:space="preserve">Designing </w:t>
-      </w:r>
-      <w:r>
-        <w:rPr>
-          <w:color w:val="2E74B5" w:themeColor="accent1" w:themeShade="BF"/>
-        </w:rPr>
-        <w:t>ExcelMVC workbook</w:t>
-      </w:r>
-      <w:r>
-        <w:rPr>
-          <w:color w:val="2E74B5" w:themeColor="accent1" w:themeShade="BF"/>
-        </w:rPr>
-        <w:t>s</w:t>
-      </w:r>
-    </w:p>
-    <w:p/>
-    <w:p>
-      <w:pPr>
-        <w:pStyle w:val="Heading4"/>
-        <w:rPr>
-          <w:color w:val="2E74B5" w:themeColor="accent1" w:themeShade="BF"/>
-          <w:sz w:val="24"/>
-          <w:szCs w:val="24"/>
-          <w:u w:val="single"/>
-        </w:rPr>
-      </w:pPr>
-      <w:bookmarkStart w:id="0" w:name="_Ref391408368"/>
-      <w:r>
-        <w:rPr>
-          <w:color w:val="2E74B5" w:themeColor="accent1" w:themeShade="BF"/>
-          <w:sz w:val="24"/>
-          <w:szCs w:val="24"/>
-          <w:u w:val="single"/>
-        </w:rPr>
-        <w:t>Identifying ExcelMVC workbook</w:t>
-      </w:r>
-      <w:r>
-        <w:rPr>
-          <w:color w:val="2E74B5" w:themeColor="accent1" w:themeShade="BF"/>
-          <w:sz w:val="24"/>
-          <w:szCs w:val="24"/>
-          <w:u w:val="single"/>
-        </w:rPr>
-        <w:t>s</w:t>
-      </w:r>
-      <w:bookmarkEnd w:id="0"/>
-    </w:p>
-    <w:p>
-      <w:pPr>
-        <w:pStyle w:val="Heading2"/>
-        <w:rPr>
-          <w:rFonts w:asciiTheme="minorHAnsi" w:eastAsiaTheme="minorEastAsia" w:hAnsiTheme="minorHAnsi" w:cstheme="minorBidi"/>
-          <w:color w:val="auto"/>
-          <w:sz w:val="21"/>
-          <w:szCs w:val="21"/>
-        </w:rPr>
-      </w:pPr>
-    </w:p>
-    <w:p>
-      <w:pPr>
-        <w:rPr>
-          <w:sz w:val="24"/>
-          <w:szCs w:val="24"/>
-        </w:rPr>
-      </w:pPr>
-      <w:r>
-        <w:rPr>
-          <w:sz w:val="24"/>
-          <w:szCs w:val="24"/>
-        </w:rPr>
-        <w:t xml:space="preserve">An ExcelMVC workbook is identified by a custom property </w:t>
-      </w:r>
-      <w:r>
-        <w:rPr>
-          <w:sz w:val="24"/>
-          <w:szCs w:val="24"/>
-        </w:rPr>
-        <w:t xml:space="preserve">named </w:t>
-      </w:r>
-      <w:r>
-        <w:rPr>
-          <w:sz w:val="24"/>
-          <w:szCs w:val="24"/>
-        </w:rPr>
-        <w:t>“ExcelMVC” (</w:t>
-      </w:r>
-      <w:r>
-        <w:rPr>
-          <w:sz w:val="24"/>
-          <w:szCs w:val="24"/>
-        </w:rPr>
-        <w:t xml:space="preserve">Please note </w:t>
-      </w:r>
-      <w:r>
-        <w:rPr>
-          <w:sz w:val="24"/>
-          <w:szCs w:val="24"/>
-        </w:rPr>
-        <w:t>ExcelMVC string c</w:t>
-      </w:r>
-      <w:r>
-        <w:rPr>
-          <w:sz w:val="24"/>
-          <w:szCs w:val="24"/>
-        </w:rPr>
-        <w:t>omparison is case insensitive).</w:t>
-      </w:r>
-    </w:p>
-    <w:p>
-      <w:pPr>
-        <w:rPr>
-          <w:sz w:val="24"/>
-          <w:szCs w:val="24"/>
-        </w:rPr>
-      </w:pPr>
-      <w:r>
-        <w:rPr>
-          <w:sz w:val="24"/>
-          <w:szCs w:val="24"/>
-        </w:rPr>
-        <w:lastRenderedPageBreak/>
-        <w:t>The picture below shows the value of this property for the FX spot trading workbook</w:t>
-      </w:r>
-      <w:r>
-        <w:rPr>
-          <w:sz w:val="24"/>
-          <w:szCs w:val="24"/>
-        </w:rPr>
-        <w:t xml:space="preserve"> (go to File | Properties | Advanced Properties)</w:t>
-      </w:r>
-      <w:r>
-        <w:rPr>
-          <w:sz w:val="24"/>
-          <w:szCs w:val="24"/>
-        </w:rPr>
-        <w:t>.</w:t>
+        <w:t xml:space="preserve">range </w:t>
+      </w:r>
+      <w:r>
+        <w:rPr>
+          <w:sz w:val="24"/>
+          <w:szCs w:val="24"/>
+        </w:rPr>
+        <w:t>must be in the form</w:t>
+      </w:r>
+      <w:r>
+        <w:rPr>
+          <w:sz w:val="24"/>
+          <w:szCs w:val="24"/>
+        </w:rPr>
+        <w:t xml:space="preserve"> of “</w:t>
+      </w:r>
+      <w:proofErr w:type="spellStart"/>
+      <w:r>
+        <w:rPr>
+          <w:sz w:val="24"/>
+          <w:szCs w:val="24"/>
+        </w:rPr>
+        <w:t>ExcelMVC.Form.</w:t>
+      </w:r>
+      <w:r>
+        <w:rPr>
+          <w:sz w:val="24"/>
+          <w:szCs w:val="24"/>
+        </w:rPr>
+        <w:t>X</w:t>
+      </w:r>
+      <w:proofErr w:type="spellEnd"/>
+      <w:r>
+        <w:rPr>
+          <w:sz w:val="24"/>
+          <w:szCs w:val="24"/>
+        </w:rPr>
+        <w:t>”,</w:t>
+      </w:r>
+      <w:r>
+        <w:rPr>
+          <w:sz w:val="24"/>
+          <w:szCs w:val="24"/>
+        </w:rPr>
+        <w:t xml:space="preserve"> where </w:t>
+      </w:r>
+      <w:r>
+        <w:rPr>
+          <w:sz w:val="24"/>
+          <w:szCs w:val="24"/>
+        </w:rPr>
+        <w:t xml:space="preserve">X is the actual form name. The picture </w:t>
+      </w:r>
+      <w:r>
+        <w:rPr>
+          <w:sz w:val="24"/>
+          <w:szCs w:val="24"/>
+        </w:rPr>
+        <w:t>below shows</w:t>
+      </w:r>
+      <w:r>
+        <w:rPr>
+          <w:sz w:val="24"/>
+          <w:szCs w:val="24"/>
+        </w:rPr>
+        <w:t xml:space="preserve"> the “Deal” form </w:t>
+      </w:r>
+      <w:r>
+        <w:rPr>
+          <w:sz w:val="24"/>
+          <w:szCs w:val="24"/>
+        </w:rPr>
+        <w:t xml:space="preserve">definition </w:t>
+      </w:r>
+      <w:r>
+        <w:rPr>
+          <w:sz w:val="24"/>
+          <w:szCs w:val="24"/>
+        </w:rPr>
+        <w:t>in the FX spot trading workbook.</w:t>
       </w:r>
     </w:p>
     <w:p>
@@ -1590,10 +2069,10 @@
           <w:lang w:eastAsia="en-AU"/>
         </w:rPr>
         <w:drawing>
-          <wp:inline distT="0" distB="0" distL="0" distR="0" wp14:anchorId="52B46D49" wp14:editId="4674E3BB">
-            <wp:extent cx="3667125" cy="4419600"/>
-            <wp:effectExtent l="0" t="0" r="9525" b="0"/>
-            <wp:docPr id="2" name="Picture 2"/>
+          <wp:inline distT="0" distB="0" distL="0" distR="0" wp14:anchorId="4CCBBA8B" wp14:editId="60F10676">
+            <wp:extent cx="5731510" cy="2325370"/>
+            <wp:effectExtent l="0" t="0" r="2540" b="0"/>
+            <wp:docPr id="3" name="Picture 3"/>
             <wp:cNvGraphicFramePr>
               <a:graphicFrameLocks xmlns:a="http://schemas.openxmlformats.org/drawingml/2006/main" noChangeAspect="1"/>
             </wp:cNvGraphicFramePr>
@@ -1613,404 +2092,6 @@
                   <pic:spPr>
                     <a:xfrm>
                       <a:off x="0" y="0"/>
-                      <a:ext cx="3667125" cy="4419600"/>
-                    </a:xfrm>
-                    <a:prstGeom prst="rect">
-                      <a:avLst/>
-                    </a:prstGeom>
-                  </pic:spPr>
-                </pic:pic>
-              </a:graphicData>
-            </a:graphic>
-          </wp:inline>
-        </w:drawing>
-      </w:r>
-    </w:p>
-    <w:p>
-      <w:pPr>
-        <w:rPr>
-          <w:sz w:val="24"/>
-          <w:szCs w:val="24"/>
-        </w:rPr>
-      </w:pPr>
-    </w:p>
-    <w:p>
-      <w:pPr>
-        <w:rPr>
-          <w:sz w:val="24"/>
-          <w:szCs w:val="24"/>
-        </w:rPr>
-      </w:pPr>
-      <w:r>
-        <w:rPr>
-          <w:sz w:val="24"/>
-          <w:szCs w:val="24"/>
-        </w:rPr>
-        <w:t xml:space="preserve">Later in this tutorial, you will see how ExcelMVC notifies </w:t>
-      </w:r>
-      <w:r>
-        <w:rPr>
-          <w:sz w:val="24"/>
-          <w:szCs w:val="24"/>
-        </w:rPr>
-        <w:t>your application</w:t>
-      </w:r>
-      <w:r>
-        <w:rPr>
-          <w:sz w:val="24"/>
-          <w:szCs w:val="24"/>
-        </w:rPr>
-        <w:t xml:space="preserve"> whenever a workbook is about to be opened in </w:t>
-      </w:r>
-      <w:r>
-        <w:rPr>
-          <w:sz w:val="24"/>
-          <w:szCs w:val="24"/>
-        </w:rPr>
-        <w:t>an</w:t>
-      </w:r>
-      <w:r>
-        <w:rPr>
-          <w:sz w:val="24"/>
-          <w:szCs w:val="24"/>
-        </w:rPr>
-        <w:t xml:space="preserve"> Excel session. You use this property to </w:t>
-      </w:r>
-      <w:r>
-        <w:rPr>
-          <w:sz w:val="24"/>
-          <w:szCs w:val="24"/>
-        </w:rPr>
-        <w:t>tell</w:t>
-      </w:r>
-      <w:r>
-        <w:rPr>
-          <w:sz w:val="24"/>
-          <w:szCs w:val="24"/>
-        </w:rPr>
-        <w:t xml:space="preserve"> if a workbook belongs to your ExcelMVC application.</w:t>
-      </w:r>
-    </w:p>
-    <w:p>
-      <w:pPr>
-        <w:rPr>
-          <w:sz w:val="24"/>
-          <w:szCs w:val="24"/>
-        </w:rPr>
-      </w:pPr>
-    </w:p>
-    <w:p>
-      <w:pPr>
-        <w:pStyle w:val="Heading4"/>
-        <w:rPr>
-          <w:color w:val="2E74B5" w:themeColor="accent1" w:themeShade="BF"/>
-          <w:sz w:val="24"/>
-          <w:szCs w:val="24"/>
-          <w:u w:val="single"/>
-        </w:rPr>
-      </w:pPr>
-      <w:r>
-        <w:rPr>
-          <w:color w:val="2E74B5" w:themeColor="accent1" w:themeShade="BF"/>
-          <w:sz w:val="24"/>
-          <w:szCs w:val="24"/>
-          <w:u w:val="single"/>
-        </w:rPr>
-        <w:t>Defining</w:t>
-      </w:r>
-      <w:r>
-        <w:rPr>
-          <w:color w:val="2E74B5" w:themeColor="accent1" w:themeShade="BF"/>
-          <w:sz w:val="24"/>
-          <w:szCs w:val="24"/>
-          <w:u w:val="single"/>
-        </w:rPr>
-        <w:t xml:space="preserve"> ExcelMVC Forms and Tables</w:t>
-      </w:r>
-    </w:p>
-    <w:p>
-      <w:pPr>
-        <w:rPr>
-          <w:sz w:val="24"/>
-          <w:szCs w:val="24"/>
-        </w:rPr>
-      </w:pPr>
-    </w:p>
-    <w:p>
-      <w:pPr>
-        <w:rPr>
-          <w:sz w:val="24"/>
-          <w:szCs w:val="24"/>
-        </w:rPr>
-      </w:pPr>
-      <w:r>
-        <w:rPr>
-          <w:sz w:val="24"/>
-          <w:szCs w:val="24"/>
-        </w:rPr>
-        <w:t>ExcelMVC currently supports two</w:t>
-      </w:r>
-      <w:r>
-        <w:rPr>
-          <w:sz w:val="24"/>
-          <w:szCs w:val="24"/>
-        </w:rPr>
-        <w:t xml:space="preserve"> types of views</w:t>
-      </w:r>
-      <w:r>
-        <w:rPr>
-          <w:sz w:val="24"/>
-          <w:szCs w:val="24"/>
-        </w:rPr>
-        <w:t xml:space="preserve">, </w:t>
-      </w:r>
-      <w:r>
-        <w:rPr>
-          <w:i/>
-          <w:sz w:val="24"/>
-          <w:szCs w:val="24"/>
-        </w:rPr>
-        <w:t>Form</w:t>
-      </w:r>
-      <w:r>
-        <w:rPr>
-          <w:sz w:val="24"/>
-          <w:szCs w:val="24"/>
-        </w:rPr>
-        <w:t xml:space="preserve"> and </w:t>
-      </w:r>
-      <w:r>
-        <w:rPr>
-          <w:i/>
-          <w:sz w:val="24"/>
-          <w:szCs w:val="24"/>
-        </w:rPr>
-        <w:t>Table</w:t>
-      </w:r>
-      <w:r>
-        <w:rPr>
-          <w:sz w:val="24"/>
-          <w:szCs w:val="24"/>
-        </w:rPr>
-        <w:t xml:space="preserve">. </w:t>
-      </w:r>
-      <w:r>
-        <w:rPr>
-          <w:sz w:val="24"/>
-          <w:szCs w:val="24"/>
-        </w:rPr>
-        <w:t>A form facilitates the binding between the properties of an object and Excel cells, while a table facilitates the binding between a collection of objects and Excel rows or columns.</w:t>
-      </w:r>
-    </w:p>
-    <w:p>
-      <w:pPr>
-        <w:rPr>
-          <w:sz w:val="24"/>
-          <w:szCs w:val="24"/>
-        </w:rPr>
-      </w:pPr>
-      <w:r>
-        <w:rPr>
-          <w:sz w:val="24"/>
-          <w:szCs w:val="24"/>
-        </w:rPr>
-        <w:t xml:space="preserve">Both views </w:t>
-      </w:r>
-      <w:r>
-        <w:rPr>
-          <w:sz w:val="24"/>
-          <w:szCs w:val="24"/>
-        </w:rPr>
-        <w:t xml:space="preserve">must be </w:t>
-      </w:r>
-      <w:r>
-        <w:rPr>
-          <w:sz w:val="24"/>
-          <w:szCs w:val="24"/>
-        </w:rPr>
-        <w:t xml:space="preserve">declared using Excel named ranges, which can be located anywhere in </w:t>
-      </w:r>
-      <w:r>
-        <w:rPr>
-          <w:sz w:val="24"/>
-          <w:szCs w:val="24"/>
-        </w:rPr>
-        <w:t>a</w:t>
-      </w:r>
-      <w:r>
-        <w:rPr>
-          <w:sz w:val="24"/>
-          <w:szCs w:val="24"/>
-        </w:rPr>
-        <w:t xml:space="preserve"> workbook.</w:t>
-      </w:r>
-    </w:p>
-    <w:p>
-      <w:pPr>
-        <w:rPr>
-          <w:sz w:val="24"/>
-          <w:szCs w:val="24"/>
-        </w:rPr>
-      </w:pPr>
-      <w:r>
-        <w:rPr>
-          <w:sz w:val="24"/>
-          <w:szCs w:val="24"/>
-        </w:rPr>
-        <w:lastRenderedPageBreak/>
-        <w:t xml:space="preserve">The </w:t>
-      </w:r>
-      <w:r>
-        <w:rPr>
-          <w:sz w:val="24"/>
-          <w:szCs w:val="24"/>
-        </w:rPr>
-        <w:t xml:space="preserve">name for </w:t>
-      </w:r>
-      <w:r>
-        <w:rPr>
-          <w:sz w:val="24"/>
-          <w:szCs w:val="24"/>
-        </w:rPr>
-        <w:t>an ExcelMVC form</w:t>
-      </w:r>
-      <w:r>
-        <w:rPr>
-          <w:sz w:val="24"/>
-          <w:szCs w:val="24"/>
-        </w:rPr>
-        <w:t xml:space="preserve"> definition</w:t>
-      </w:r>
-      <w:r>
-        <w:rPr>
-          <w:sz w:val="24"/>
-          <w:szCs w:val="24"/>
-        </w:rPr>
-        <w:t xml:space="preserve"> </w:t>
-      </w:r>
-      <w:r>
-        <w:rPr>
-          <w:sz w:val="24"/>
-          <w:szCs w:val="24"/>
-        </w:rPr>
-        <w:t xml:space="preserve">range </w:t>
-      </w:r>
-      <w:r>
-        <w:rPr>
-          <w:sz w:val="24"/>
-          <w:szCs w:val="24"/>
-        </w:rPr>
-        <w:t>must be in the form</w:t>
-      </w:r>
-      <w:r>
-        <w:rPr>
-          <w:sz w:val="24"/>
-          <w:szCs w:val="24"/>
-        </w:rPr>
-        <w:t xml:space="preserve"> of “</w:t>
-      </w:r>
-      <w:proofErr w:type="spellStart"/>
-      <w:r>
-        <w:rPr>
-          <w:sz w:val="24"/>
-          <w:szCs w:val="24"/>
-        </w:rPr>
-        <w:t>ExcelMVC.Form.</w:t>
-      </w:r>
-      <w:r>
-        <w:rPr>
-          <w:sz w:val="24"/>
-          <w:szCs w:val="24"/>
-        </w:rPr>
-        <w:t>X</w:t>
-      </w:r>
-      <w:proofErr w:type="spellEnd"/>
-      <w:r>
-        <w:rPr>
-          <w:sz w:val="24"/>
-          <w:szCs w:val="24"/>
-        </w:rPr>
-        <w:t>”,</w:t>
-      </w:r>
-      <w:r>
-        <w:rPr>
-          <w:sz w:val="24"/>
-          <w:szCs w:val="24"/>
-        </w:rPr>
-        <w:t xml:space="preserve"> where </w:t>
-      </w:r>
-      <w:r>
-        <w:rPr>
-          <w:sz w:val="24"/>
-          <w:szCs w:val="24"/>
-        </w:rPr>
-        <w:t xml:space="preserve">X is the actual form name. The picture </w:t>
-      </w:r>
-      <w:r>
-        <w:rPr>
-          <w:sz w:val="24"/>
-          <w:szCs w:val="24"/>
-        </w:rPr>
-        <w:t>below shows</w:t>
-      </w:r>
-      <w:r>
-        <w:rPr>
-          <w:sz w:val="24"/>
-          <w:szCs w:val="24"/>
-        </w:rPr>
-        <w:t xml:space="preserve"> the “Deal” form </w:t>
-      </w:r>
-      <w:r>
-        <w:rPr>
-          <w:sz w:val="24"/>
-          <w:szCs w:val="24"/>
-        </w:rPr>
-        <w:t xml:space="preserve">definition </w:t>
-      </w:r>
-      <w:r>
-        <w:rPr>
-          <w:sz w:val="24"/>
-          <w:szCs w:val="24"/>
-        </w:rPr>
-        <w:t>in the FX spot trading workbook.</w:t>
-      </w:r>
-    </w:p>
-    <w:p>
-      <w:pPr>
-        <w:rPr>
-          <w:sz w:val="24"/>
-          <w:szCs w:val="24"/>
-        </w:rPr>
-      </w:pPr>
-      <w:r>
-        <w:rPr>
-          <w:noProof/>
-          <w:lang w:eastAsia="en-AU"/>
-        </w:rPr>
-        <w:drawing>
-          <wp:inline distT="0" distB="0" distL="0" distR="0" wp14:anchorId="4CCBBA8B" wp14:editId="60F10676">
-            <wp:extent cx="5731510" cy="2325370"/>
-            <wp:effectExtent l="0" t="0" r="2540" b="0"/>
-            <wp:docPr id="3" name="Picture 3"/>
-            <wp:cNvGraphicFramePr>
-              <a:graphicFrameLocks xmlns:a="http://schemas.openxmlformats.org/drawingml/2006/main" noChangeAspect="1"/>
-            </wp:cNvGraphicFramePr>
-            <a:graphic xmlns:a="http://schemas.openxmlformats.org/drawingml/2006/main">
-              <a:graphicData uri="http://schemas.openxmlformats.org/drawingml/2006/picture">
-                <pic:pic xmlns:pic="http://schemas.openxmlformats.org/drawingml/2006/picture">
-                  <pic:nvPicPr>
-                    <pic:cNvPr id="1" name=""/>
-                    <pic:cNvPicPr/>
-                  </pic:nvPicPr>
-                  <pic:blipFill>
-                    <a:blip r:embed="rId10"/>
-                    <a:stretch>
-                      <a:fillRect/>
-                    </a:stretch>
-                  </pic:blipFill>
-                  <pic:spPr>
-                    <a:xfrm>
-                      <a:off x="0" y="0"/>
                       <a:ext cx="5731510" cy="2325370"/>
                     </a:xfrm>
                     <a:prstGeom prst="rect">
@@ -2174,7 +2255,7 @@
                     <pic:cNvPicPr/>
                   </pic:nvPicPr>
                   <pic:blipFill>
-                    <a:blip r:embed="rId11"/>
+                    <a:blip r:embed="rId10"/>
                     <a:stretch>
                       <a:fillRect/>
                     </a:stretch>
@@ -3473,7 +3554,7 @@
                     <pic:cNvPicPr/>
                   </pic:nvPicPr>
                   <pic:blipFill>
-                    <a:blip r:embed="rId12"/>
+                    <a:blip r:embed="rId11"/>
                     <a:stretch>
                       <a:fillRect/>
                     </a:stretch>
@@ -4235,7 +4316,21 @@
           <w:sz w:val="24"/>
           <w:szCs w:val="24"/>
         </w:rPr>
-        <w:t>the FX spot trading solution (located under “samples\trading”</w:t>
+        <w:t>the FX spot tr</w:t>
+      </w:r>
+      <w:r>
+        <w:rPr>
+          <w:sz w:val="24"/>
+          <w:szCs w:val="24"/>
+        </w:rPr>
+        <w:t>ading solution (located under “Samples\T</w:t>
+      </w:r>
+      <w:r>
+        <w:rPr>
+          <w:sz w:val="24"/>
+          <w:szCs w:val="24"/>
+        </w:rPr>
+        <w:t>rading”</w:t>
       </w:r>
       <w:r>
         <w:rPr>
@@ -4826,7 +4921,7 @@
                     <pic:cNvPicPr/>
                   </pic:nvPicPr>
                   <pic:blipFill>
-                    <a:blip r:embed="rId13"/>
+                    <a:blip r:embed="rId12"/>
                     <a:stretch>
                       <a:fillRect/>
                     </a:stretch>
@@ -8357,7 +8452,21 @@
           <w:sz w:val="24"/>
           <w:szCs w:val="24"/>
         </w:rPr>
-        <w:t xml:space="preserve"> binding name. For example, if a table is named in the binding range as “ExcelMVC.Table.CcyPairs”, then its corresponding view name is “CcyPairs”.</w:t>
+        <w:t xml:space="preserve"> binding name</w:t>
+      </w:r>
+      <w:r>
+        <w:rPr>
+          <w:sz w:val="24"/>
+          <w:szCs w:val="24"/>
+        </w:rPr>
+        <w:t>s</w:t>
+      </w:r>
+      <w:r>
+        <w:rPr>
+          <w:sz w:val="24"/>
+          <w:szCs w:val="24"/>
+        </w:rPr>
+        <w:t>. For example, if a table is named in the binding range as “ExcelMVC.Table.CcyPairs”, then its corresponding view name is “CcyPairs”.</w:t>
       </w:r>
       <w:r>
         <w:rPr>
@@ -8400,7 +8509,21 @@
           <w:sz w:val="24"/>
           <w:szCs w:val="24"/>
         </w:rPr>
-        <w:t xml:space="preserve">bound to a collection of objects. The connection class must implement the </w:t>
+        <w:t xml:space="preserve">bound to a collection of objects. The </w:t>
+      </w:r>
+      <w:r>
+        <w:rPr>
+          <w:sz w:val="24"/>
+          <w:szCs w:val="24"/>
+        </w:rPr>
+        <w:t>collection</w:t>
+      </w:r>
+      <w:r>
+        <w:rPr>
+          <w:sz w:val="24"/>
+          <w:szCs w:val="24"/>
+        </w:rPr>
+        <w:t xml:space="preserve"> class must implement the </w:t>
       </w:r>
       <w:r>
         <w:rPr>
@@ -8477,7 +8600,7 @@
           <w:sz w:val="24"/>
           <w:szCs w:val="24"/>
         </w:rPr>
-        <w:t xml:space="preserve"> interface if change notification is required after the initial binding.</w:t>
+        <w:t xml:space="preserve"> interface if change notification is required after initial binding.</w:t>
       </w:r>
     </w:p>
     <w:p>
@@ -8537,7 +8660,7 @@
           <w:sz w:val="24"/>
           <w:szCs w:val="24"/>
         </w:rPr>
-        <w:t>if change notification is required after the initial binding.</w:t>
+        <w:t>if change notification is required after initial binding.</w:t>
       </w:r>
     </w:p>
     <w:p>
@@ -8719,7 +8842,7 @@
           <w:sz w:val="24"/>
           <w:szCs w:val="24"/>
         </w:rPr>
-        <w:t xml:space="preserve"> The comments within the code describes how view models are assigned to their views, and</w:t>
+        <w:t xml:space="preserve"> The comments within the code describes how view models are assigned to views, and</w:t>
       </w:r>
       <w:r>
         <w:rPr>
@@ -8747,7 +8870,7 @@
           <w:sz w:val="24"/>
           <w:szCs w:val="24"/>
         </w:rPr>
-        <w:t>their commands.</w:t>
+        <w:t>commands.</w:t>
       </w:r>
     </w:p>
     <w:p>
@@ -10309,7 +10432,6 @@
           <w:szCs w:val="19"/>
           <w:highlight w:val="white"/>
         </w:rPr>
-        <w:lastRenderedPageBreak/>
         <w:t xml:space="preserve">            </w:t>
       </w:r>
       <w:r>
@@ -10441,6 +10563,7 @@
           <w:szCs w:val="19"/>
           <w:highlight w:val="white"/>
         </w:rPr>
+        <w:lastRenderedPageBreak/>
         <w:t xml:space="preserve">            book.Find(</w:t>
       </w:r>
       <w:r>
@@ -11549,7 +11672,35 @@
           <w:sz w:val="24"/>
           <w:szCs w:val="24"/>
         </w:rPr>
-        <w:t>Otherwise, you are ready to try the FX spot trading sample.</w:t>
+        <w:t xml:space="preserve">Otherwise, you are ready to </w:t>
+      </w:r>
+      <w:r>
+        <w:rPr>
+          <w:sz w:val="24"/>
+          <w:szCs w:val="24"/>
+        </w:rPr>
+        <w:t>run</w:t>
+      </w:r>
+      <w:r>
+        <w:rPr>
+          <w:sz w:val="24"/>
+          <w:szCs w:val="24"/>
+        </w:rPr>
+        <w:t xml:space="preserve"> the FX spot trading </w:t>
+      </w:r>
+      <w:r>
+        <w:rPr>
+          <w:sz w:val="24"/>
+          <w:szCs w:val="24"/>
+        </w:rPr>
+        <w:t>program</w:t>
+      </w:r>
+      <w:r>
+        <w:rPr>
+          <w:sz w:val="24"/>
+          <w:szCs w:val="24"/>
+        </w:rPr>
+        <w:t>.</w:t>
       </w:r>
     </w:p>
     <w:p>
@@ -11605,7 +11756,65 @@
           <w:sz w:val="24"/>
           <w:szCs w:val="24"/>
         </w:rPr>
-        <w:t>celMVC application, all is required is to run Excel, then open ExcelMVC.Addin.xll or ExcelMVC.Addin (x64).dll (from the application’s bin directory) and the</w:t>
+        <w:t xml:space="preserve">celMVC application, all is required is to </w:t>
+      </w:r>
+      <w:r>
+        <w:rPr>
+          <w:sz w:val="24"/>
+          <w:szCs w:val="24"/>
+        </w:rPr>
+        <w:t>start</w:t>
+      </w:r>
+      <w:r>
+        <w:rPr>
+          <w:sz w:val="24"/>
+          <w:szCs w:val="24"/>
+        </w:rPr>
+        <w:t xml:space="preserve"> Excel, open ExcelMVC.Addin.xll or </w:t>
+      </w:r>
+      <w:proofErr w:type="spellStart"/>
+      <w:r>
+        <w:rPr>
+          <w:sz w:val="24"/>
+          <w:szCs w:val="24"/>
+        </w:rPr>
+        <w:t>ExcelMVC.Addin</w:t>
+      </w:r>
+      <w:proofErr w:type="spellEnd"/>
+      <w:r>
+        <w:rPr>
+          <w:sz w:val="24"/>
+          <w:szCs w:val="24"/>
+        </w:rPr>
+        <w:t xml:space="preserve"> (x64).dll (</w:t>
+      </w:r>
+      <w:r>
+        <w:rPr>
+          <w:sz w:val="24"/>
+          <w:szCs w:val="24"/>
+        </w:rPr>
+        <w:t xml:space="preserve">must reside in </w:t>
+      </w:r>
+      <w:r>
+        <w:rPr>
+          <w:sz w:val="24"/>
+          <w:szCs w:val="24"/>
+        </w:rPr>
+        <w:t xml:space="preserve">the application’s </w:t>
+      </w:r>
+      <w:r>
+        <w:rPr>
+          <w:sz w:val="24"/>
+          <w:szCs w:val="24"/>
+        </w:rPr>
+        <w:t>folder</w:t>
+      </w:r>
+      <w:r>
+        <w:rPr>
+          <w:sz w:val="24"/>
+          <w:szCs w:val="24"/>
+        </w:rPr>
+        <w:t>) and the</w:t>
       </w:r>
       <w:r>
         <w:rPr>
@@ -11634,7 +11843,14 @@
           <w:sz w:val="24"/>
           <w:szCs w:val="24"/>
         </w:rPr>
-        <w:t>For example, the following command file starts the FX spot trading sample.</w:t>
+        <w:t>For example, the following command file st</w:t>
+      </w:r>
+      <w:r>
+        <w:rPr>
+          <w:sz w:val="24"/>
+          <w:szCs w:val="24"/>
+        </w:rPr>
+        <w:t>arts the FX spot trading sample from its debug build folder.</w:t>
       </w:r>
     </w:p>
     <w:p>
@@ -11770,27 +11986,27 @@
           <w:sz w:val="24"/>
           <w:szCs w:val="24"/>
         </w:rPr>
+        <w:t>REM for 32 bit Excel</w:t>
+      </w:r>
+    </w:p>
+    <w:p>
+      <w:pPr>
+        <w:ind w:left="720"/>
+        <w:rPr>
+          <w:noProof/>
+          <w:color w:val="0070C0"/>
+          <w:sz w:val="24"/>
+          <w:szCs w:val="24"/>
+        </w:rPr>
+      </w:pPr>
+      <w:r>
+        <w:rPr>
+          <w:noProof/>
+          <w:color w:val="0070C0"/>
+          <w:sz w:val="24"/>
+          <w:szCs w:val="24"/>
+        </w:rPr>
         <w:lastRenderedPageBreak/>
-        <w:t>REM for 32 bit Excel</w:t>
-      </w:r>
-    </w:p>
-    <w:p>
-      <w:pPr>
-        <w:ind w:left="720"/>
-        <w:rPr>
-          <w:noProof/>
-          <w:color w:val="0070C0"/>
-          <w:sz w:val="24"/>
-          <w:szCs w:val="24"/>
-        </w:rPr>
-      </w:pPr>
-      <w:r>
-        <w:rPr>
-          <w:noProof/>
-          <w:color w:val="0070C0"/>
-          <w:sz w:val="24"/>
-          <w:szCs w:val="24"/>
-        </w:rPr>
         <w:t>Excel “ExcelMvc.Addin.xll” “SpotTrading.xlsx”</w:t>
       </w:r>
     </w:p>
@@ -11850,7 +12066,23 @@
           <w:sz w:val="24"/>
           <w:szCs w:val="24"/>
         </w:rPr>
-        <w:t>ExcelMvc.Addin.xll and ExcelMvc.Addin (x64).xll</w:t>
+        <w:t xml:space="preserve">ExcelMvc.Addin.xll </w:t>
+      </w:r>
+      <w:r>
+        <w:rPr>
+          <w:noProof/>
+          <w:sz w:val="24"/>
+          <w:szCs w:val="24"/>
+        </w:rPr>
+        <w:t>or</w:t>
+      </w:r>
+      <w:r>
+        <w:rPr>
+          <w:noProof/>
+          <w:sz w:val="24"/>
+          <w:szCs w:val="24"/>
+        </w:rPr>
+        <w:t xml:space="preserve"> ExcelMvc.Addin (x64).xll</w:t>
       </w:r>
     </w:p>
     <w:p>
@@ -12084,15 +12316,63 @@
           <w:sz w:val="24"/>
           <w:szCs w:val="24"/>
         </w:rPr>
-        <w:t xml:space="preserve"> and the application workbooks</w:t>
-      </w:r>
-      <w:r>
-        <w:rPr>
-          <w:noProof/>
-          <w:sz w:val="24"/>
-          <w:szCs w:val="24"/>
-        </w:rPr>
-        <w:t>, then the build out path will have everything you need to run your application.</w:t>
+        <w:t xml:space="preserve"> and the application</w:t>
+      </w:r>
+      <w:r>
+        <w:rPr>
+          <w:noProof/>
+          <w:sz w:val="24"/>
+          <w:szCs w:val="24"/>
+        </w:rPr>
+        <w:t>’s</w:t>
+      </w:r>
+      <w:r>
+        <w:rPr>
+          <w:noProof/>
+          <w:sz w:val="24"/>
+          <w:szCs w:val="24"/>
+        </w:rPr>
+        <w:t xml:space="preserve"> workbooks</w:t>
+      </w:r>
+      <w:r>
+        <w:rPr>
+          <w:noProof/>
+          <w:sz w:val="24"/>
+          <w:szCs w:val="24"/>
+        </w:rPr>
+        <w:t xml:space="preserve">, then the build out </w:t>
+      </w:r>
+      <w:r>
+        <w:rPr>
+          <w:noProof/>
+          <w:sz w:val="24"/>
+          <w:szCs w:val="24"/>
+        </w:rPr>
+        <w:t>folder</w:t>
+      </w:r>
+      <w:r>
+        <w:rPr>
+          <w:noProof/>
+          <w:sz w:val="24"/>
+          <w:szCs w:val="24"/>
+        </w:rPr>
+        <w:t xml:space="preserve"> will have everything you need to run </w:t>
+      </w:r>
+      <w:r>
+        <w:rPr>
+          <w:noProof/>
+          <w:sz w:val="24"/>
+          <w:szCs w:val="24"/>
+        </w:rPr>
+        <w:t>the</w:t>
+      </w:r>
+      <w:r>
+        <w:rPr>
+          <w:noProof/>
+          <w:sz w:val="24"/>
+          <w:szCs w:val="24"/>
+        </w:rPr>
+        <w:t xml:space="preserve"> application.</w:t>
       </w:r>
     </w:p>
     <w:p>
@@ -12198,7 +12478,7 @@
         </w:rPr>
         <w:t xml:space="preserve"> uploaded to </w:t>
       </w:r>
-      <w:hyperlink r:id="rId14" w:history="1">
+      <w:hyperlink r:id="rId13" w:history="1">
         <w:r>
           <w:rPr>
             <w:rStyle w:val="Hyperlink"/>
@@ -12350,7 +12630,7 @@
         </w:rPr>
         <w:t xml:space="preserve">Add the symbol server </w:t>
       </w:r>
-      <w:hyperlink r:id="rId15" w:history="1">
+      <w:hyperlink r:id="rId14" w:history="1">
         <w:r>
           <w:rPr>
             <w:rStyle w:val="Hyperlink"/>
@@ -12359,19 +12639,7 @@
             <w:szCs w:val="24"/>
             <w:lang w:val="en-US"/>
           </w:rPr>
-          <w:t>http://srv.symbolsource.org/pdb/Publi</w:t>
-        </w:r>
-        <w:bookmarkStart w:id="1" w:name="_GoBack"/>
-        <w:bookmarkEnd w:id="1"/>
-        <w:r>
-          <w:rPr>
-            <w:rStyle w:val="Hyperlink"/>
-            <w:rFonts w:ascii="Courier" w:hAnsi="Courier" w:cs="Courier"/>
-            <w:sz w:val="24"/>
-            <w:szCs w:val="24"/>
-            <w:lang w:val="en-US"/>
-          </w:rPr>
-          <w:t>c</w:t>
+          <w:t>http://srv.symbolsource.org/pdb/Public</w:t>
         </w:r>
       </w:hyperlink>
     </w:p>
@@ -12424,7 +12692,7 @@
                     <pic:cNvPicPr/>
                   </pic:nvPicPr>
                   <pic:blipFill>
-                    <a:blip r:embed="rId16"/>
+                    <a:blip r:embed="rId15"/>
                     <a:stretch>
                       <a:fillRect/>
                     </a:stretch>
@@ -12462,19 +12730,171 @@
     </w:p>
     <w:p>
       <w:pPr>
-        <w:rPr>
-          <w:sz w:val="24"/>
-          <w:szCs w:val="24"/>
-        </w:rPr>
-      </w:pPr>
-    </w:p>
-    <w:p>
-      <w:pPr>
-        <w:rPr>
-          <w:sz w:val="24"/>
-          <w:szCs w:val="24"/>
-        </w:rPr>
-      </w:pPr>
+        <w:pStyle w:val="Heading1"/>
+        <w:rPr>
+          <w:color w:val="2E74B5" w:themeColor="accent1" w:themeShade="BF"/>
+          <w:sz w:val="36"/>
+          <w:szCs w:val="36"/>
+        </w:rPr>
+      </w:pPr>
+      <w:r>
+        <w:rPr>
+          <w:color w:val="2E74B5" w:themeColor="accent1" w:themeShade="BF"/>
+          <w:sz w:val="36"/>
+          <w:szCs w:val="36"/>
+        </w:rPr>
+        <w:t>Starting ExcelMVC Development Now!</w:t>
+      </w:r>
+    </w:p>
+    <w:p>
+      <w:pPr>
+        <w:rPr>
+          <w:sz w:val="24"/>
+          <w:szCs w:val="24"/>
+        </w:rPr>
+      </w:pPr>
+    </w:p>
+    <w:p>
+      <w:pPr>
+        <w:rPr>
+          <w:sz w:val="24"/>
+          <w:szCs w:val="24"/>
+        </w:rPr>
+      </w:pPr>
+      <w:r>
+        <w:rPr>
+          <w:sz w:val="24"/>
+          <w:szCs w:val="24"/>
+        </w:rPr>
+        <w:t xml:space="preserve">If you have been developing applications in WPF, WinForm or Silverlight, we hope by now you realise </w:t>
+      </w:r>
+      <w:r>
+        <w:rPr>
+          <w:sz w:val="24"/>
+          <w:szCs w:val="24"/>
+        </w:rPr>
+        <w:t xml:space="preserve">you can develop these applications in Excel much easier and faster with ExcelMVC. </w:t>
+      </w:r>
+    </w:p>
+    <w:p>
+      <w:pPr>
+        <w:rPr>
+          <w:sz w:val="24"/>
+          <w:szCs w:val="24"/>
+        </w:rPr>
+      </w:pPr>
+      <w:r>
+        <w:rPr>
+          <w:sz w:val="24"/>
+          <w:szCs w:val="24"/>
+        </w:rPr>
+        <w:t>S</w:t>
+      </w:r>
+      <w:r>
+        <w:rPr>
+          <w:sz w:val="24"/>
+          <w:szCs w:val="24"/>
+        </w:rPr>
+        <w:t>top trying to replicate Excel UI in your applications. We know it is extremely hard to design and implement good UI</w:t>
+      </w:r>
+      <w:r>
+        <w:rPr>
+          <w:sz w:val="24"/>
+          <w:szCs w:val="24"/>
+        </w:rPr>
+        <w:t xml:space="preserve">. </w:t>
+      </w:r>
+    </w:p>
+    <w:p>
+      <w:pPr>
+        <w:rPr>
+          <w:sz w:val="24"/>
+          <w:szCs w:val="24"/>
+        </w:rPr>
+      </w:pPr>
+      <w:r>
+        <w:rPr>
+          <w:sz w:val="24"/>
+          <w:szCs w:val="24"/>
+        </w:rPr>
+        <w:t>And start using ExcelMVC now so that you can focus on your applications’ business layers</w:t>
+      </w:r>
+      <w:r>
+        <w:rPr>
+          <w:sz w:val="24"/>
+          <w:szCs w:val="24"/>
+        </w:rPr>
+        <w:t>.</w:t>
+      </w:r>
+    </w:p>
+    <w:p>
+      <w:pPr>
+        <w:rPr>
+          <w:sz w:val="24"/>
+          <w:szCs w:val="24"/>
+        </w:rPr>
+      </w:pPr>
+      <w:bookmarkStart w:id="1" w:name="_GoBack"/>
+      <w:bookmarkEnd w:id="1"/>
+    </w:p>
+    <w:p>
+      <w:pPr>
+        <w:rPr>
+          <w:sz w:val="24"/>
+          <w:szCs w:val="24"/>
+        </w:rPr>
+      </w:pPr>
+    </w:p>
+    <w:p>
+      <w:pPr>
+        <w:rPr>
+          <w:sz w:val="24"/>
+          <w:szCs w:val="24"/>
+        </w:rPr>
+      </w:pPr>
+      <w:r>
+        <w:rPr>
+          <w:sz w:val="24"/>
+          <w:szCs w:val="24"/>
+        </w:rPr>
+        <w:t>The ExcelMVC Team</w:t>
+      </w:r>
+    </w:p>
+    <w:p>
+      <w:pPr>
+        <w:spacing w:after="100" w:line="240" w:lineRule="auto"/>
+        <w:rPr>
+          <w:rFonts w:ascii="Segoe Script" w:hAnsi="Segoe Script"/>
+          <w:sz w:val="24"/>
+          <w:szCs w:val="24"/>
+        </w:rPr>
+      </w:pPr>
+      <w:r>
+        <w:rPr>
+          <w:rFonts w:ascii="Segoe Script" w:hAnsi="Segoe Script"/>
+          <w:sz w:val="24"/>
+          <w:szCs w:val="24"/>
+        </w:rPr>
+        <w:t>Peter Gu, Sydney</w:t>
+      </w:r>
+    </w:p>
+    <w:p>
+      <w:pPr>
+        <w:spacing w:after="100" w:line="240" w:lineRule="auto"/>
+        <w:rPr>
+          <w:rFonts w:ascii="Segoe Script" w:hAnsi="Segoe Script"/>
+          <w:sz w:val="24"/>
+          <w:szCs w:val="24"/>
+        </w:rPr>
+      </w:pPr>
+      <w:r>
+        <w:rPr>
+          <w:rFonts w:ascii="Segoe Script" w:hAnsi="Segoe Script"/>
+          <w:sz w:val="24"/>
+          <w:szCs w:val="24"/>
+        </w:rPr>
+        <w:t>Wolfgang Stemm, Germany</w:t>
+      </w:r>
     </w:p>
     <w:p>
       <w:pPr>
@@ -14814,7 +15234,7 @@
 </file>
 
 <file path=customXml/itemProps1.xml><?xml version="1.0" encoding="utf-8"?>
-<ds:datastoreItem xmlns:ds="http://schemas.openxmlformats.org/officeDocument/2006/customXml" ds:itemID="{E8F30AB5-37B9-4BE5-AAA3-29AA6FF00D12}">
+<ds:datastoreItem xmlns:ds="http://schemas.openxmlformats.org/officeDocument/2006/customXml" ds:itemID="{B2BB7C45-7E29-4C8F-AA3F-D1048F0D5BB1}">
   <ds:schemaRefs>
     <ds:schemaRef ds:uri="http://schemas.openxmlformats.org/officeDocument/2006/bibliography"/>
   </ds:schemaRefs>

</xml_diff>